<commit_message>
Finished Signed-off-by: Allen Nguyen <allennguyen1993@gmail.com>
</commit_message>
<xml_diff>
--- a/doc/Final report.docx
+++ b/doc/Final report.docx
@@ -20,6 +20,8 @@
         </w:rPr>
         <w:t>Allen Nguyen</w:t>
       </w:r>
+      <w:bookmarkStart w:id="0" w:name="_GoBack"/>
+      <w:bookmarkEnd w:id="0"/>
     </w:p>
     <w:p>
       <w:pPr>
@@ -2446,13 +2448,6 @@
           <w:szCs w:val="24"/>
         </w:rPr>
         <w:tab/>
-      </w:r>
-      <w:r>
-        <w:rPr>
-          <w:rFonts w:ascii="Times New Roman" w:eastAsiaTheme="minorEastAsia" w:hAnsi="Times New Roman" w:cs="Times New Roman"/>
-          <w:sz w:val="24"/>
-          <w:szCs w:val="24"/>
-        </w:rPr>
         <w:t xml:space="preserve">* </w:t>
       </w:r>
       <m:oMath>
@@ -4732,7 +4727,7 @@
       <w:pPr>
         <w:pStyle w:val="PlainText"/>
         <w:spacing w:line="480" w:lineRule="auto"/>
-        <w:ind w:left="720"/>
+        <w:ind w:left="720" w:firstLine="720"/>
         <w:rPr>
           <w:rFonts w:ascii="Times New Roman" w:eastAsiaTheme="minorEastAsia" w:hAnsi="Times New Roman" w:cs="Times New Roman"/>
           <w:sz w:val="24"/>
@@ -4786,23 +4781,426 @@
           <w:sz w:val="24"/>
           <w:szCs w:val="24"/>
         </w:rPr>
-        <w:t xml:space="preserve"> are very straight forward does not use lots of memory.</w:t>
+        <w:t xml:space="preserve"> are very straight forward does not use lot of </w:t>
+      </w:r>
+      <w:r>
+        <w:rPr>
+          <w:rFonts w:ascii="Times New Roman" w:eastAsiaTheme="minorEastAsia" w:hAnsi="Times New Roman" w:cs="Times New Roman"/>
+          <w:sz w:val="24"/>
+          <w:szCs w:val="24"/>
+        </w:rPr>
+        <w:t>memory.</w:t>
+      </w:r>
+      <w:r>
+        <w:rPr>
+          <w:rFonts w:ascii="Times New Roman" w:eastAsiaTheme="minorEastAsia" w:hAnsi="Times New Roman" w:cs="Times New Roman"/>
+          <w:sz w:val="24"/>
+          <w:szCs w:val="24"/>
+        </w:rPr>
+        <w:t xml:space="preserve"> Furthermore, the stability condition provides a good basis for choosing value for </w:t>
+      </w:r>
+      <w:r>
+        <w:rPr>
+          <w:rFonts w:ascii="Cambria Math" w:eastAsiaTheme="minorEastAsia" w:hAnsi="Cambria Math" w:cs="Times New Roman"/>
+          <w:sz w:val="24"/>
+          <w:szCs w:val="24"/>
+        </w:rPr>
+        <w:t>⧍</w:t>
+      </w:r>
+      <w:r>
+        <w:rPr>
+          <w:rFonts w:ascii="Times New Roman" w:eastAsiaTheme="minorEastAsia" w:hAnsi="Times New Roman" w:cs="Times New Roman"/>
+          <w:sz w:val="24"/>
+          <w:szCs w:val="24"/>
+        </w:rPr>
+        <w:t>t.</w:t>
       </w:r>
     </w:p>
     <w:p>
       <w:pPr>
         <w:pStyle w:val="PlainText"/>
-        <w:tabs>
-          <w:tab w:val="left" w:pos="1260"/>
-          <w:tab w:val="left" w:pos="1440"/>
-        </w:tabs>
         <w:spacing w:line="480" w:lineRule="auto"/>
+        <w:ind w:left="720" w:firstLine="720"/>
         <w:rPr>
           <w:rFonts w:ascii="Times New Roman" w:eastAsiaTheme="minorEastAsia" w:hAnsi="Times New Roman" w:cs="Times New Roman"/>
           <w:sz w:val="24"/>
           <w:szCs w:val="24"/>
         </w:rPr>
       </w:pPr>
+      <m:oMathPara>
+        <m:oMath>
+          <m:r>
+            <w:rPr>
+              <w:rFonts w:ascii="Cambria Math" w:eastAsiaTheme="minorEastAsia" w:hAnsi="Cambria Math" w:cs="Times New Roman"/>
+              <w:sz w:val="24"/>
+              <w:szCs w:val="24"/>
+            </w:rPr>
+            <m:t>⧍t≤</m:t>
+          </m:r>
+          <m:f>
+            <m:fPr>
+              <m:ctrlPr>
+                <w:rPr>
+                  <w:rFonts w:ascii="Cambria Math" w:eastAsiaTheme="minorEastAsia" w:hAnsi="Cambria Math" w:cs="Times New Roman"/>
+                  <w:i/>
+                  <w:sz w:val="24"/>
+                  <w:szCs w:val="24"/>
+                </w:rPr>
+              </m:ctrlPr>
+            </m:fPr>
+            <m:num>
+              <m:sSup>
+                <m:sSupPr>
+                  <m:ctrlPr>
+                    <w:rPr>
+                      <w:rFonts w:ascii="Cambria Math" w:eastAsiaTheme="minorEastAsia" w:hAnsi="Cambria Math" w:cs="Times New Roman"/>
+                      <w:i/>
+                      <w:sz w:val="24"/>
+                      <w:szCs w:val="24"/>
+                    </w:rPr>
+                  </m:ctrlPr>
+                </m:sSupPr>
+                <m:e>
+                  <m:r>
+                    <w:rPr>
+                      <w:rFonts w:ascii="Cambria Math" w:eastAsiaTheme="minorEastAsia" w:hAnsi="Cambria Math" w:cs="Times New Roman"/>
+                      <w:sz w:val="24"/>
+                      <w:szCs w:val="24"/>
+                    </w:rPr>
+                    <m:t>⧍x</m:t>
+                  </m:r>
+                </m:e>
+                <m:sup>
+                  <m:r>
+                    <w:rPr>
+                      <w:rFonts w:ascii="Cambria Math" w:eastAsiaTheme="minorEastAsia" w:hAnsi="Cambria Math" w:cs="Times New Roman"/>
+                      <w:sz w:val="24"/>
+                      <w:szCs w:val="24"/>
+                    </w:rPr>
+                    <m:t>2</m:t>
+                  </m:r>
+                </m:sup>
+              </m:sSup>
+              <m:sSup>
+                <m:sSupPr>
+                  <m:ctrlPr>
+                    <w:rPr>
+                      <w:rFonts w:ascii="Cambria Math" w:eastAsiaTheme="minorEastAsia" w:hAnsi="Cambria Math" w:cs="Times New Roman"/>
+                      <w:i/>
+                      <w:sz w:val="24"/>
+                      <w:szCs w:val="24"/>
+                    </w:rPr>
+                  </m:ctrlPr>
+                </m:sSupPr>
+                <m:e>
+                  <m:r>
+                    <w:rPr>
+                      <w:rFonts w:ascii="Cambria Math" w:eastAsiaTheme="minorEastAsia" w:hAnsi="Cambria Math" w:cs="Times New Roman"/>
+                      <w:sz w:val="24"/>
+                      <w:szCs w:val="24"/>
+                    </w:rPr>
+                    <m:t>⧍y</m:t>
+                  </m:r>
+                </m:e>
+                <m:sup>
+                  <m:r>
+                    <w:rPr>
+                      <w:rFonts w:ascii="Cambria Math" w:eastAsiaTheme="minorEastAsia" w:hAnsi="Cambria Math" w:cs="Times New Roman"/>
+                      <w:sz w:val="24"/>
+                      <w:szCs w:val="24"/>
+                    </w:rPr>
+                    <m:t>2</m:t>
+                  </m:r>
+                </m:sup>
+              </m:sSup>
+            </m:num>
+            <m:den>
+              <m:r>
+                <w:rPr>
+                  <w:rFonts w:ascii="Cambria Math" w:eastAsiaTheme="minorEastAsia" w:hAnsi="Cambria Math" w:cs="Times New Roman"/>
+                  <w:sz w:val="24"/>
+                  <w:szCs w:val="24"/>
+                </w:rPr>
+                <m:t>2(</m:t>
+              </m:r>
+              <m:sSup>
+                <m:sSupPr>
+                  <m:ctrlPr>
+                    <w:rPr>
+                      <w:rFonts w:ascii="Cambria Math" w:eastAsiaTheme="minorEastAsia" w:hAnsi="Cambria Math" w:cs="Times New Roman"/>
+                      <w:i/>
+                      <w:sz w:val="24"/>
+                      <w:szCs w:val="24"/>
+                    </w:rPr>
+                  </m:ctrlPr>
+                </m:sSupPr>
+                <m:e>
+                  <m:r>
+                    <w:rPr>
+                      <w:rFonts w:ascii="Cambria Math" w:eastAsiaTheme="minorEastAsia" w:hAnsi="Cambria Math" w:cs="Times New Roman"/>
+                      <w:sz w:val="24"/>
+                      <w:szCs w:val="24"/>
+                    </w:rPr>
+                    <m:t>⧍y</m:t>
+                  </m:r>
+                </m:e>
+                <m:sup>
+                  <m:r>
+                    <w:rPr>
+                      <w:rFonts w:ascii="Cambria Math" w:eastAsiaTheme="minorEastAsia" w:hAnsi="Cambria Math" w:cs="Times New Roman"/>
+                      <w:sz w:val="24"/>
+                      <w:szCs w:val="24"/>
+                    </w:rPr>
+                    <m:t>2</m:t>
+                  </m:r>
+                </m:sup>
+              </m:sSup>
+              <m:r>
+                <w:rPr>
+                  <w:rFonts w:ascii="Cambria Math" w:eastAsiaTheme="minorEastAsia" w:hAnsi="Cambria Math" w:cs="Times New Roman"/>
+                  <w:sz w:val="24"/>
+                  <w:szCs w:val="24"/>
+                </w:rPr>
+                <m:t>+</m:t>
+              </m:r>
+              <m:sSup>
+                <m:sSupPr>
+                  <m:ctrlPr>
+                    <w:rPr>
+                      <w:rFonts w:ascii="Cambria Math" w:eastAsiaTheme="minorEastAsia" w:hAnsi="Cambria Math" w:cs="Times New Roman"/>
+                      <w:i/>
+                      <w:sz w:val="24"/>
+                      <w:szCs w:val="24"/>
+                    </w:rPr>
+                  </m:ctrlPr>
+                </m:sSupPr>
+                <m:e>
+                  <m:r>
+                    <w:rPr>
+                      <w:rFonts w:ascii="Cambria Math" w:eastAsiaTheme="minorEastAsia" w:hAnsi="Cambria Math" w:cs="Times New Roman"/>
+                      <w:sz w:val="24"/>
+                      <w:szCs w:val="24"/>
+                    </w:rPr>
+                    <m:t>⧍x</m:t>
+                  </m:r>
+                </m:e>
+                <m:sup>
+                  <m:r>
+                    <w:rPr>
+                      <w:rFonts w:ascii="Cambria Math" w:eastAsiaTheme="minorEastAsia" w:hAnsi="Cambria Math" w:cs="Times New Roman"/>
+                      <w:sz w:val="24"/>
+                      <w:szCs w:val="24"/>
+                    </w:rPr>
+                    <m:t>2</m:t>
+                  </m:r>
+                </m:sup>
+              </m:sSup>
+              <m:r>
+                <w:rPr>
+                  <w:rFonts w:ascii="Cambria Math" w:eastAsiaTheme="minorEastAsia" w:hAnsi="Cambria Math" w:cs="Times New Roman"/>
+                  <w:sz w:val="24"/>
+                  <w:szCs w:val="24"/>
+                </w:rPr>
+                <m:t>)</m:t>
+              </m:r>
+            </m:den>
+          </m:f>
+        </m:oMath>
+      </m:oMathPara>
+    </w:p>
+    <w:p>
+      <w:pPr>
+        <w:pStyle w:val="PlainText"/>
+        <w:spacing w:line="480" w:lineRule="auto"/>
+        <w:ind w:left="720" w:firstLine="720"/>
+        <w:rPr>
+          <w:rFonts w:ascii="Times New Roman" w:eastAsiaTheme="minorEastAsia" w:hAnsi="Times New Roman" w:cs="Times New Roman"/>
+          <w:sz w:val="24"/>
+          <w:szCs w:val="24"/>
+        </w:rPr>
+      </w:pPr>
+      <w:r>
+        <w:rPr>
+          <w:rFonts w:ascii="Times New Roman" w:eastAsiaTheme="minorEastAsia" w:hAnsi="Times New Roman" w:cs="Times New Roman"/>
+          <w:sz w:val="24"/>
+          <w:szCs w:val="24"/>
+        </w:rPr>
+        <w:t xml:space="preserve">The explicit discretization method has error of order </w:t>
+      </w:r>
+      <w:proofErr w:type="gramStart"/>
+      <w:r>
+        <w:rPr>
+          <w:rFonts w:ascii="Times New Roman" w:eastAsiaTheme="minorEastAsia" w:hAnsi="Times New Roman" w:cs="Times New Roman"/>
+          <w:sz w:val="24"/>
+          <w:szCs w:val="24"/>
+        </w:rPr>
+        <w:t>O(</w:t>
+      </w:r>
+      <w:proofErr w:type="gramEnd"/>
+      <m:oMath>
+        <m:sSup>
+          <m:sSupPr>
+            <m:ctrlPr>
+              <w:rPr>
+                <w:rFonts w:ascii="Cambria Math" w:eastAsiaTheme="minorEastAsia" w:hAnsi="Cambria Math" w:cs="Times New Roman"/>
+                <w:i/>
+                <w:sz w:val="24"/>
+                <w:szCs w:val="24"/>
+              </w:rPr>
+            </m:ctrlPr>
+          </m:sSupPr>
+          <m:e>
+            <m:r>
+              <w:rPr>
+                <w:rFonts w:ascii="Cambria Math" w:eastAsiaTheme="minorEastAsia" w:hAnsi="Cambria Math" w:cs="Times New Roman"/>
+                <w:sz w:val="24"/>
+                <w:szCs w:val="24"/>
+              </w:rPr>
+              <m:t>⧍t</m:t>
+            </m:r>
+          </m:e>
+          <m:sup>
+            <m:r>
+              <w:rPr>
+                <w:rFonts w:ascii="Cambria Math" w:eastAsiaTheme="minorEastAsia" w:hAnsi="Cambria Math" w:cs="Times New Roman"/>
+                <w:sz w:val="24"/>
+                <w:szCs w:val="24"/>
+              </w:rPr>
+              <m:t>2</m:t>
+            </m:r>
+          </m:sup>
+        </m:sSup>
+      </m:oMath>
+      <w:r>
+        <w:rPr>
+          <w:rFonts w:ascii="Times New Roman" w:eastAsiaTheme="minorEastAsia" w:hAnsi="Times New Roman" w:cs="Times New Roman"/>
+          <w:sz w:val="24"/>
+          <w:szCs w:val="24"/>
+        </w:rPr>
+        <w:t>) in time and order O(</w:t>
+      </w:r>
+      <m:oMath>
+        <m:sSup>
+          <m:sSupPr>
+            <m:ctrlPr>
+              <w:rPr>
+                <w:rFonts w:ascii="Cambria Math" w:eastAsiaTheme="minorEastAsia" w:hAnsi="Cambria Math" w:cs="Times New Roman"/>
+                <w:i/>
+                <w:sz w:val="24"/>
+                <w:szCs w:val="24"/>
+              </w:rPr>
+            </m:ctrlPr>
+          </m:sSupPr>
+          <m:e>
+            <m:r>
+              <w:rPr>
+                <w:rFonts w:ascii="Cambria Math" w:eastAsiaTheme="minorEastAsia" w:hAnsi="Cambria Math" w:cs="Times New Roman"/>
+                <w:sz w:val="24"/>
+                <w:szCs w:val="24"/>
+              </w:rPr>
+              <m:t>⧍x</m:t>
+            </m:r>
+          </m:e>
+          <m:sup>
+            <m:r>
+              <w:rPr>
+                <w:rFonts w:ascii="Cambria Math" w:eastAsiaTheme="minorEastAsia" w:hAnsi="Cambria Math" w:cs="Times New Roman"/>
+                <w:sz w:val="24"/>
+                <w:szCs w:val="24"/>
+              </w:rPr>
+              <m:t>2</m:t>
+            </m:r>
+          </m:sup>
+        </m:sSup>
+        <m:r>
+          <w:rPr>
+            <w:rFonts w:ascii="Cambria Math" w:eastAsiaTheme="minorEastAsia" w:hAnsi="Cambria Math" w:cs="Times New Roman"/>
+            <w:sz w:val="24"/>
+            <w:szCs w:val="24"/>
+          </w:rPr>
+          <m:t>) and O(</m:t>
+        </m:r>
+        <m:sSup>
+          <m:sSupPr>
+            <m:ctrlPr>
+              <w:rPr>
+                <w:rFonts w:ascii="Cambria Math" w:eastAsiaTheme="minorEastAsia" w:hAnsi="Cambria Math" w:cs="Times New Roman"/>
+                <w:i/>
+                <w:sz w:val="24"/>
+                <w:szCs w:val="24"/>
+              </w:rPr>
+            </m:ctrlPr>
+          </m:sSupPr>
+          <m:e>
+            <m:r>
+              <w:rPr>
+                <w:rFonts w:ascii="Cambria Math" w:eastAsiaTheme="minorEastAsia" w:hAnsi="Cambria Math" w:cs="Times New Roman"/>
+                <w:sz w:val="24"/>
+                <w:szCs w:val="24"/>
+              </w:rPr>
+              <m:t>⧍y</m:t>
+            </m:r>
+          </m:e>
+          <m:sup>
+            <m:r>
+              <w:rPr>
+                <w:rFonts w:ascii="Cambria Math" w:eastAsiaTheme="minorEastAsia" w:hAnsi="Cambria Math" w:cs="Times New Roman"/>
+                <w:sz w:val="24"/>
+                <w:szCs w:val="24"/>
+              </w:rPr>
+              <m:t>2</m:t>
+            </m:r>
+          </m:sup>
+        </m:sSup>
+        <m:r>
+          <w:rPr>
+            <w:rFonts w:ascii="Cambria Math" w:eastAsiaTheme="minorEastAsia" w:hAnsi="Cambria Math" w:cs="Times New Roman"/>
+            <w:sz w:val="24"/>
+            <w:szCs w:val="24"/>
+          </w:rPr>
+          <m:t>)</m:t>
+        </m:r>
+      </m:oMath>
+      <w:r>
+        <w:rPr>
+          <w:rFonts w:ascii="Times New Roman" w:eastAsiaTheme="minorEastAsia" w:hAnsi="Times New Roman" w:cs="Times New Roman"/>
+          <w:sz w:val="24"/>
+          <w:szCs w:val="24"/>
+        </w:rPr>
+        <w:t xml:space="preserve"> in space.</w:t>
+      </w:r>
+    </w:p>
+    <w:p>
+      <w:pPr>
+        <w:pStyle w:val="PlainText"/>
+        <w:spacing w:line="480" w:lineRule="auto"/>
+        <w:ind w:left="720" w:firstLine="720"/>
+        <w:rPr>
+          <w:rFonts w:ascii="Times New Roman" w:eastAsiaTheme="minorEastAsia" w:hAnsi="Times New Roman" w:cs="Times New Roman"/>
+          <w:sz w:val="24"/>
+          <w:szCs w:val="24"/>
+        </w:rPr>
+      </w:pPr>
+      <w:r>
+        <w:rPr>
+          <w:rFonts w:ascii="Times New Roman" w:eastAsiaTheme="minorEastAsia" w:hAnsi="Times New Roman" w:cs="Times New Roman"/>
+          <w:sz w:val="24"/>
+          <w:szCs w:val="24"/>
+        </w:rPr>
+        <w:t>Below is the pseudo code for the explicit method</w:t>
+      </w:r>
+    </w:p>
+    <w:p>
+      <w:pPr>
+        <w:pStyle w:val="PlainText"/>
+        <w:spacing w:line="480" w:lineRule="auto"/>
+        <w:ind w:left="720" w:firstLine="720"/>
+        <w:rPr>
+          <w:rFonts w:ascii="Times New Roman" w:eastAsiaTheme="minorEastAsia" w:hAnsi="Times New Roman" w:cs="Times New Roman"/>
+          <w:sz w:val="24"/>
+          <w:szCs w:val="24"/>
+        </w:rPr>
+      </w:pPr>
       <w:r>
         <w:rPr>
           <w:rFonts w:ascii="Times New Roman" w:eastAsiaTheme="minorEastAsia" w:hAnsi="Times New Roman" w:cs="Times New Roman"/>
@@ -4811,6 +5209,123 @@
         </w:rPr>
         <w:tab/>
       </w:r>
+      <w:proofErr w:type="spellStart"/>
+      <w:r>
+        <w:rPr>
+          <w:rFonts w:ascii="Times New Roman" w:eastAsiaTheme="minorEastAsia" w:hAnsi="Times New Roman" w:cs="Times New Roman"/>
+          <w:sz w:val="24"/>
+          <w:szCs w:val="24"/>
+        </w:rPr>
+        <w:t>whie</w:t>
+      </w:r>
+      <w:proofErr w:type="spellEnd"/>
+    </w:p>
+    <w:p>
+      <w:pPr>
+        <w:pStyle w:val="PlainText"/>
+        <w:spacing w:line="480" w:lineRule="auto"/>
+        <w:ind w:left="720" w:firstLine="720"/>
+        <w:rPr>
+          <w:rFonts w:ascii="Times New Roman" w:eastAsiaTheme="minorEastAsia" w:hAnsi="Times New Roman" w:cs="Times New Roman"/>
+          <w:sz w:val="24"/>
+          <w:szCs w:val="24"/>
+        </w:rPr>
+      </w:pPr>
+      <w:r>
+        <w:rPr>
+          <w:rFonts w:ascii="Times New Roman" w:eastAsiaTheme="minorEastAsia" w:hAnsi="Times New Roman" w:cs="Times New Roman"/>
+          <w:sz w:val="24"/>
+          <w:szCs w:val="24"/>
+        </w:rPr>
+        <w:tab/>
+      </w:r>
+      <w:r>
+        <w:rPr>
+          <w:rFonts w:ascii="Times New Roman" w:eastAsiaTheme="minorEastAsia" w:hAnsi="Times New Roman" w:cs="Times New Roman"/>
+          <w:sz w:val="24"/>
+          <w:szCs w:val="24"/>
+        </w:rPr>
+        <w:t xml:space="preserve">For </w:t>
+      </w:r>
+      <w:proofErr w:type="spellStart"/>
+      <w:r>
+        <w:rPr>
+          <w:rFonts w:ascii="Times New Roman" w:eastAsiaTheme="minorEastAsia" w:hAnsi="Times New Roman" w:cs="Times New Roman"/>
+          <w:sz w:val="24"/>
+          <w:szCs w:val="24"/>
+        </w:rPr>
+        <w:t>colum</w:t>
+      </w:r>
+      <w:proofErr w:type="spellEnd"/>
+      <w:r>
+        <w:rPr>
+          <w:rFonts w:ascii="Times New Roman" w:eastAsiaTheme="minorEastAsia" w:hAnsi="Times New Roman" w:cs="Times New Roman"/>
+          <w:sz w:val="24"/>
+          <w:szCs w:val="24"/>
+        </w:rPr>
+        <w:t xml:space="preserve"> of u</w:t>
+      </w:r>
+    </w:p>
+    <w:p>
+      <w:pPr>
+        <w:pStyle w:val="PlainText"/>
+        <w:spacing w:line="480" w:lineRule="auto"/>
+        <w:ind w:left="720" w:firstLine="720"/>
+        <w:rPr>
+          <w:rFonts w:ascii="Times New Roman" w:eastAsiaTheme="minorEastAsia" w:hAnsi="Times New Roman" w:cs="Times New Roman"/>
+          <w:sz w:val="24"/>
+          <w:szCs w:val="24"/>
+        </w:rPr>
+      </w:pPr>
+      <w:r>
+        <w:rPr>
+          <w:rFonts w:ascii="Times New Roman" w:eastAsiaTheme="minorEastAsia" w:hAnsi="Times New Roman" w:cs="Times New Roman"/>
+          <w:sz w:val="24"/>
+          <w:szCs w:val="24"/>
+        </w:rPr>
+        <w:tab/>
+      </w:r>
+      <w:r>
+        <w:rPr>
+          <w:rFonts w:ascii="Times New Roman" w:eastAsiaTheme="minorEastAsia" w:hAnsi="Times New Roman" w:cs="Times New Roman"/>
+          <w:sz w:val="24"/>
+          <w:szCs w:val="24"/>
+        </w:rPr>
+        <w:tab/>
+        <w:t>For row of u</w:t>
+      </w:r>
+    </w:p>
+    <w:p>
+      <w:pPr>
+        <w:pStyle w:val="PlainText"/>
+        <w:spacing w:line="480" w:lineRule="auto"/>
+        <w:ind w:left="3600"/>
+        <w:rPr>
+          <w:rFonts w:ascii="Times New Roman" w:eastAsiaTheme="minorEastAsia" w:hAnsi="Times New Roman" w:cs="Times New Roman"/>
+          <w:sz w:val="24"/>
+          <w:szCs w:val="24"/>
+        </w:rPr>
+      </w:pPr>
+      <w:r>
+        <w:rPr>
+          <w:rFonts w:ascii="Times New Roman" w:eastAsiaTheme="minorEastAsia" w:hAnsi="Times New Roman" w:cs="Times New Roman"/>
+          <w:sz w:val="24"/>
+          <w:szCs w:val="24"/>
+        </w:rPr>
+        <w:t>Iterate using the u values at current time step to find u value at new time step</w:t>
+      </w:r>
+    </w:p>
+    <w:p>
+      <w:pPr>
+        <w:pStyle w:val="PlainText"/>
+        <w:spacing w:line="480" w:lineRule="auto"/>
+        <w:ind w:firstLine="720"/>
+        <w:rPr>
+          <w:rFonts w:ascii="Times New Roman" w:eastAsiaTheme="minorEastAsia" w:hAnsi="Times New Roman" w:cs="Times New Roman"/>
+          <w:sz w:val="24"/>
+          <w:szCs w:val="24"/>
+        </w:rPr>
+      </w:pPr>
       <w:r>
         <w:rPr>
           <w:rFonts w:ascii="Times New Roman" w:eastAsiaTheme="minorEastAsia" w:hAnsi="Times New Roman" w:cs="Times New Roman"/>
@@ -6299,6 +6814,7 @@
           <w:sz w:val="24"/>
           <w:szCs w:val="24"/>
         </w:rPr>
+        <w:lastRenderedPageBreak/>
         <w:tab/>
         <w:t>First half of a time step</w:t>
       </w:r>
@@ -6325,7 +6841,7 @@
         </w:rPr>
         <w:t>*</w:t>
       </w:r>
-      <w:bookmarkStart w:id="0" w:name="_Hlk7952452"/>
+      <w:bookmarkStart w:id="1" w:name="_Hlk7952452"/>
       <m:oMath>
         <m:f>
           <m:fPr>
@@ -7216,7 +7732,7 @@
           </m:den>
         </m:f>
       </m:oMath>
-      <w:bookmarkEnd w:id="0"/>
+      <w:bookmarkEnd w:id="1"/>
       <w:r>
         <w:rPr>
           <w:rFonts w:ascii="Times New Roman" w:eastAsiaTheme="minorEastAsia" w:hAnsi="Times New Roman" w:cs="Times New Roman"/>
@@ -9881,95 +10397,22 @@
           <w:szCs w:val="24"/>
         </w:rPr>
       </w:pPr>
-      <w:bookmarkStart w:id="1" w:name="_GoBack"/>
-      <w:r>
-        <w:rPr>
-          <w:rFonts w:ascii="Times New Roman" w:eastAsiaTheme="minorEastAsia" w:hAnsi="Times New Roman" w:cs="Times New Roman"/>
-          <w:sz w:val="24"/>
-          <w:szCs w:val="24"/>
-        </w:rPr>
-        <w:lastRenderedPageBreak/>
+      <w:r>
+        <w:rPr>
+          <w:rFonts w:ascii="Times New Roman" w:eastAsiaTheme="minorEastAsia" w:hAnsi="Times New Roman" w:cs="Times New Roman"/>
+          <w:sz w:val="24"/>
+          <w:szCs w:val="24"/>
+        </w:rPr>
         <mc:AlternateContent>
           <mc:Choice Requires="wps">
             <w:drawing>
-              <wp:anchor distT="0" distB="0" distL="114300" distR="114300" simplePos="0" relativeHeight="251689984" behindDoc="0" locked="0" layoutInCell="1" allowOverlap="1" wp14:anchorId="0DEB5F79" wp14:editId="03232E92">
+              <wp:anchor distT="0" distB="0" distL="114300" distR="114300" simplePos="0" relativeHeight="251691008" behindDoc="0" locked="0" layoutInCell="1" allowOverlap="1" wp14:anchorId="1EF783E1" wp14:editId="38E5C60F">
                 <wp:simplePos x="0" y="0"/>
                 <wp:positionH relativeFrom="column">
-                  <wp:posOffset>6473825</wp:posOffset>
+                  <wp:posOffset>6274601</wp:posOffset>
                 </wp:positionH>
                 <wp:positionV relativeFrom="paragraph">
-                  <wp:posOffset>1695450</wp:posOffset>
-                </wp:positionV>
-                <wp:extent cx="36830" cy="2591435"/>
-                <wp:effectExtent l="0" t="0" r="20320" b="37465"/>
-                <wp:wrapNone/>
-                <wp:docPr id="21" name="Straight Connector 21"/>
-                <wp:cNvGraphicFramePr/>
-                <a:graphic xmlns:a="http://schemas.openxmlformats.org/drawingml/2006/main">
-                  <a:graphicData uri="http://schemas.microsoft.com/office/word/2010/wordprocessingShape">
-                    <wps:wsp>
-                      <wps:cNvCnPr/>
-                      <wps:spPr>
-                        <a:xfrm>
-                          <a:off x="0" y="0"/>
-                          <a:ext cx="36830" cy="2591435"/>
-                        </a:xfrm>
-                        <a:prstGeom prst="line">
-                          <a:avLst/>
-                        </a:prstGeom>
-                      </wps:spPr>
-                      <wps:style>
-                        <a:lnRef idx="1">
-                          <a:schemeClr val="dk1"/>
-                        </a:lnRef>
-                        <a:fillRef idx="0">
-                          <a:schemeClr val="dk1"/>
-                        </a:fillRef>
-                        <a:effectRef idx="0">
-                          <a:schemeClr val="dk1"/>
-                        </a:effectRef>
-                        <a:fontRef idx="minor">
-                          <a:schemeClr val="tx1"/>
-                        </a:fontRef>
-                      </wps:style>
-                      <wps:bodyPr/>
-                    </wps:wsp>
-                  </a:graphicData>
-                </a:graphic>
-                <wp14:sizeRelH relativeFrom="margin">
-                  <wp14:pctWidth>0</wp14:pctWidth>
-                </wp14:sizeRelH>
-                <wp14:sizeRelV relativeFrom="margin">
-                  <wp14:pctHeight>0</wp14:pctHeight>
-                </wp14:sizeRelV>
-              </wp:anchor>
-            </w:drawing>
-          </mc:Choice>
-          <mc:Fallback>
-            <w:pict>
-              <v:line w14:anchorId="53B5C1EE" id="Straight Connector 21" o:spid="_x0000_s1026" style="position:absolute;z-index:251689984;visibility:visible;mso-wrap-style:square;mso-width-percent:0;mso-height-percent:0;mso-wrap-distance-left:9pt;mso-wrap-distance-top:0;mso-wrap-distance-right:9pt;mso-wrap-distance-bottom:0;mso-position-horizontal:absolute;mso-position-horizontal-relative:text;mso-position-vertical:absolute;mso-position-vertical-relative:text;mso-width-percent:0;mso-height-percent:0;mso-width-relative:margin;mso-height-relative:margin" from="509.75pt,133.5pt" to="512.65pt,337.55pt" o:gfxdata="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" strokecolor="black [3200]" strokeweight=".5pt">
-                <v:stroke joinstyle="miter"/>
-              </v:line>
-            </w:pict>
-          </mc:Fallback>
-        </mc:AlternateContent>
-      </w:r>
-      <w:r>
-        <w:rPr>
-          <w:rFonts w:ascii="Times New Roman" w:eastAsiaTheme="minorEastAsia" w:hAnsi="Times New Roman" w:cs="Times New Roman"/>
-          <w:sz w:val="24"/>
-          <w:szCs w:val="24"/>
-        </w:rPr>
-        <mc:AlternateContent>
-          <mc:Choice Requires="wps">
-            <w:drawing>
-              <wp:anchor distT="0" distB="0" distL="114300" distR="114300" simplePos="0" relativeHeight="251691008" behindDoc="0" locked="0" layoutInCell="1" allowOverlap="1" wp14:anchorId="1EF783E1" wp14:editId="30DC011B">
-                <wp:simplePos x="0" y="0"/>
-                <wp:positionH relativeFrom="column">
-                  <wp:posOffset>6279529</wp:posOffset>
-                </wp:positionH>
-                <wp:positionV relativeFrom="paragraph">
-                  <wp:posOffset>1687664</wp:posOffset>
+                  <wp:posOffset>1687526</wp:posOffset>
                 </wp:positionV>
                 <wp:extent cx="196850" cy="0"/>
                 <wp:effectExtent l="0" t="0" r="0" b="0"/>
@@ -10018,7 +10461,7 @@
           </mc:Choice>
           <mc:Fallback>
             <w:pict>
-              <v:line w14:anchorId="6372ED4C" id="Straight Connector 22" o:spid="_x0000_s1026" style="position:absolute;z-index:251691008;visibility:visible;mso-wrap-style:square;mso-width-percent:0;mso-height-percent:0;mso-wrap-distance-left:9pt;mso-wrap-distance-top:0;mso-wrap-distance-right:9pt;mso-wrap-distance-bottom:0;mso-position-horizontal:absolute;mso-position-horizontal-relative:text;mso-position-vertical:absolute;mso-position-vertical-relative:text;mso-width-percent:0;mso-height-percent:0;mso-width-relative:margin;mso-height-relative:margin" from="494.45pt,132.9pt" to="509.95pt,132.9pt" o:gfxdata="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" strokecolor="black [3200]" strokeweight=".5pt">
+              <v:line w14:anchorId="61DB317A" id="Straight Connector 22" o:spid="_x0000_s1026" style="position:absolute;z-index:251691008;visibility:visible;mso-wrap-style:square;mso-width-percent:0;mso-height-percent:0;mso-wrap-distance-left:9pt;mso-wrap-distance-top:0;mso-wrap-distance-right:9pt;mso-wrap-distance-bottom:0;mso-position-horizontal:absolute;mso-position-horizontal-relative:text;mso-position-vertical:absolute;mso-position-vertical-relative:text;mso-width-percent:0;mso-height-percent:0;mso-width-relative:margin;mso-height-relative:margin" from="494.05pt,132.9pt" to="509.55pt,132.9pt" o:gfxdata="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" strokecolor="black [3200]" strokeweight=".5pt">
                 <v:stroke joinstyle="miter"/>
               </v:line>
             </w:pict>
@@ -10031,6 +10474,77 @@
           <w:sz w:val="24"/>
           <w:szCs w:val="24"/>
         </w:rPr>
+        <mc:AlternateContent>
+          <mc:Choice Requires="wps">
+            <w:drawing>
+              <wp:anchor distT="0" distB="0" distL="114300" distR="114300" simplePos="0" relativeHeight="251689984" behindDoc="0" locked="0" layoutInCell="1" allowOverlap="1" wp14:anchorId="0DEB5F79" wp14:editId="75682F26">
+                <wp:simplePos x="0" y="0"/>
+                <wp:positionH relativeFrom="column">
+                  <wp:posOffset>6473383</wp:posOffset>
+                </wp:positionH>
+                <wp:positionV relativeFrom="paragraph">
+                  <wp:posOffset>1695478</wp:posOffset>
+                </wp:positionV>
+                <wp:extent cx="40392" cy="2595686"/>
+                <wp:effectExtent l="0" t="0" r="36195" b="33655"/>
+                <wp:wrapNone/>
+                <wp:docPr id="21" name="Straight Connector 21"/>
+                <wp:cNvGraphicFramePr/>
+                <a:graphic xmlns:a="http://schemas.openxmlformats.org/drawingml/2006/main">
+                  <a:graphicData uri="http://schemas.microsoft.com/office/word/2010/wordprocessingShape">
+                    <wps:wsp>
+                      <wps:cNvCnPr/>
+                      <wps:spPr>
+                        <a:xfrm>
+                          <a:off x="0" y="0"/>
+                          <a:ext cx="40392" cy="2595686"/>
+                        </a:xfrm>
+                        <a:prstGeom prst="line">
+                          <a:avLst/>
+                        </a:prstGeom>
+                      </wps:spPr>
+                      <wps:style>
+                        <a:lnRef idx="1">
+                          <a:schemeClr val="dk1"/>
+                        </a:lnRef>
+                        <a:fillRef idx="0">
+                          <a:schemeClr val="dk1"/>
+                        </a:fillRef>
+                        <a:effectRef idx="0">
+                          <a:schemeClr val="dk1"/>
+                        </a:effectRef>
+                        <a:fontRef idx="minor">
+                          <a:schemeClr val="tx1"/>
+                        </a:fontRef>
+                      </wps:style>
+                      <wps:bodyPr/>
+                    </wps:wsp>
+                  </a:graphicData>
+                </a:graphic>
+                <wp14:sizeRelH relativeFrom="margin">
+                  <wp14:pctWidth>0</wp14:pctWidth>
+                </wp14:sizeRelH>
+                <wp14:sizeRelV relativeFrom="margin">
+                  <wp14:pctHeight>0</wp14:pctHeight>
+                </wp14:sizeRelV>
+              </wp:anchor>
+            </w:drawing>
+          </mc:Choice>
+          <mc:Fallback>
+            <w:pict>
+              <v:line w14:anchorId="24DB941A" id="Straight Connector 21" o:spid="_x0000_s1026" style="position:absolute;z-index:251689984;visibility:visible;mso-wrap-style:square;mso-width-percent:0;mso-height-percent:0;mso-wrap-distance-left:9pt;mso-wrap-distance-top:0;mso-wrap-distance-right:9pt;mso-wrap-distance-bottom:0;mso-position-horizontal:absolute;mso-position-horizontal-relative:text;mso-position-vertical:absolute;mso-position-vertical-relative:text;mso-width-percent:0;mso-height-percent:0;mso-width-relative:margin;mso-height-relative:margin" from="509.7pt,133.5pt" to="512.9pt,337.9pt" o:gfxdata="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" strokecolor="black [3200]" strokeweight=".5pt">
+                <v:stroke joinstyle="miter"/>
+              </v:line>
+            </w:pict>
+          </mc:Fallback>
+        </mc:AlternateContent>
+      </w:r>
+      <w:r>
+        <w:rPr>
+          <w:rFonts w:ascii="Times New Roman" w:eastAsiaTheme="minorEastAsia" w:hAnsi="Times New Roman" w:cs="Times New Roman"/>
+          <w:sz w:val="24"/>
+          <w:szCs w:val="24"/>
+        </w:rPr>
         <w:tab/>
       </w:r>
       <w:r>
@@ -10186,7 +10700,6 @@
         <w:t xml:space="preserve">same </w:t>
       </w:r>
     </w:p>
-    <w:bookmarkEnd w:id="1"/>
     <w:p>
       <w:pPr>
         <w:pStyle w:val="PlainText"/>
@@ -10264,7 +10777,7 @@
           </mc:Choice>
           <mc:Fallback>
             <w:pict>
-              <v:line w14:anchorId="690F6444" id="Straight Connector 23" o:spid="_x0000_s1026" style="position:absolute;z-index:251693056;visibility:visible;mso-wrap-style:square;mso-width-percent:0;mso-height-percent:0;mso-wrap-distance-left:9pt;mso-wrap-distance-top:0;mso-wrap-distance-right:9pt;mso-wrap-distance-bottom:0;mso-position-horizontal:absolute;mso-position-horizontal-relative:text;mso-position-vertical:absolute;mso-position-vertical-relative:text;mso-width-percent:0;mso-height-percent:0;mso-width-relative:margin;mso-height-relative:margin" from="357.65pt,1.85pt" to="361.95pt,204.45pt" o:gfxdata="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" strokecolor="black [3200]" strokeweight=".5pt">
+              <v:line w14:anchorId="6054A8C4" id="Straight Connector 23" o:spid="_x0000_s1026" style="position:absolute;z-index:251693056;visibility:visible;mso-wrap-style:square;mso-width-percent:0;mso-height-percent:0;mso-wrap-distance-left:9pt;mso-wrap-distance-top:0;mso-wrap-distance-right:9pt;mso-wrap-distance-bottom:0;mso-position-horizontal:absolute;mso-position-horizontal-relative:text;mso-position-vertical:absolute;mso-position-vertical-relative:text;mso-width-percent:0;mso-height-percent:0;mso-width-relative:margin;mso-height-relative:margin" from="357.65pt,1.85pt" to="361.95pt,204.45pt" o:gfxdata="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" strokecolor="black [3200]" strokeweight=".5pt">
                 <v:stroke joinstyle="miter"/>
               </v:line>
             </w:pict>
@@ -10335,7 +10848,7 @@
           </mc:Choice>
           <mc:Fallback>
             <w:pict>
-              <v:line w14:anchorId="31919E51" id="Straight Connector 24" o:spid="_x0000_s1026" style="position:absolute;z-index:251694080;visibility:visible;mso-wrap-style:square;mso-width-percent:0;mso-height-percent:0;mso-wrap-distance-left:9pt;mso-wrap-distance-top:0;mso-wrap-distance-right:9pt;mso-wrap-distance-bottom:0;mso-position-horizontal:absolute;mso-position-horizontal-relative:text;mso-position-vertical:absolute;mso-position-vertical-relative:text;mso-width-percent:0;mso-height-percent:0;mso-width-relative:margin;mso-height-relative:margin" from="357.45pt,2.2pt" to="372.95pt,2.2pt" o:gfxdata="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" strokecolor="black [3200]" strokeweight=".5pt">
+              <v:line w14:anchorId="493BB290" id="Straight Connector 24" o:spid="_x0000_s1026" style="position:absolute;z-index:251694080;visibility:visible;mso-wrap-style:square;mso-width-percent:0;mso-height-percent:0;mso-wrap-distance-left:9pt;mso-wrap-distance-top:0;mso-wrap-distance-right:9pt;mso-wrap-distance-bottom:0;mso-position-horizontal:absolute;mso-position-horizontal-relative:text;mso-position-vertical:absolute;mso-position-vertical-relative:text;mso-width-percent:0;mso-height-percent:0;mso-width-relative:margin;mso-height-relative:margin" from="357.45pt,2.2pt" to="372.95pt,2.2pt" o:gfxdata="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" strokecolor="black [3200]" strokeweight=".5pt">
                 <v:stroke joinstyle="miter"/>
               </v:line>
             </w:pict>
@@ -10407,7 +10920,7 @@
           </mc:Choice>
           <mc:Fallback>
             <w:pict>
-              <v:line w14:anchorId="2C9C2347" id="Straight Connector 11" o:spid="_x0000_s1026" style="position:absolute;z-index:251676672;visibility:visible;mso-wrap-style:square;mso-width-percent:0;mso-height-percent:0;mso-wrap-distance-left:9pt;mso-wrap-distance-top:0;mso-wrap-distance-right:9pt;mso-wrap-distance-bottom:0;mso-position-horizontal:absolute;mso-position-horizontal-relative:text;mso-position-vertical:absolute;mso-position-vertical-relative:text;mso-width-percent:0;mso-height-percent:0;mso-width-relative:margin;mso-height-relative:margin" from="253.35pt,.9pt" to="253.5pt,199.65pt" o:gfxdata="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" strokecolor="black [3200]" strokeweight=".5pt">
+              <v:line w14:anchorId="599A4990" id="Straight Connector 11" o:spid="_x0000_s1026" style="position:absolute;z-index:251676672;visibility:visible;mso-wrap-style:square;mso-width-percent:0;mso-height-percent:0;mso-wrap-distance-left:9pt;mso-wrap-distance-top:0;mso-wrap-distance-right:9pt;mso-wrap-distance-bottom:0;mso-position-horizontal:absolute;mso-position-horizontal-relative:text;mso-position-vertical:absolute;mso-position-vertical-relative:text;mso-width-percent:0;mso-height-percent:0;mso-width-relative:margin;mso-height-relative:margin" from="253.35pt,.9pt" to="253.5pt,199.65pt" o:gfxdata="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" strokecolor="black [3200]" strokeweight=".5pt">
                 <v:stroke joinstyle="miter"/>
               </v:line>
             </w:pict>
@@ -10479,7 +10992,7 @@
           </mc:Choice>
           <mc:Fallback>
             <w:pict>
-              <v:line w14:anchorId="1E7CF60A" id="Straight Connector 12" o:spid="_x0000_s1026" style="position:absolute;z-index:251678720;visibility:visible;mso-wrap-style:square;mso-width-percent:0;mso-height-percent:0;mso-wrap-distance-left:9pt;mso-wrap-distance-top:0;mso-wrap-distance-right:9pt;mso-wrap-distance-bottom:0;mso-position-horizontal:absolute;mso-position-horizontal-relative:text;mso-position-vertical:absolute;mso-position-vertical-relative:text;mso-width-percent:0;mso-height-percent:0;mso-width-relative:margin;mso-height-relative:margin" from="237.85pt,.3pt" to="253.35pt,.3pt" o:gfxdata="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" strokecolor="black [3200]" strokeweight=".5pt">
+              <v:line w14:anchorId="66B483DE" id="Straight Connector 12" o:spid="_x0000_s1026" style="position:absolute;z-index:251678720;visibility:visible;mso-wrap-style:square;mso-width-percent:0;mso-height-percent:0;mso-wrap-distance-left:9pt;mso-wrap-distance-top:0;mso-wrap-distance-right:9pt;mso-wrap-distance-bottom:0;mso-position-horizontal:absolute;mso-position-horizontal-relative:text;mso-position-vertical:absolute;mso-position-vertical-relative:text;mso-width-percent:0;mso-height-percent:0;mso-width-relative:margin;mso-height-relative:margin" from="237.85pt,.3pt" to="253.35pt,.3pt" o:gfxdata="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" strokecolor="black [3200]" strokeweight=".5pt">
                 <v:stroke joinstyle="miter"/>
               </v:line>
             </w:pict>
@@ -10551,7 +11064,7 @@
           </mc:Choice>
           <mc:Fallback>
             <w:pict>
-              <v:line w14:anchorId="7590A52D" id="Straight Connector 8" o:spid="_x0000_s1026" style="position:absolute;z-index:251672576;visibility:visible;mso-wrap-style:square;mso-width-percent:0;mso-height-percent:0;mso-wrap-distance-left:9pt;mso-wrap-distance-top:0;mso-wrap-distance-right:9pt;mso-wrap-distance-bottom:0;mso-position-horizontal:absolute;mso-position-horizontal-relative:text;mso-position-vertical:absolute;mso-position-vertical-relative:text;mso-width-percent:0;mso-height-percent:0;mso-width-relative:margin;mso-height-relative:margin" from="58pt,1.15pt" to="58pt,199.6pt" o:gfxdata="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" strokecolor="black [3200]" strokeweight=".5pt">
+              <v:line w14:anchorId="5E25F614" id="Straight Connector 8" o:spid="_x0000_s1026" style="position:absolute;z-index:251672576;visibility:visible;mso-wrap-style:square;mso-width-percent:0;mso-height-percent:0;mso-wrap-distance-left:9pt;mso-wrap-distance-top:0;mso-wrap-distance-right:9pt;mso-wrap-distance-bottom:0;mso-position-horizontal:absolute;mso-position-horizontal-relative:text;mso-position-vertical:absolute;mso-position-vertical-relative:text;mso-width-percent:0;mso-height-percent:0;mso-width-relative:margin;mso-height-relative:margin" from="58pt,1.15pt" to="58pt,199.6pt" o:gfxdata="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" strokecolor="black [3200]" strokeweight=".5pt">
                 <v:stroke joinstyle="miter"/>
               </v:line>
             </w:pict>
@@ -10622,7 +11135,7 @@
           </mc:Choice>
           <mc:Fallback>
             <w:pict>
-              <v:line w14:anchorId="43E1BCED" id="Straight Connector 15" o:spid="_x0000_s1026" style="position:absolute;z-index:251682816;visibility:visible;mso-wrap-style:square;mso-width-percent:0;mso-height-percent:0;mso-wrap-distance-left:9pt;mso-wrap-distance-top:0;mso-wrap-distance-right:9pt;mso-wrap-distance-bottom:0;mso-position-horizontal:absolute;mso-position-horizontal-relative:text;mso-position-vertical:absolute;mso-position-vertical-relative:text;mso-width-percent:0;mso-height-percent:0;mso-width-relative:margin;mso-height-relative:margin" from="318.45pt,2.7pt" to="321.35pt,206.75pt" o:gfxdata="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" strokecolor="black [3200]" strokeweight=".5pt">
+              <v:line w14:anchorId="44E8D222" id="Straight Connector 15" o:spid="_x0000_s1026" style="position:absolute;z-index:251682816;visibility:visible;mso-wrap-style:square;mso-width-percent:0;mso-height-percent:0;mso-wrap-distance-left:9pt;mso-wrap-distance-top:0;mso-wrap-distance-right:9pt;mso-wrap-distance-bottom:0;mso-position-horizontal:absolute;mso-position-horizontal-relative:text;mso-position-vertical:absolute;mso-position-vertical-relative:text;mso-width-percent:0;mso-height-percent:0;mso-width-relative:margin;mso-height-relative:margin" from="318.45pt,2.7pt" to="321.35pt,206.75pt" o:gfxdata="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" strokecolor="black [3200]" strokeweight=".5pt">
                 <v:stroke joinstyle="miter"/>
               </v:line>
             </w:pict>
@@ -10693,7 +11206,7 @@
           </mc:Choice>
           <mc:Fallback>
             <w:pict>
-              <v:line w14:anchorId="73ECEF7F" id="Straight Connector 17" o:spid="_x0000_s1026" style="position:absolute;z-index:251685888;visibility:visible;mso-wrap-style:square;mso-width-percent:0;mso-height-percent:0;mso-wrap-distance-left:9pt;mso-wrap-distance-top:0;mso-wrap-distance-right:9pt;mso-wrap-distance-bottom:0;mso-position-horizontal:absolute;mso-position-horizontal-relative:text;mso-position-vertical:absolute;mso-position-vertical-relative:text;mso-width-percent:0;mso-height-percent:0;mso-width-relative:margin;mso-height-relative:margin" from="280.9pt,2.1pt" to="282.45pt,206.85pt" o:gfxdata="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" strokecolor="black [3200]" strokeweight=".5pt">
+              <v:line w14:anchorId="3AD8A12D" id="Straight Connector 17" o:spid="_x0000_s1026" style="position:absolute;z-index:251685888;visibility:visible;mso-wrap-style:square;mso-width-percent:0;mso-height-percent:0;mso-wrap-distance-left:9pt;mso-wrap-distance-top:0;mso-wrap-distance-right:9pt;mso-wrap-distance-bottom:0;mso-position-horizontal:absolute;mso-position-horizontal-relative:text;mso-position-vertical:absolute;mso-position-vertical-relative:text;mso-width-percent:0;mso-height-percent:0;mso-width-relative:margin;mso-height-relative:margin" from="280.9pt,2.1pt" to="282.45pt,206.85pt" o:gfxdata="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" strokecolor="black [3200]" strokeweight=".5pt">
                 <v:stroke joinstyle="miter"/>
               </v:line>
             </w:pict>
@@ -10764,7 +11277,7 @@
           </mc:Choice>
           <mc:Fallback>
             <w:pict>
-              <v:line w14:anchorId="6F758EFC" id="Straight Connector 16" o:spid="_x0000_s1026" style="position:absolute;z-index:251683840;visibility:visible;mso-wrap-style:square;mso-width-percent:0;mso-height-percent:0;mso-wrap-distance-left:9pt;mso-wrap-distance-top:0;mso-wrap-distance-right:9pt;mso-wrap-distance-bottom:0;mso-position-horizontal:absolute;mso-position-horizontal-relative:text;mso-position-vertical:absolute;mso-position-vertical-relative:text;mso-width-percent:0;mso-height-percent:0;mso-width-relative:margin;mso-height-relative:margin" from="303.1pt,2.1pt" to="318.6pt,2.1pt" o:gfxdata="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" strokecolor="black [3200]" strokeweight=".5pt">
+              <v:line w14:anchorId="3B382AB5" id="Straight Connector 16" o:spid="_x0000_s1026" style="position:absolute;z-index:251683840;visibility:visible;mso-wrap-style:square;mso-width-percent:0;mso-height-percent:0;mso-wrap-distance-left:9pt;mso-wrap-distance-top:0;mso-wrap-distance-right:9pt;mso-wrap-distance-bottom:0;mso-position-horizontal:absolute;mso-position-horizontal-relative:text;mso-position-vertical:absolute;mso-position-vertical-relative:text;mso-width-percent:0;mso-height-percent:0;mso-width-relative:margin;mso-height-relative:margin" from="303.1pt,2.1pt" to="318.6pt,2.1pt" o:gfxdata="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" strokecolor="black [3200]" strokeweight=".5pt">
                 <v:stroke joinstyle="miter"/>
               </v:line>
             </w:pict>
@@ -10835,7 +11348,7 @@
           </mc:Choice>
           <mc:Fallback>
             <w:pict>
-              <v:line w14:anchorId="3B158413" id="Straight Connector 18" o:spid="_x0000_s1026" style="position:absolute;z-index:251686912;visibility:visible;mso-wrap-style:square;mso-width-percent:0;mso-height-percent:0;mso-wrap-distance-left:9pt;mso-wrap-distance-top:0;mso-wrap-distance-right:9pt;mso-wrap-distance-bottom:0;mso-position-horizontal:absolute;mso-position-horizontal-relative:text;mso-position-vertical:absolute;mso-position-vertical-relative:text;mso-width-percent:0;mso-height-percent:0;mso-width-relative:margin;mso-height-relative:margin" from="280.95pt,2.85pt" to="296.45pt,2.85pt" o:gfxdata="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" strokecolor="black [3200]" strokeweight=".5pt">
+              <v:line w14:anchorId="3F7F7660" id="Straight Connector 18" o:spid="_x0000_s1026" style="position:absolute;z-index:251686912;visibility:visible;mso-wrap-style:square;mso-width-percent:0;mso-height-percent:0;mso-wrap-distance-left:9pt;mso-wrap-distance-top:0;mso-wrap-distance-right:9pt;mso-wrap-distance-bottom:0;mso-position-horizontal:absolute;mso-position-horizontal-relative:text;mso-position-vertical:absolute;mso-position-vertical-relative:text;mso-width-percent:0;mso-height-percent:0;mso-width-relative:margin;mso-height-relative:margin" from="280.95pt,2.85pt" to="296.45pt,2.85pt" o:gfxdata="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" strokecolor="black [3200]" strokeweight=".5pt">
                 <v:stroke joinstyle="miter"/>
               </v:line>
             </w:pict>
@@ -10907,7 +11420,7 @@
           </mc:Choice>
           <mc:Fallback>
             <w:pict>
-              <v:line w14:anchorId="4C6FFF2F" id="Straight Connector 9" o:spid="_x0000_s1026" style="position:absolute;z-index:251674624;visibility:visible;mso-wrap-style:square;mso-width-percent:0;mso-height-percent:0;mso-wrap-distance-left:9pt;mso-wrap-distance-top:0;mso-wrap-distance-right:9pt;mso-wrap-distance-bottom:0;mso-position-horizontal:absolute;mso-position-horizontal-relative:text;mso-position-vertical:absolute;mso-position-vertical-relative:text;mso-width-percent:0;mso-height-percent:0;mso-width-relative:margin;mso-height-relative:margin" from="57.85pt,1.3pt" to="73.35pt,1.3pt" o:gfxdata="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" strokecolor="black [3200]" strokeweight=".5pt">
+              <v:line w14:anchorId="567EA740" id="Straight Connector 9" o:spid="_x0000_s1026" style="position:absolute;z-index:251674624;visibility:visible;mso-wrap-style:square;mso-width-percent:0;mso-height-percent:0;mso-wrap-distance-left:9pt;mso-wrap-distance-top:0;mso-wrap-distance-right:9pt;mso-wrap-distance-bottom:0;mso-position-horizontal:absolute;mso-position-horizontal-relative:text;mso-position-vertical:absolute;mso-position-vertical-relative:text;mso-width-percent:0;mso-height-percent:0;mso-width-relative:margin;mso-height-relative:margin" from="57.85pt,1.3pt" to="73.35pt,1.3pt" o:gfxdata="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" strokecolor="black [3200]" strokeweight=".5pt">
                 <v:stroke joinstyle="miter"/>
               </v:line>
             </w:pict>
@@ -10979,7 +11492,7 @@
           </mc:Choice>
           <mc:Fallback>
             <w:pict>
-              <v:line w14:anchorId="1B1051BD" id="Straight Connector 3" o:spid="_x0000_s1026" style="position:absolute;z-index:251663360;visibility:visible;mso-wrap-style:square;mso-width-percent:0;mso-height-percent:0;mso-wrap-distance-left:9pt;mso-wrap-distance-top:0;mso-wrap-distance-right:9pt;mso-wrap-distance-bottom:0;mso-position-horizontal:absolute;mso-position-horizontal-relative:text;mso-position-vertical:absolute;mso-position-vertical-relative:text;mso-width-percent:0;mso-height-percent:0;mso-width-relative:margin;mso-height-relative:margin" from="97.2pt,19pt" to="114.9pt,38.4pt" o:gfxdata="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" strokecolor="#4472c4 [3204]" strokeweight=".5pt">
+              <v:line w14:anchorId="31991AAE" id="Straight Connector 3" o:spid="_x0000_s1026" style="position:absolute;z-index:251663360;visibility:visible;mso-wrap-style:square;mso-width-percent:0;mso-height-percent:0;mso-wrap-distance-left:9pt;mso-wrap-distance-top:0;mso-wrap-distance-right:9pt;mso-wrap-distance-bottom:0;mso-position-horizontal:absolute;mso-position-horizontal-relative:text;mso-position-vertical:absolute;mso-position-vertical-relative:text;mso-width-percent:0;mso-height-percent:0;mso-width-relative:margin;mso-height-relative:margin" from="97.2pt,19pt" to="114.9pt,38.4pt" o:gfxdata="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" strokecolor="#4472c4 [3204]" strokeweight=".5pt">
                 <v:stroke joinstyle="miter"/>
               </v:line>
             </w:pict>
@@ -11051,7 +11564,7 @@
           </mc:Choice>
           <mc:Fallback>
             <w:pict>
-              <v:line w14:anchorId="60255A23" id="Straight Connector 1" o:spid="_x0000_s1026" style="position:absolute;z-index:251659264;visibility:visible;mso-wrap-style:square;mso-width-percent:0;mso-height-percent:0;mso-wrap-distance-left:9pt;mso-wrap-distance-top:0;mso-wrap-distance-right:9pt;mso-wrap-distance-bottom:0;mso-position-horizontal:absolute;mso-position-horizontal-relative:text;mso-position-vertical:absolute;mso-position-vertical-relative:text;mso-width-percent:0;mso-height-percent:0;mso-width-relative:margin;mso-height-relative:margin" from="133.2pt,16.25pt" to="150.35pt,33.95pt" o:gfxdata="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" strokecolor="#4472c4 [3204]" strokeweight=".5pt">
+              <v:line w14:anchorId="553B67A1" id="Straight Connector 1" o:spid="_x0000_s1026" style="position:absolute;z-index:251659264;visibility:visible;mso-wrap-style:square;mso-width-percent:0;mso-height-percent:0;mso-wrap-distance-left:9pt;mso-wrap-distance-top:0;mso-wrap-distance-right:9pt;mso-wrap-distance-bottom:0;mso-position-horizontal:absolute;mso-position-horizontal-relative:text;mso-position-vertical:absolute;mso-position-vertical-relative:text;mso-width-percent:0;mso-height-percent:0;mso-width-relative:margin;mso-height-relative:margin" from="133.2pt,16.25pt" to="150.35pt,33.95pt" o:gfxdata="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" strokecolor="#4472c4 [3204]" strokeweight=".5pt">
                 <v:stroke joinstyle="miter"/>
               </v:line>
             </w:pict>
@@ -11313,7 +11826,7 @@
           </mc:Choice>
           <mc:Fallback>
             <w:pict>
-              <v:line w14:anchorId="13018E03" id="Straight Connector 6" o:spid="_x0000_s1026" style="position:absolute;z-index:251669504;visibility:visible;mso-wrap-style:square;mso-width-percent:0;mso-height-percent:0;mso-wrap-distance-left:9pt;mso-wrap-distance-top:0;mso-wrap-distance-right:9pt;mso-wrap-distance-bottom:0;mso-position-horizontal:absolute;mso-position-horizontal-relative:text;mso-position-vertical:absolute;mso-position-vertical-relative:text;mso-width-percent:0;mso-height-percent:0;mso-width-relative:margin;mso-height-relative:margin" from="91.4pt,18.95pt" to="109.1pt,38.35pt" o:gfxdata="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" strokecolor="#4472c4 [3204]" strokeweight=".5pt">
+              <v:line w14:anchorId="7D816901" id="Straight Connector 6" o:spid="_x0000_s1026" style="position:absolute;z-index:251669504;visibility:visible;mso-wrap-style:square;mso-width-percent:0;mso-height-percent:0;mso-wrap-distance-left:9pt;mso-wrap-distance-top:0;mso-wrap-distance-right:9pt;mso-wrap-distance-bottom:0;mso-position-horizontal:absolute;mso-position-horizontal-relative:text;mso-position-vertical:absolute;mso-position-vertical-relative:text;mso-width-percent:0;mso-height-percent:0;mso-width-relative:margin;mso-height-relative:margin" from="91.4pt,18.95pt" to="109.1pt,38.35pt" o:gfxdata="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" strokecolor="#4472c4 [3204]" strokeweight=".5pt">
                 <v:stroke joinstyle="miter"/>
               </v:line>
             </w:pict>
@@ -11385,7 +11898,7 @@
           </mc:Choice>
           <mc:Fallback>
             <w:pict>
-              <v:line w14:anchorId="19DBCEAE" id="Straight Connector 4" o:spid="_x0000_s1026" style="position:absolute;z-index:251665408;visibility:visible;mso-wrap-style:square;mso-width-percent:0;mso-height-percent:0;mso-wrap-distance-left:9pt;mso-wrap-distance-top:0;mso-wrap-distance-right:9pt;mso-wrap-distance-bottom:0;mso-position-horizontal:absolute;mso-position-horizontal-relative:text;mso-position-vertical:absolute;mso-position-vertical-relative:text;mso-width-percent:0;mso-height-percent:0;mso-width-relative:margin;mso-height-relative:margin" from="130.45pt,21.75pt" to="145.35pt,38.35pt" o:gfxdata="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" strokecolor="#4472c4 [3204]" strokeweight=".5pt">
+              <v:line w14:anchorId="125F3E92" id="Straight Connector 4" o:spid="_x0000_s1026" style="position:absolute;z-index:251665408;visibility:visible;mso-wrap-style:square;mso-width-percent:0;mso-height-percent:0;mso-wrap-distance-left:9pt;mso-wrap-distance-top:0;mso-wrap-distance-right:9pt;mso-wrap-distance-bottom:0;mso-position-horizontal:absolute;mso-position-horizontal-relative:text;mso-position-vertical:absolute;mso-position-vertical-relative:text;mso-width-percent:0;mso-height-percent:0;mso-width-relative:margin;mso-height-relative:margin" from="130.45pt,21.75pt" to="145.35pt,38.35pt" o:gfxdata="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" strokecolor="#4472c4 [3204]" strokeweight=".5pt">
                 <v:stroke joinstyle="miter"/>
               </v:line>
             </w:pict>
@@ -11457,7 +11970,7 @@
           </mc:Choice>
           <mc:Fallback>
             <w:pict>
-              <v:line w14:anchorId="39DE3107" id="Straight Connector 2" o:spid="_x0000_s1026" style="position:absolute;z-index:251661312;visibility:visible;mso-wrap-style:square;mso-width-percent:0;mso-height-percent:0;mso-wrap-distance-left:9pt;mso-wrap-distance-top:0;mso-wrap-distance-right:9pt;mso-wrap-distance-bottom:0;mso-position-horizontal:absolute;mso-position-horizontal-relative:text;mso-position-vertical:absolute;mso-position-vertical-relative:text;mso-width-percent:0;mso-height-percent:0;mso-width-relative:margin;mso-height-relative:margin" from="169.5pt,20.5pt" to="186.65pt,38.2pt" o:gfxdata="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" strokecolor="#4472c4 [3204]" strokeweight=".5pt">
+              <v:line w14:anchorId="52CF72B8" id="Straight Connector 2" o:spid="_x0000_s1026" style="position:absolute;z-index:251661312;visibility:visible;mso-wrap-style:square;mso-width-percent:0;mso-height-percent:0;mso-wrap-distance-left:9pt;mso-wrap-distance-top:0;mso-wrap-distance-right:9pt;mso-wrap-distance-bottom:0;mso-position-horizontal:absolute;mso-position-horizontal-relative:text;mso-position-vertical:absolute;mso-position-vertical-relative:text;mso-width-percent:0;mso-height-percent:0;mso-width-relative:margin;mso-height-relative:margin" from="169.5pt,20.5pt" to="186.65pt,38.2pt" o:gfxdata="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" strokecolor="#4472c4 [3204]" strokeweight=".5pt">
                 <v:stroke joinstyle="miter"/>
               </v:line>
             </w:pict>
@@ -11520,23 +12033,7 @@
           <w:sz w:val="24"/>
           <w:szCs w:val="24"/>
         </w:rPr>
-        <w:t xml:space="preserve">       </w:t>
-      </w:r>
-      <w:r>
-        <w:rPr>
-          <w:rFonts w:ascii="Times New Roman" w:eastAsiaTheme="minorEastAsia" w:hAnsi="Times New Roman" w:cs="Times New Roman"/>
-          <w:sz w:val="24"/>
-          <w:szCs w:val="24"/>
-        </w:rPr>
-        <w:t xml:space="preserve">  </w:t>
-      </w:r>
-      <w:r>
-        <w:rPr>
-          <w:rFonts w:ascii="Times New Roman" w:eastAsiaTheme="minorEastAsia" w:hAnsi="Times New Roman" w:cs="Times New Roman"/>
-          <w:sz w:val="24"/>
-          <w:szCs w:val="24"/>
-        </w:rPr>
-        <w:t>(1+</w:t>
+        <w:t xml:space="preserve">         (1+</w:t>
       </w:r>
       <m:oMath>
         <m:r>
@@ -11554,23 +12051,7 @@
           <w:sz w:val="24"/>
           <w:szCs w:val="24"/>
         </w:rPr>
-        <w:t xml:space="preserve">)  </w:t>
-      </w:r>
-      <w:r>
-        <w:rPr>
-          <w:rFonts w:ascii="Times New Roman" w:eastAsiaTheme="minorEastAsia" w:hAnsi="Times New Roman" w:cs="Times New Roman"/>
-          <w:sz w:val="24"/>
-          <w:szCs w:val="24"/>
-        </w:rPr>
-        <w:t xml:space="preserve">  </w:t>
-      </w:r>
-      <w:r>
-        <w:rPr>
-          <w:rFonts w:ascii="Times New Roman" w:eastAsiaTheme="minorEastAsia" w:hAnsi="Times New Roman" w:cs="Times New Roman"/>
-          <w:sz w:val="24"/>
-          <w:szCs w:val="24"/>
-        </w:rPr>
-        <w:t xml:space="preserve"> </w:t>
+        <w:t xml:space="preserve">)     </w:t>
       </w:r>
       <m:oMath>
         <m:f>
@@ -11612,15 +12093,7 @@
           <w:sz w:val="24"/>
           <w:szCs w:val="24"/>
         </w:rPr>
-        <w:t xml:space="preserve">  </w:t>
-      </w:r>
-      <w:r>
-        <w:rPr>
-          <w:rFonts w:ascii="Times New Roman" w:eastAsiaTheme="minorEastAsia" w:hAnsi="Times New Roman" w:cs="Times New Roman"/>
-          <w:sz w:val="24"/>
-          <w:szCs w:val="24"/>
-        </w:rPr>
-        <w:t xml:space="preserve">      0      </w:t>
+        <w:t xml:space="preserve">        0      </w:t>
       </w:r>
       <m:oMath>
         <m:r>
@@ -11777,7 +12250,7 @@
           </mc:Choice>
           <mc:Fallback>
             <w:pict>
-              <v:line w14:anchorId="266AD3B1" id="Straight Connector 7" o:spid="_x0000_s1026" style="position:absolute;z-index:251671552;visibility:visible;mso-wrap-style:square;mso-width-percent:0;mso-height-percent:0;mso-wrap-distance-left:9pt;mso-wrap-distance-top:0;mso-wrap-distance-right:9pt;mso-wrap-distance-bottom:0;mso-position-horizontal:absolute;mso-position-horizontal-relative:text;mso-position-vertical:absolute;mso-position-vertical-relative:text;mso-width-percent:0;mso-height-percent:0;mso-width-relative:margin;mso-height-relative:margin" from="126.2pt,18.35pt" to="143.9pt,37.75pt" o:gfxdata="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" strokecolor="#4472c4 [3204]" strokeweight=".5pt">
+              <v:line w14:anchorId="13F581ED" id="Straight Connector 7" o:spid="_x0000_s1026" style="position:absolute;z-index:251671552;visibility:visible;mso-wrap-style:square;mso-width-percent:0;mso-height-percent:0;mso-wrap-distance-left:9pt;mso-wrap-distance-top:0;mso-wrap-distance-right:9pt;mso-wrap-distance-bottom:0;mso-position-horizontal:absolute;mso-position-horizontal-relative:text;mso-position-vertical:absolute;mso-position-vertical-relative:text;mso-width-percent:0;mso-height-percent:0;mso-width-relative:margin;mso-height-relative:margin" from="126.2pt,18.35pt" to="143.9pt,37.75pt" o:gfxdata="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" strokecolor="#4472c4 [3204]" strokeweight=".5pt">
                 <v:stroke joinstyle="miter"/>
               </v:line>
             </w:pict>
@@ -11849,7 +12322,7 @@
           </mc:Choice>
           <mc:Fallback>
             <w:pict>
-              <v:line w14:anchorId="5553DABC" id="Straight Connector 5" o:spid="_x0000_s1026" style="position:absolute;z-index:251667456;visibility:visible;mso-wrap-style:square;mso-width-percent:0;mso-height-percent:0;mso-wrap-distance-left:9pt;mso-wrap-distance-top:0;mso-wrap-distance-right:9pt;mso-wrap-distance-bottom:0;mso-position-horizontal:absolute;mso-position-horizontal-relative:text;mso-position-vertical:absolute;mso-position-vertical-relative:text;mso-width-percent:0;mso-height-percent:0;mso-width-relative:margin;mso-height-relative:margin" from="168.95pt,18.15pt" to="186.65pt,37.55pt" o:gfxdata="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" strokecolor="#4472c4 [3204]" strokeweight=".5pt">
+              <v:line w14:anchorId="3A28668D" id="Straight Connector 5" o:spid="_x0000_s1026" style="position:absolute;z-index:251667456;visibility:visible;mso-wrap-style:square;mso-width-percent:0;mso-height-percent:0;mso-wrap-distance-left:9pt;mso-wrap-distance-top:0;mso-wrap-distance-right:9pt;mso-wrap-distance-bottom:0;mso-position-horizontal:absolute;mso-position-horizontal-relative:text;mso-position-vertical:absolute;mso-position-vertical-relative:text;mso-width-percent:0;mso-height-percent:0;mso-width-relative:margin;mso-height-relative:margin" from="168.95pt,18.15pt" to="186.65pt,37.55pt" o:gfxdata="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" strokecolor="#4472c4 [3204]" strokeweight=".5pt">
                 <v:stroke joinstyle="miter"/>
               </v:line>
             </w:pict>
@@ -11949,15 +12422,7 @@
           <w:sz w:val="24"/>
           <w:szCs w:val="24"/>
         </w:rPr>
-        <w:t xml:space="preserve">)   </w:t>
-      </w:r>
-      <w:r>
-        <w:rPr>
-          <w:rFonts w:ascii="Times New Roman" w:eastAsiaTheme="minorEastAsia" w:hAnsi="Times New Roman" w:cs="Times New Roman"/>
-          <w:sz w:val="24"/>
-          <w:szCs w:val="24"/>
-        </w:rPr>
-        <w:t xml:space="preserve">  c     </w:t>
+        <w:t xml:space="preserve">)     c     </w:t>
       </w:r>
       <m:oMath>
         <m:r>
@@ -12100,7 +12565,7 @@
           </mc:Choice>
           <mc:Fallback>
             <w:pict>
-              <v:line w14:anchorId="1BB7DC70" id="Straight Connector 20" o:spid="_x0000_s1026" style="position:absolute;z-index:251687936;visibility:visible;mso-wrap-style:square;mso-wrap-distance-left:9pt;mso-wrap-distance-top:0;mso-wrap-distance-right:9pt;mso-wrap-distance-bottom:0;mso-position-horizontal:absolute;mso-position-horizontal-relative:text;mso-position-vertical:absolute;mso-position-vertical-relative:text" from="282.2pt,20.95pt" to="512.7pt,20.95pt" o:gfxdata="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" strokecolor="#4472c4 [3204]" strokeweight=".5pt">
+              <v:line w14:anchorId="7B6FD405" id="Straight Connector 20" o:spid="_x0000_s1026" style="position:absolute;z-index:251687936;visibility:visible;mso-wrap-style:square;mso-wrap-distance-left:9pt;mso-wrap-distance-top:0;mso-wrap-distance-right:9pt;mso-wrap-distance-bottom:0;mso-position-horizontal:absolute;mso-position-horizontal-relative:text;mso-position-vertical:absolute;mso-position-vertical-relative:text" from="282.2pt,20.95pt" to="512.7pt,20.95pt" o:gfxdata="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" strokecolor="#4472c4 [3204]" strokeweight=".5pt">
                 <v:stroke joinstyle="miter"/>
               </v:line>
             </w:pict>
@@ -12591,21 +13056,118 @@
           <w:sz w:val="24"/>
           <w:szCs w:val="24"/>
         </w:rPr>
+        <w:lastRenderedPageBreak/>
+        <w:t>m</w:t>
+      </w:r>
+      <w:r>
+        <w:rPr>
+          <w:rFonts w:ascii="Times New Roman" w:eastAsiaTheme="minorEastAsia" w:hAnsi="Times New Roman" w:cs="Times New Roman"/>
+          <w:sz w:val="24"/>
+          <w:szCs w:val="24"/>
+        </w:rPr>
+        <w:t xml:space="preserve">ethod, each of the smaller diagonal matrices give values of u along </w:t>
+      </w:r>
+      <w:r>
+        <w:rPr>
+          <w:rFonts w:ascii="Times New Roman" w:eastAsiaTheme="minorEastAsia" w:hAnsi="Times New Roman" w:cs="Times New Roman"/>
+          <w:sz w:val="24"/>
+          <w:szCs w:val="24"/>
+        </w:rPr>
+        <w:t xml:space="preserve">a column for the second half of the time step. With this setup, lots of memory can be saved and extra number of iterations over a, b, c using for loop can be omitted because a, b and c are always constant. The only the thing change is the right side of the matrix equation. They can be divided into block as the result of the partitions of the huge diagonal matrix and arranged in to a matrix </w:t>
+      </w:r>
+      <w:proofErr w:type="gramStart"/>
+      <w:r>
+        <w:rPr>
+          <w:rFonts w:ascii="Times New Roman" w:eastAsiaTheme="minorEastAsia" w:hAnsi="Times New Roman" w:cs="Times New Roman"/>
+          <w:sz w:val="24"/>
+          <w:szCs w:val="24"/>
+        </w:rPr>
+        <w:t>whose</w:t>
+      </w:r>
+      <w:proofErr w:type="gramEnd"/>
+      <w:r>
+        <w:rPr>
+          <w:rFonts w:ascii="Times New Roman" w:eastAsiaTheme="minorEastAsia" w:hAnsi="Times New Roman" w:cs="Times New Roman"/>
+          <w:sz w:val="24"/>
+          <w:szCs w:val="24"/>
+        </w:rPr>
+        <w:t xml:space="preserve"> each column contains the right side for each of the s</w:t>
+      </w:r>
+      <w:r>
+        <w:rPr>
+          <w:rFonts w:ascii="Times New Roman" w:eastAsiaTheme="minorEastAsia" w:hAnsi="Times New Roman" w:cs="Times New Roman"/>
+          <w:sz w:val="24"/>
+          <w:szCs w:val="24"/>
+        </w:rPr>
+        <w:t>m</w:t>
+      </w:r>
+      <w:r>
+        <w:rPr>
+          <w:rFonts w:ascii="Times New Roman" w:eastAsiaTheme="minorEastAsia" w:hAnsi="Times New Roman" w:cs="Times New Roman"/>
+          <w:sz w:val="24"/>
+          <w:szCs w:val="24"/>
+        </w:rPr>
+        <w:t>all diagon</w:t>
+      </w:r>
+      <w:r>
+        <w:rPr>
+          <w:rFonts w:ascii="Times New Roman" w:eastAsiaTheme="minorEastAsia" w:hAnsi="Times New Roman" w:cs="Times New Roman"/>
+          <w:sz w:val="24"/>
+          <w:szCs w:val="24"/>
+        </w:rPr>
+        <w:t>a</w:t>
+      </w:r>
+      <w:r>
+        <w:rPr>
+          <w:rFonts w:ascii="Times New Roman" w:eastAsiaTheme="minorEastAsia" w:hAnsi="Times New Roman" w:cs="Times New Roman"/>
+          <w:sz w:val="24"/>
+          <w:szCs w:val="24"/>
+        </w:rPr>
+        <w:t>l matrices.</w:t>
+      </w:r>
+      <w:r>
+        <w:rPr>
+          <w:rFonts w:ascii="Times New Roman" w:eastAsiaTheme="minorEastAsia" w:hAnsi="Times New Roman" w:cs="Times New Roman"/>
+          <w:sz w:val="24"/>
+          <w:szCs w:val="24"/>
+        </w:rPr>
+        <w:t xml:space="preserve"> The same is done for the iterations of the second half of the time step. The only different is the first c value for each of the small diagonal matrices</w:t>
+      </w:r>
+    </w:p>
+    <w:p>
+      <w:pPr>
+        <w:pStyle w:val="PlainText"/>
+        <w:tabs>
+          <w:tab w:val="left" w:pos="990"/>
+        </w:tabs>
+        <w:spacing w:line="480" w:lineRule="auto"/>
+        <w:rPr>
+          <w:rFonts w:ascii="Times New Roman" w:eastAsiaTheme="minorEastAsia" w:hAnsi="Times New Roman" w:cs="Times New Roman"/>
+          <w:sz w:val="24"/>
+          <w:szCs w:val="24"/>
+        </w:rPr>
+      </w:pPr>
+      <w:r>
+        <w:rPr>
+          <w:rFonts w:ascii="Times New Roman" w:eastAsiaTheme="minorEastAsia" w:hAnsi="Times New Roman" w:cs="Times New Roman"/>
+          <w:sz w:val="24"/>
+          <w:szCs w:val="24"/>
+        </w:rPr>
         <mc:AlternateContent>
           <mc:Choice Requires="wps">
             <w:drawing>
-              <wp:anchor distT="0" distB="0" distL="114300" distR="114300" simplePos="0" relativeHeight="251703296" behindDoc="0" locked="0" layoutInCell="1" allowOverlap="1" wp14:anchorId="3580EBE9" wp14:editId="5F060274">
+              <wp:anchor distT="0" distB="0" distL="114300" distR="114300" simplePos="0" relativeHeight="251737088" behindDoc="0" locked="0" layoutInCell="1" allowOverlap="1" wp14:anchorId="66D54396" wp14:editId="07FC4FE6">
                 <wp:simplePos x="0" y="0"/>
                 <wp:positionH relativeFrom="column">
-                  <wp:posOffset>4086698</wp:posOffset>
+                  <wp:posOffset>6480175</wp:posOffset>
                 </wp:positionH>
                 <wp:positionV relativeFrom="paragraph">
-                  <wp:posOffset>2694216</wp:posOffset>
+                  <wp:posOffset>380365</wp:posOffset>
                 </wp:positionV>
-                <wp:extent cx="63795" cy="1971365"/>
-                <wp:effectExtent l="0" t="0" r="31750" b="29210"/>
+                <wp:extent cx="36830" cy="2591435"/>
+                <wp:effectExtent l="0" t="0" r="20320" b="37465"/>
                 <wp:wrapNone/>
-                <wp:docPr id="31" name="Straight Connector 31"/>
+                <wp:docPr id="55" name="Straight Connector 55"/>
                 <wp:cNvGraphicFramePr/>
                 <a:graphic xmlns:a="http://schemas.openxmlformats.org/drawingml/2006/main">
                   <a:graphicData uri="http://schemas.microsoft.com/office/word/2010/wordprocessingShape">
@@ -12614,7 +13176,7 @@
                       <wps:spPr>
                         <a:xfrm>
                           <a:off x="0" y="0"/>
-                          <a:ext cx="63795" cy="1971365"/>
+                          <a:ext cx="36830" cy="2591435"/>
                         </a:xfrm>
                         <a:prstGeom prst="line">
                           <a:avLst/>
@@ -12649,7 +13211,7 @@
           </mc:Choice>
           <mc:Fallback>
             <w:pict>
-              <v:line w14:anchorId="2475A8AE" id="Straight Connector 31" o:spid="_x0000_s1026" style="position:absolute;z-index:251703296;visibility:visible;mso-wrap-style:square;mso-width-percent:0;mso-height-percent:0;mso-wrap-distance-left:9pt;mso-wrap-distance-top:0;mso-wrap-distance-right:9pt;mso-wrap-distance-bottom:0;mso-position-horizontal:absolute;mso-position-horizontal-relative:text;mso-position-vertical:absolute;mso-position-vertical-relative:text;mso-width-percent:0;mso-height-percent:0;mso-width-relative:margin;mso-height-relative:margin" from="321.8pt,212.15pt" to="326.8pt,367.4pt" o:gfxdata="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" strokecolor="black [3200]" strokeweight=".5pt">
+              <v:line w14:anchorId="1F7FAF10" id="Straight Connector 55" o:spid="_x0000_s1026" style="position:absolute;z-index:251737088;visibility:visible;mso-wrap-style:square;mso-width-percent:0;mso-height-percent:0;mso-wrap-distance-left:9pt;mso-wrap-distance-top:0;mso-wrap-distance-right:9pt;mso-wrap-distance-bottom:0;mso-position-horizontal:absolute;mso-position-horizontal-relative:text;mso-position-vertical:absolute;mso-position-vertical-relative:text;mso-width-percent:0;mso-height-percent:0;mso-width-relative:margin;mso-height-relative:margin" from="510.25pt,29.95pt" to="513.15pt,234pt" o:gfxdata="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" strokecolor="black [3200]" strokeweight=".5pt">
                 <v:stroke joinstyle="miter"/>
               </v:line>
             </w:pict>
@@ -12665,89 +13227,18 @@
         <mc:AlternateContent>
           <mc:Choice Requires="wps">
             <w:drawing>
-              <wp:anchor distT="0" distB="0" distL="114300" distR="114300" simplePos="0" relativeHeight="251721728" behindDoc="0" locked="0" layoutInCell="1" allowOverlap="1" wp14:anchorId="34193917" wp14:editId="11C9A3B0">
+              <wp:anchor distT="0" distB="0" distL="114300" distR="114300" simplePos="0" relativeHeight="251738112" behindDoc="0" locked="0" layoutInCell="1" allowOverlap="1" wp14:anchorId="62BCE8A2" wp14:editId="1804B765">
                 <wp:simplePos x="0" y="0"/>
                 <wp:positionH relativeFrom="column">
-                  <wp:posOffset>2990850</wp:posOffset>
+                  <wp:posOffset>6286445</wp:posOffset>
                 </wp:positionH>
                 <wp:positionV relativeFrom="paragraph">
-                  <wp:posOffset>2679065</wp:posOffset>
-                </wp:positionV>
-                <wp:extent cx="28575" cy="2026285"/>
-                <wp:effectExtent l="0" t="0" r="28575" b="31115"/>
-                <wp:wrapNone/>
-                <wp:docPr id="43" name="Straight Connector 43"/>
-                <wp:cNvGraphicFramePr/>
-                <a:graphic xmlns:a="http://schemas.openxmlformats.org/drawingml/2006/main">
-                  <a:graphicData uri="http://schemas.microsoft.com/office/word/2010/wordprocessingShape">
-                    <wps:wsp>
-                      <wps:cNvCnPr/>
-                      <wps:spPr>
-                        <a:xfrm>
-                          <a:off x="0" y="0"/>
-                          <a:ext cx="28575" cy="2026285"/>
-                        </a:xfrm>
-                        <a:prstGeom prst="line">
-                          <a:avLst/>
-                        </a:prstGeom>
-                      </wps:spPr>
-                      <wps:style>
-                        <a:lnRef idx="1">
-                          <a:schemeClr val="dk1"/>
-                        </a:lnRef>
-                        <a:fillRef idx="0">
-                          <a:schemeClr val="dk1"/>
-                        </a:fillRef>
-                        <a:effectRef idx="0">
-                          <a:schemeClr val="dk1"/>
-                        </a:effectRef>
-                        <a:fontRef idx="minor">
-                          <a:schemeClr val="tx1"/>
-                        </a:fontRef>
-                      </wps:style>
-                      <wps:bodyPr/>
-                    </wps:wsp>
-                  </a:graphicData>
-                </a:graphic>
-                <wp14:sizeRelH relativeFrom="margin">
-                  <wp14:pctWidth>0</wp14:pctWidth>
-                </wp14:sizeRelH>
-                <wp14:sizeRelV relativeFrom="margin">
-                  <wp14:pctHeight>0</wp14:pctHeight>
-                </wp14:sizeRelV>
-              </wp:anchor>
-            </w:drawing>
-          </mc:Choice>
-          <mc:Fallback>
-            <w:pict>
-              <v:line w14:anchorId="3D7F260B" id="Straight Connector 43" o:spid="_x0000_s1026" style="position:absolute;z-index:251721728;visibility:visible;mso-wrap-style:square;mso-width-percent:0;mso-height-percent:0;mso-wrap-distance-left:9pt;mso-wrap-distance-top:0;mso-wrap-distance-right:9pt;mso-wrap-distance-bottom:0;mso-position-horizontal:absolute;mso-position-horizontal-relative:text;mso-position-vertical:absolute;mso-position-vertical-relative:text;mso-width-percent:0;mso-height-percent:0;mso-width-relative:margin;mso-height-relative:margin" from="235.5pt,210.95pt" to="237.75pt,370.5pt" o:gfxdata="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" strokecolor="black [3200]" strokeweight=".5pt">
-                <v:stroke joinstyle="miter"/>
-              </v:line>
-            </w:pict>
-          </mc:Fallback>
-        </mc:AlternateContent>
-      </w:r>
-      <w:r>
-        <w:rPr>
-          <w:rFonts w:ascii="Times New Roman" w:eastAsiaTheme="minorEastAsia" w:hAnsi="Times New Roman" w:cs="Times New Roman"/>
-          <w:sz w:val="24"/>
-          <w:szCs w:val="24"/>
-        </w:rPr>
-        <mc:AlternateContent>
-          <mc:Choice Requires="wps">
-            <w:drawing>
-              <wp:anchor distT="0" distB="0" distL="114300" distR="114300" simplePos="0" relativeHeight="251722752" behindDoc="0" locked="0" layoutInCell="1" allowOverlap="1" wp14:anchorId="64BB3FEB" wp14:editId="268685D9">
-                <wp:simplePos x="0" y="0"/>
-                <wp:positionH relativeFrom="column">
-                  <wp:posOffset>2795492</wp:posOffset>
-                </wp:positionH>
-                <wp:positionV relativeFrom="paragraph">
-                  <wp:posOffset>2702900</wp:posOffset>
+                  <wp:posOffset>372717</wp:posOffset>
                 </wp:positionV>
                 <wp:extent cx="196850" cy="0"/>
                 <wp:effectExtent l="0" t="0" r="0" b="0"/>
                 <wp:wrapNone/>
-                <wp:docPr id="44" name="Straight Connector 44"/>
+                <wp:docPr id="56" name="Straight Connector 56"/>
                 <wp:cNvGraphicFramePr/>
                 <a:graphic xmlns:a="http://schemas.openxmlformats.org/drawingml/2006/main">
                   <a:graphicData uri="http://schemas.microsoft.com/office/word/2010/wordprocessingShape">
@@ -12791,7 +13282,7 @@
           </mc:Choice>
           <mc:Fallback>
             <w:pict>
-              <v:line w14:anchorId="2C89DADF" id="Straight Connector 44" o:spid="_x0000_s1026" style="position:absolute;z-index:251722752;visibility:visible;mso-wrap-style:square;mso-width-percent:0;mso-height-percent:0;mso-wrap-distance-left:9pt;mso-wrap-distance-top:0;mso-wrap-distance-right:9pt;mso-wrap-distance-bottom:0;mso-position-horizontal:absolute;mso-position-horizontal-relative:text;mso-position-vertical:absolute;mso-position-vertical-relative:text;mso-width-percent:0;mso-height-percent:0;mso-width-relative:margin;mso-height-relative:margin" from="220.1pt,212.85pt" to="235.6pt,212.85pt" o:gfxdata="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" strokecolor="black [3200]" strokeweight=".5pt">
+              <v:line w14:anchorId="5E00EC61" id="Straight Connector 56" o:spid="_x0000_s1026" style="position:absolute;z-index:251738112;visibility:visible;mso-wrap-style:square;mso-width-percent:0;mso-height-percent:0;mso-wrap-distance-left:9pt;mso-wrap-distance-top:0;mso-wrap-distance-right:9pt;mso-wrap-distance-bottom:0;mso-position-horizontal:absolute;mso-position-horizontal-relative:text;mso-position-vertical:absolute;mso-position-vertical-relative:text;mso-width-percent:0;mso-height-percent:0;mso-width-relative:margin;mso-height-relative:margin" from="495pt,29.35pt" to="510.5pt,29.35pt" o:gfxdata="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" strokecolor="black [3200]" strokeweight=".5pt">
                 <v:stroke joinstyle="miter"/>
               </v:line>
             </w:pict>
@@ -12807,27 +13298,27 @@
         <mc:AlternateContent>
           <mc:Choice Requires="wps">
             <w:drawing>
-              <wp:anchor distT="0" distB="0" distL="114300" distR="114300" simplePos="0" relativeHeight="251716608" behindDoc="0" locked="0" layoutInCell="1" allowOverlap="1" wp14:anchorId="76DD7E4D" wp14:editId="538AF6DA">
+              <wp:anchor distT="0" distB="0" distL="114300" distR="114300" simplePos="0" relativeHeight="251730944" behindDoc="0" locked="0" layoutInCell="1" allowOverlap="1" wp14:anchorId="7CBCA94A" wp14:editId="03963252">
                 <wp:simplePos x="0" y="0"/>
                 <wp:positionH relativeFrom="column">
-                  <wp:posOffset>3498703</wp:posOffset>
+                  <wp:posOffset>3021330</wp:posOffset>
                 </wp:positionH>
                 <wp:positionV relativeFrom="paragraph">
-                  <wp:posOffset>2678186</wp:posOffset>
+                  <wp:posOffset>230505</wp:posOffset>
                 </wp:positionV>
-                <wp:extent cx="0" cy="1992776"/>
-                <wp:effectExtent l="0" t="0" r="38100" b="26670"/>
+                <wp:extent cx="36830" cy="2591435"/>
+                <wp:effectExtent l="0" t="0" r="20320" b="37465"/>
                 <wp:wrapNone/>
-                <wp:docPr id="40" name="Straight Connector 40"/>
+                <wp:docPr id="51" name="Straight Connector 51"/>
                 <wp:cNvGraphicFramePr/>
                 <a:graphic xmlns:a="http://schemas.openxmlformats.org/drawingml/2006/main">
                   <a:graphicData uri="http://schemas.microsoft.com/office/word/2010/wordprocessingShape">
                     <wps:wsp>
                       <wps:cNvCnPr/>
                       <wps:spPr>
-                        <a:xfrm flipH="1">
+                        <a:xfrm>
                           <a:off x="0" y="0"/>
-                          <a:ext cx="0" cy="1992776"/>
+                          <a:ext cx="36830" cy="2591435"/>
                         </a:xfrm>
                         <a:prstGeom prst="line">
                           <a:avLst/>
@@ -12862,7 +13353,7 @@
           </mc:Choice>
           <mc:Fallback>
             <w:pict>
-              <v:line w14:anchorId="733BC267" id="Straight Connector 40" o:spid="_x0000_s1026" style="position:absolute;flip:x;z-index:251716608;visibility:visible;mso-wrap-style:square;mso-width-percent:0;mso-height-percent:0;mso-wrap-distance-left:9pt;mso-wrap-distance-top:0;mso-wrap-distance-right:9pt;mso-wrap-distance-bottom:0;mso-position-horizontal:absolute;mso-position-horizontal-relative:text;mso-position-vertical:absolute;mso-position-vertical-relative:text;mso-width-percent:0;mso-height-percent:0;mso-width-relative:margin;mso-height-relative:margin" from="275.5pt,210.9pt" to="275.5pt,367.8pt" o:gfxdata="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" strokecolor="black [3200]" strokeweight=".5pt">
+              <v:line w14:anchorId="49531899" id="Straight Connector 51" o:spid="_x0000_s1026" style="position:absolute;z-index:251730944;visibility:visible;mso-wrap-style:square;mso-width-percent:0;mso-height-percent:0;mso-wrap-distance-left:9pt;mso-wrap-distance-top:0;mso-wrap-distance-right:9pt;mso-wrap-distance-bottom:0;mso-position-horizontal:absolute;mso-position-horizontal-relative:text;mso-position-vertical:absolute;mso-position-vertical-relative:text;mso-width-percent:0;mso-height-percent:0;mso-width-relative:margin;mso-height-relative:margin" from="237.9pt,18.15pt" to="240.8pt,222.2pt" o:gfxdata="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" strokecolor="black [3200]" strokeweight=".5pt">
                 <v:stroke joinstyle="miter"/>
               </v:line>
             </w:pict>
@@ -12878,160 +13369,18 @@
         <mc:AlternateContent>
           <mc:Choice Requires="wps">
             <w:drawing>
-              <wp:anchor distT="0" distB="0" distL="114300" distR="114300" simplePos="0" relativeHeight="251717632" behindDoc="0" locked="0" layoutInCell="1" allowOverlap="1" wp14:anchorId="72E08618" wp14:editId="2A90B19D">
+              <wp:anchor distT="0" distB="0" distL="114300" distR="114300" simplePos="0" relativeHeight="251731968" behindDoc="0" locked="0" layoutInCell="1" allowOverlap="1" wp14:anchorId="5668066E" wp14:editId="3415210C">
                 <wp:simplePos x="0" y="0"/>
                 <wp:positionH relativeFrom="column">
-                  <wp:posOffset>3499290</wp:posOffset>
+                  <wp:posOffset>2827185</wp:posOffset>
                 </wp:positionH>
                 <wp:positionV relativeFrom="paragraph">
-                  <wp:posOffset>2671152</wp:posOffset>
-                </wp:positionV>
-                <wp:extent cx="203493" cy="0"/>
-                <wp:effectExtent l="0" t="0" r="0" b="0"/>
-                <wp:wrapNone/>
-                <wp:docPr id="41" name="Straight Connector 41"/>
-                <wp:cNvGraphicFramePr/>
-                <a:graphic xmlns:a="http://schemas.openxmlformats.org/drawingml/2006/main">
-                  <a:graphicData uri="http://schemas.microsoft.com/office/word/2010/wordprocessingShape">
-                    <wps:wsp>
-                      <wps:cNvCnPr/>
-                      <wps:spPr>
-                        <a:xfrm>
-                          <a:off x="0" y="0"/>
-                          <a:ext cx="203493" cy="0"/>
-                        </a:xfrm>
-                        <a:prstGeom prst="line">
-                          <a:avLst/>
-                        </a:prstGeom>
-                      </wps:spPr>
-                      <wps:style>
-                        <a:lnRef idx="1">
-                          <a:schemeClr val="dk1"/>
-                        </a:lnRef>
-                        <a:fillRef idx="0">
-                          <a:schemeClr val="dk1"/>
-                        </a:fillRef>
-                        <a:effectRef idx="0">
-                          <a:schemeClr val="dk1"/>
-                        </a:effectRef>
-                        <a:fontRef idx="minor">
-                          <a:schemeClr val="tx1"/>
-                        </a:fontRef>
-                      </wps:style>
-                      <wps:bodyPr/>
-                    </wps:wsp>
-                  </a:graphicData>
-                </a:graphic>
-                <wp14:sizeRelH relativeFrom="margin">
-                  <wp14:pctWidth>0</wp14:pctWidth>
-                </wp14:sizeRelH>
-                <wp14:sizeRelV relativeFrom="margin">
-                  <wp14:pctHeight>0</wp14:pctHeight>
-                </wp14:sizeRelV>
-              </wp:anchor>
-            </w:drawing>
-          </mc:Choice>
-          <mc:Fallback>
-            <w:pict>
-              <v:line w14:anchorId="1837D6F2" id="Straight Connector 41" o:spid="_x0000_s1026" style="position:absolute;z-index:251717632;visibility:visible;mso-wrap-style:square;mso-width-percent:0;mso-height-percent:0;mso-wrap-distance-left:9pt;mso-wrap-distance-top:0;mso-wrap-distance-right:9pt;mso-wrap-distance-bottom:0;mso-position-horizontal:absolute;mso-position-horizontal-relative:text;mso-position-vertical:absolute;mso-position-vertical-relative:text;mso-width-percent:0;mso-height-percent:0;mso-width-relative:margin;mso-height-relative:margin" from="275.55pt,210.35pt" to="291.55pt,210.35pt" o:gfxdata="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" strokecolor="black [3200]" strokeweight=".5pt">
-                <v:stroke joinstyle="miter"/>
-              </v:line>
-            </w:pict>
-          </mc:Fallback>
-        </mc:AlternateContent>
-      </w:r>
-      <w:r>
-        <w:rPr>
-          <w:rFonts w:ascii="Times New Roman" w:eastAsiaTheme="minorEastAsia" w:hAnsi="Times New Roman" w:cs="Times New Roman"/>
-          <w:sz w:val="24"/>
-          <w:szCs w:val="24"/>
-        </w:rPr>
-        <mc:AlternateContent>
-          <mc:Choice Requires="wps">
-            <w:drawing>
-              <wp:anchor distT="0" distB="0" distL="114300" distR="114300" simplePos="0" relativeHeight="251712512" behindDoc="0" locked="0" layoutInCell="1" allowOverlap="1" wp14:anchorId="4D05755C" wp14:editId="0EDE8A45">
-                <wp:simplePos x="0" y="0"/>
-                <wp:positionH relativeFrom="column">
-                  <wp:posOffset>4533266</wp:posOffset>
-                </wp:positionH>
-                <wp:positionV relativeFrom="paragraph">
-                  <wp:posOffset>2685220</wp:posOffset>
-                </wp:positionV>
-                <wp:extent cx="7034" cy="1985742"/>
-                <wp:effectExtent l="0" t="0" r="31115" b="33655"/>
-                <wp:wrapNone/>
-                <wp:docPr id="37" name="Straight Connector 37"/>
-                <wp:cNvGraphicFramePr/>
-                <a:graphic xmlns:a="http://schemas.openxmlformats.org/drawingml/2006/main">
-                  <a:graphicData uri="http://schemas.microsoft.com/office/word/2010/wordprocessingShape">
-                    <wps:wsp>
-                      <wps:cNvCnPr/>
-                      <wps:spPr>
-                        <a:xfrm>
-                          <a:off x="0" y="0"/>
-                          <a:ext cx="7034" cy="1985742"/>
-                        </a:xfrm>
-                        <a:prstGeom prst="line">
-                          <a:avLst/>
-                        </a:prstGeom>
-                      </wps:spPr>
-                      <wps:style>
-                        <a:lnRef idx="1">
-                          <a:schemeClr val="dk1"/>
-                        </a:lnRef>
-                        <a:fillRef idx="0">
-                          <a:schemeClr val="dk1"/>
-                        </a:fillRef>
-                        <a:effectRef idx="0">
-                          <a:schemeClr val="dk1"/>
-                        </a:effectRef>
-                        <a:fontRef idx="minor">
-                          <a:schemeClr val="tx1"/>
-                        </a:fontRef>
-                      </wps:style>
-                      <wps:bodyPr/>
-                    </wps:wsp>
-                  </a:graphicData>
-                </a:graphic>
-                <wp14:sizeRelH relativeFrom="margin">
-                  <wp14:pctWidth>0</wp14:pctWidth>
-                </wp14:sizeRelH>
-                <wp14:sizeRelV relativeFrom="margin">
-                  <wp14:pctHeight>0</wp14:pctHeight>
-                </wp14:sizeRelV>
-              </wp:anchor>
-            </w:drawing>
-          </mc:Choice>
-          <mc:Fallback>
-            <w:pict>
-              <v:line w14:anchorId="603F4419" id="Straight Connector 37" o:spid="_x0000_s1026" style="position:absolute;z-index:251712512;visibility:visible;mso-wrap-style:square;mso-width-percent:0;mso-height-percent:0;mso-wrap-distance-left:9pt;mso-wrap-distance-top:0;mso-wrap-distance-right:9pt;mso-wrap-distance-bottom:0;mso-position-horizontal:absolute;mso-position-horizontal-relative:text;mso-position-vertical:absolute;mso-position-vertical-relative:text;mso-width-percent:0;mso-height-percent:0;mso-width-relative:margin;mso-height-relative:margin" from="356.95pt,211.45pt" to="357.5pt,367.8pt" o:gfxdata="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" strokecolor="black [3200]" strokeweight=".5pt">
-                <v:stroke joinstyle="miter"/>
-              </v:line>
-            </w:pict>
-          </mc:Fallback>
-        </mc:AlternateContent>
-      </w:r>
-      <w:r>
-        <w:rPr>
-          <w:rFonts w:ascii="Times New Roman" w:eastAsiaTheme="minorEastAsia" w:hAnsi="Times New Roman" w:cs="Times New Roman"/>
-          <w:sz w:val="24"/>
-          <w:szCs w:val="24"/>
-        </w:rPr>
-        <mc:AlternateContent>
-          <mc:Choice Requires="wps">
-            <w:drawing>
-              <wp:anchor distT="0" distB="0" distL="114300" distR="114300" simplePos="0" relativeHeight="251713536" behindDoc="0" locked="0" layoutInCell="1" allowOverlap="1" wp14:anchorId="33D3ADAF" wp14:editId="0A6B3B75">
-                <wp:simplePos x="0" y="0"/>
-                <wp:positionH relativeFrom="column">
-                  <wp:posOffset>4533265</wp:posOffset>
-                </wp:positionH>
-                <wp:positionV relativeFrom="paragraph">
-                  <wp:posOffset>2692253</wp:posOffset>
+                  <wp:posOffset>222802</wp:posOffset>
                 </wp:positionV>
                 <wp:extent cx="196850" cy="0"/>
                 <wp:effectExtent l="0" t="0" r="0" b="0"/>
                 <wp:wrapNone/>
-                <wp:docPr id="38" name="Straight Connector 38"/>
+                <wp:docPr id="52" name="Straight Connector 52"/>
                 <wp:cNvGraphicFramePr/>
                 <a:graphic xmlns:a="http://schemas.openxmlformats.org/drawingml/2006/main">
                   <a:graphicData uri="http://schemas.microsoft.com/office/word/2010/wordprocessingShape">
@@ -13075,7 +13424,7 @@
           </mc:Choice>
           <mc:Fallback>
             <w:pict>
-              <v:line w14:anchorId="5C621072" id="Straight Connector 38" o:spid="_x0000_s1026" style="position:absolute;z-index:251713536;visibility:visible;mso-wrap-style:square;mso-width-percent:0;mso-height-percent:0;mso-wrap-distance-left:9pt;mso-wrap-distance-top:0;mso-wrap-distance-right:9pt;mso-wrap-distance-bottom:0;mso-position-horizontal:absolute;mso-position-horizontal-relative:text;mso-position-vertical:absolute;mso-position-vertical-relative:text;mso-width-percent:0;mso-height-percent:0;mso-width-relative:margin;mso-height-relative:margin" from="356.95pt,212pt" to="372.45pt,212pt" o:gfxdata="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" strokecolor="black [3200]" strokeweight=".5pt">
+              <v:line w14:anchorId="42A4BFB4" id="Straight Connector 52" o:spid="_x0000_s1026" style="position:absolute;z-index:251731968;visibility:visible;mso-wrap-style:square;mso-width-percent:0;mso-height-percent:0;mso-wrap-distance-left:9pt;mso-wrap-distance-top:0;mso-wrap-distance-right:9pt;mso-wrap-distance-bottom:0;mso-position-horizontal:absolute;mso-position-horizontal-relative:text;mso-position-vertical:absolute;mso-position-vertical-relative:text;mso-width-percent:0;mso-height-percent:0;mso-width-relative:margin;mso-height-relative:margin" from="222.6pt,17.55pt" to="238.1pt,17.55pt" o:gfxdata="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" strokecolor="black [3200]" strokeweight=".5pt">
                 <v:stroke joinstyle="miter"/>
               </v:line>
             </w:pict>
@@ -13091,18 +13440,18 @@
         <mc:AlternateContent>
           <mc:Choice Requires="wps">
             <w:drawing>
-              <wp:anchor distT="0" distB="0" distL="114300" distR="114300" simplePos="0" relativeHeight="251710464" behindDoc="0" locked="0" layoutInCell="1" allowOverlap="1" wp14:anchorId="1B2BE6FA" wp14:editId="4ED4A86E">
+              <wp:anchor distT="0" distB="0" distL="114300" distR="114300" simplePos="0" relativeHeight="251722752" behindDoc="0" locked="0" layoutInCell="1" allowOverlap="1" wp14:anchorId="36E53042" wp14:editId="29A1A67C">
                 <wp:simplePos x="0" y="0"/>
                 <wp:positionH relativeFrom="column">
-                  <wp:posOffset>720920</wp:posOffset>
+                  <wp:posOffset>756920</wp:posOffset>
                 </wp:positionH>
                 <wp:positionV relativeFrom="paragraph">
-                  <wp:posOffset>2797761</wp:posOffset>
+                  <wp:posOffset>302895</wp:posOffset>
                 </wp:positionV>
                 <wp:extent cx="196850" cy="0"/>
                 <wp:effectExtent l="0" t="0" r="0" b="0"/>
                 <wp:wrapNone/>
-                <wp:docPr id="36" name="Straight Connector 36"/>
+                <wp:docPr id="46" name="Straight Connector 46"/>
                 <wp:cNvGraphicFramePr/>
                 <a:graphic xmlns:a="http://schemas.openxmlformats.org/drawingml/2006/main">
                   <a:graphicData uri="http://schemas.microsoft.com/office/word/2010/wordprocessingShape">
@@ -13146,7 +13495,7 @@
           </mc:Choice>
           <mc:Fallback>
             <w:pict>
-              <v:line w14:anchorId="5D0E0A19" id="Straight Connector 36" o:spid="_x0000_s1026" style="position:absolute;z-index:251710464;visibility:visible;mso-wrap-style:square;mso-width-percent:0;mso-height-percent:0;mso-wrap-distance-left:9pt;mso-wrap-distance-top:0;mso-wrap-distance-right:9pt;mso-wrap-distance-bottom:0;mso-position-horizontal:absolute;mso-position-horizontal-relative:text;mso-position-vertical:absolute;mso-position-vertical-relative:text;mso-width-percent:0;mso-height-percent:0;mso-width-relative:margin;mso-height-relative:margin" from="56.75pt,220.3pt" to="72.25pt,220.3pt" o:gfxdata="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" strokecolor="black [3200]" strokeweight=".5pt">
+              <v:line w14:anchorId="4F3E53C8" id="Straight Connector 46" o:spid="_x0000_s1026" style="position:absolute;z-index:251722752;visibility:visible;mso-wrap-style:square;mso-width-percent:0;mso-height-percent:0;mso-wrap-distance-left:9pt;mso-wrap-distance-top:0;mso-wrap-distance-right:9pt;mso-wrap-distance-bottom:0;mso-position-horizontal:absolute;mso-position-horizontal-relative:text;mso-position-vertical:absolute;mso-position-vertical-relative:text;mso-width-percent:0;mso-height-percent:0;mso-width-relative:margin;mso-height-relative:margin" from="59.6pt,23.85pt" to="75.1pt,23.85pt" o:gfxdata="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" strokecolor="black [3200]" strokeweight=".5pt">
                 <v:stroke joinstyle="miter"/>
               </v:line>
             </w:pict>
@@ -13162,18 +13511,18 @@
         <mc:AlternateContent>
           <mc:Choice Requires="wps">
             <w:drawing>
-              <wp:anchor distT="0" distB="0" distL="114300" distR="114300" simplePos="0" relativeHeight="251709440" behindDoc="0" locked="0" layoutInCell="1" allowOverlap="1" wp14:anchorId="2E61BFFD" wp14:editId="4F4E7540">
+              <wp:anchor distT="0" distB="0" distL="114300" distR="114300" simplePos="0" relativeHeight="251721728" behindDoc="0" locked="0" layoutInCell="1" allowOverlap="1" wp14:anchorId="520C484A" wp14:editId="397C9D87">
                 <wp:simplePos x="0" y="0"/>
                 <wp:positionH relativeFrom="column">
-                  <wp:posOffset>727954</wp:posOffset>
+                  <wp:posOffset>758798</wp:posOffset>
                 </wp:positionH>
                 <wp:positionV relativeFrom="paragraph">
-                  <wp:posOffset>2797761</wp:posOffset>
+                  <wp:posOffset>301072</wp:posOffset>
                 </wp:positionV>
-                <wp:extent cx="7034" cy="1969477"/>
-                <wp:effectExtent l="0" t="0" r="31115" b="31115"/>
+                <wp:extent cx="165" cy="2520564"/>
+                <wp:effectExtent l="0" t="0" r="38100" b="32385"/>
                 <wp:wrapNone/>
-                <wp:docPr id="35" name="Straight Connector 35"/>
+                <wp:docPr id="45" name="Straight Connector 45"/>
                 <wp:cNvGraphicFramePr/>
                 <a:graphic xmlns:a="http://schemas.openxmlformats.org/drawingml/2006/main">
                   <a:graphicData uri="http://schemas.microsoft.com/office/word/2010/wordprocessingShape">
@@ -13182,7 +13531,7 @@
                       <wps:spPr>
                         <a:xfrm>
                           <a:off x="0" y="0"/>
-                          <a:ext cx="7034" cy="1969477"/>
+                          <a:ext cx="165" cy="2520564"/>
                         </a:xfrm>
                         <a:prstGeom prst="line">
                           <a:avLst/>
@@ -13217,13 +13566,27 @@
           </mc:Choice>
           <mc:Fallback>
             <w:pict>
-              <v:line w14:anchorId="41D824E7" id="Straight Connector 35" o:spid="_x0000_s1026" style="position:absolute;z-index:251709440;visibility:visible;mso-wrap-style:square;mso-width-percent:0;mso-height-percent:0;mso-wrap-distance-left:9pt;mso-wrap-distance-top:0;mso-wrap-distance-right:9pt;mso-wrap-distance-bottom:0;mso-position-horizontal:absolute;mso-position-horizontal-relative:text;mso-position-vertical:absolute;mso-position-vertical-relative:text;mso-width-percent:0;mso-height-percent:0;mso-width-relative:margin;mso-height-relative:margin" from="57.3pt,220.3pt" to="57.85pt,375.4pt" o:gfxdata="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" strokecolor="black [3200]" strokeweight=".5pt">
+              <v:line w14:anchorId="794707FB" id="Straight Connector 45" o:spid="_x0000_s1026" style="position:absolute;z-index:251721728;visibility:visible;mso-wrap-style:square;mso-width-percent:0;mso-height-percent:0;mso-wrap-distance-left:9pt;mso-wrap-distance-top:0;mso-wrap-distance-right:9pt;mso-wrap-distance-bottom:0;mso-position-horizontal:absolute;mso-position-horizontal-relative:text;mso-position-vertical:absolute;mso-position-vertical-relative:text;mso-width-percent:0;mso-height-percent:0;mso-width-relative:margin;mso-height-relative:margin" from="59.75pt,23.7pt" to="59.75pt,222.15pt" o:gfxdata="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" strokecolor="black [3200]" strokeweight=".5pt">
                 <v:stroke joinstyle="miter"/>
               </v:line>
             </w:pict>
           </mc:Fallback>
         </mc:AlternateContent>
       </w:r>
+    </w:p>
+    <w:p>
+      <w:pPr>
+        <w:pStyle w:val="PlainText"/>
+        <w:tabs>
+          <w:tab w:val="left" w:pos="990"/>
+        </w:tabs>
+        <w:spacing w:line="480" w:lineRule="auto"/>
+        <w:rPr>
+          <w:rFonts w:ascii="Times New Roman" w:eastAsiaTheme="minorEastAsia" w:hAnsi="Times New Roman" w:cs="Times New Roman"/>
+          <w:sz w:val="24"/>
+          <w:szCs w:val="24"/>
+        </w:rPr>
+      </w:pPr>
       <w:r>
         <w:rPr>
           <w:rFonts w:ascii="Times New Roman" w:eastAsiaTheme="minorEastAsia" w:hAnsi="Times New Roman" w:cs="Times New Roman"/>
@@ -13233,18 +13596,89 @@
         <mc:AlternateContent>
           <mc:Choice Requires="wps">
             <w:drawing>
-              <wp:anchor distT="0" distB="0" distL="114300" distR="114300" simplePos="0" relativeHeight="251707392" behindDoc="0" locked="0" layoutInCell="1" allowOverlap="1" wp14:anchorId="43549BAA" wp14:editId="0FF50AAB">
+              <wp:anchor distT="0" distB="0" distL="114300" distR="114300" simplePos="0" relativeHeight="251734016" behindDoc="0" locked="0" layoutInCell="1" allowOverlap="1" wp14:anchorId="69BC08E7" wp14:editId="4F731D09">
                 <wp:simplePos x="0" y="0"/>
                 <wp:positionH relativeFrom="column">
-                  <wp:posOffset>6278052</wp:posOffset>
+                  <wp:posOffset>4126230</wp:posOffset>
                 </wp:positionH>
                 <wp:positionV relativeFrom="paragraph">
-                  <wp:posOffset>2665095</wp:posOffset>
+                  <wp:posOffset>53975</wp:posOffset>
+                </wp:positionV>
+                <wp:extent cx="36830" cy="2591435"/>
+                <wp:effectExtent l="0" t="0" r="20320" b="37465"/>
+                <wp:wrapNone/>
+                <wp:docPr id="53" name="Straight Connector 53"/>
+                <wp:cNvGraphicFramePr/>
+                <a:graphic xmlns:a="http://schemas.openxmlformats.org/drawingml/2006/main">
+                  <a:graphicData uri="http://schemas.microsoft.com/office/word/2010/wordprocessingShape">
+                    <wps:wsp>
+                      <wps:cNvCnPr/>
+                      <wps:spPr>
+                        <a:xfrm>
+                          <a:off x="0" y="0"/>
+                          <a:ext cx="36830" cy="2591435"/>
+                        </a:xfrm>
+                        <a:prstGeom prst="line">
+                          <a:avLst/>
+                        </a:prstGeom>
+                      </wps:spPr>
+                      <wps:style>
+                        <a:lnRef idx="1">
+                          <a:schemeClr val="dk1"/>
+                        </a:lnRef>
+                        <a:fillRef idx="0">
+                          <a:schemeClr val="dk1"/>
+                        </a:fillRef>
+                        <a:effectRef idx="0">
+                          <a:schemeClr val="dk1"/>
+                        </a:effectRef>
+                        <a:fontRef idx="minor">
+                          <a:schemeClr val="tx1"/>
+                        </a:fontRef>
+                      </wps:style>
+                      <wps:bodyPr/>
+                    </wps:wsp>
+                  </a:graphicData>
+                </a:graphic>
+                <wp14:sizeRelH relativeFrom="margin">
+                  <wp14:pctWidth>0</wp14:pctWidth>
+                </wp14:sizeRelH>
+                <wp14:sizeRelV relativeFrom="margin">
+                  <wp14:pctHeight>0</wp14:pctHeight>
+                </wp14:sizeRelV>
+              </wp:anchor>
+            </w:drawing>
+          </mc:Choice>
+          <mc:Fallback>
+            <w:pict>
+              <v:line w14:anchorId="01C40E57" id="Straight Connector 53" o:spid="_x0000_s1026" style="position:absolute;z-index:251734016;visibility:visible;mso-wrap-style:square;mso-width-percent:0;mso-height-percent:0;mso-wrap-distance-left:9pt;mso-wrap-distance-top:0;mso-wrap-distance-right:9pt;mso-wrap-distance-bottom:0;mso-position-horizontal:absolute;mso-position-horizontal-relative:text;mso-position-vertical:absolute;mso-position-vertical-relative:text;mso-width-percent:0;mso-height-percent:0;mso-width-relative:margin;mso-height-relative:margin" from="324.9pt,4.25pt" to="327.8pt,208.3pt" o:gfxdata="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" strokecolor="black [3200]" strokeweight=".5pt">
+                <v:stroke joinstyle="miter"/>
+              </v:line>
+            </w:pict>
+          </mc:Fallback>
+        </mc:AlternateContent>
+      </w:r>
+      <w:r>
+        <w:rPr>
+          <w:rFonts w:ascii="Times New Roman" w:eastAsiaTheme="minorEastAsia" w:hAnsi="Times New Roman" w:cs="Times New Roman"/>
+          <w:sz w:val="24"/>
+          <w:szCs w:val="24"/>
+        </w:rPr>
+        <mc:AlternateContent>
+          <mc:Choice Requires="wps">
+            <w:drawing>
+              <wp:anchor distT="0" distB="0" distL="114300" distR="114300" simplePos="0" relativeHeight="251735040" behindDoc="0" locked="0" layoutInCell="1" allowOverlap="1" wp14:anchorId="56ECB804" wp14:editId="0E4D8850">
+                <wp:simplePos x="0" y="0"/>
+                <wp:positionH relativeFrom="column">
+                  <wp:posOffset>3932417</wp:posOffset>
+                </wp:positionH>
+                <wp:positionV relativeFrom="paragraph">
+                  <wp:posOffset>46106</wp:posOffset>
                 </wp:positionV>
                 <wp:extent cx="196850" cy="0"/>
                 <wp:effectExtent l="0" t="0" r="0" b="0"/>
                 <wp:wrapNone/>
-                <wp:docPr id="34" name="Straight Connector 34"/>
+                <wp:docPr id="54" name="Straight Connector 54"/>
                 <wp:cNvGraphicFramePr/>
                 <a:graphic xmlns:a="http://schemas.openxmlformats.org/drawingml/2006/main">
                   <a:graphicData uri="http://schemas.microsoft.com/office/word/2010/wordprocessingShape">
@@ -13288,7 +13722,7 @@
           </mc:Choice>
           <mc:Fallback>
             <w:pict>
-              <v:line w14:anchorId="6B886ECF" id="Straight Connector 34" o:spid="_x0000_s1026" style="position:absolute;z-index:251707392;visibility:visible;mso-wrap-style:square;mso-width-percent:0;mso-height-percent:0;mso-wrap-distance-left:9pt;mso-wrap-distance-top:0;mso-wrap-distance-right:9pt;mso-wrap-distance-bottom:0;mso-position-horizontal:absolute;mso-position-horizontal-relative:text;mso-position-vertical:absolute;mso-position-vertical-relative:text;mso-width-percent:0;mso-height-percent:0;mso-width-relative:margin;mso-height-relative:margin" from="494.35pt,209.85pt" to="509.85pt,209.85pt" o:gfxdata="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" strokecolor="black [3200]" strokeweight=".5pt">
+              <v:line w14:anchorId="3E0B7A06" id="Straight Connector 54" o:spid="_x0000_s1026" style="position:absolute;z-index:251735040;visibility:visible;mso-wrap-style:square;mso-width-percent:0;mso-height-percent:0;mso-wrap-distance-left:9pt;mso-wrap-distance-top:0;mso-wrap-distance-right:9pt;mso-wrap-distance-bottom:0;mso-position-horizontal:absolute;mso-position-horizontal-relative:text;mso-position-vertical:absolute;mso-position-vertical-relative:text;mso-width-percent:0;mso-height-percent:0;mso-width-relative:margin;mso-height-relative:margin" from="309.65pt,3.65pt" to="325.15pt,3.65pt" o:gfxdata="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" strokecolor="black [3200]" strokeweight=".5pt">
                 <v:stroke joinstyle="miter"/>
               </v:line>
             </w:pict>
@@ -13304,89 +13738,18 @@
         <mc:AlternateContent>
           <mc:Choice Requires="wps">
             <w:drawing>
-              <wp:anchor distT="0" distB="0" distL="114300" distR="114300" simplePos="0" relativeHeight="251706368" behindDoc="0" locked="0" layoutInCell="1" allowOverlap="1" wp14:anchorId="5E8FB80D" wp14:editId="46A7039C">
+              <wp:anchor distT="0" distB="0" distL="114300" distR="114300" simplePos="0" relativeHeight="251728896" behindDoc="0" locked="0" layoutInCell="1" allowOverlap="1" wp14:anchorId="2E914EE0" wp14:editId="115F5469">
                 <wp:simplePos x="0" y="0"/>
                 <wp:positionH relativeFrom="column">
-                  <wp:posOffset>6473382</wp:posOffset>
+                  <wp:posOffset>4428490</wp:posOffset>
                 </wp:positionH>
                 <wp:positionV relativeFrom="paragraph">
-                  <wp:posOffset>2641794</wp:posOffset>
-                </wp:positionV>
-                <wp:extent cx="28879" cy="2026506"/>
-                <wp:effectExtent l="0" t="0" r="28575" b="31115"/>
-                <wp:wrapNone/>
-                <wp:docPr id="33" name="Straight Connector 33"/>
-                <wp:cNvGraphicFramePr/>
-                <a:graphic xmlns:a="http://schemas.openxmlformats.org/drawingml/2006/main">
-                  <a:graphicData uri="http://schemas.microsoft.com/office/word/2010/wordprocessingShape">
-                    <wps:wsp>
-                      <wps:cNvCnPr/>
-                      <wps:spPr>
-                        <a:xfrm>
-                          <a:off x="0" y="0"/>
-                          <a:ext cx="28879" cy="2026506"/>
-                        </a:xfrm>
-                        <a:prstGeom prst="line">
-                          <a:avLst/>
-                        </a:prstGeom>
-                      </wps:spPr>
-                      <wps:style>
-                        <a:lnRef idx="1">
-                          <a:schemeClr val="dk1"/>
-                        </a:lnRef>
-                        <a:fillRef idx="0">
-                          <a:schemeClr val="dk1"/>
-                        </a:fillRef>
-                        <a:effectRef idx="0">
-                          <a:schemeClr val="dk1"/>
-                        </a:effectRef>
-                        <a:fontRef idx="minor">
-                          <a:schemeClr val="tx1"/>
-                        </a:fontRef>
-                      </wps:style>
-                      <wps:bodyPr/>
-                    </wps:wsp>
-                  </a:graphicData>
-                </a:graphic>
-                <wp14:sizeRelH relativeFrom="margin">
-                  <wp14:pctWidth>0</wp14:pctWidth>
-                </wp14:sizeRelH>
-                <wp14:sizeRelV relativeFrom="margin">
-                  <wp14:pctHeight>0</wp14:pctHeight>
-                </wp14:sizeRelV>
-              </wp:anchor>
-            </w:drawing>
-          </mc:Choice>
-          <mc:Fallback>
-            <w:pict>
-              <v:line w14:anchorId="1B7CC8A1" id="Straight Connector 33" o:spid="_x0000_s1026" style="position:absolute;z-index:251706368;visibility:visible;mso-wrap-style:square;mso-width-percent:0;mso-height-percent:0;mso-wrap-distance-left:9pt;mso-wrap-distance-top:0;mso-wrap-distance-right:9pt;mso-wrap-distance-bottom:0;mso-position-horizontal:absolute;mso-position-horizontal-relative:text;mso-position-vertical:absolute;mso-position-vertical-relative:text;mso-width-percent:0;mso-height-percent:0;mso-width-relative:margin;mso-height-relative:margin" from="509.7pt,208pt" to="511.95pt,367.55pt" o:gfxdata="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" strokecolor="black [3200]" strokeweight=".5pt">
-                <v:stroke joinstyle="miter"/>
-              </v:line>
-            </w:pict>
-          </mc:Fallback>
-        </mc:AlternateContent>
-      </w:r>
-      <w:r>
-        <w:rPr>
-          <w:rFonts w:ascii="Times New Roman" w:eastAsiaTheme="minorEastAsia" w:hAnsi="Times New Roman" w:cs="Times New Roman"/>
-          <w:sz w:val="24"/>
-          <w:szCs w:val="24"/>
-        </w:rPr>
-        <mc:AlternateContent>
-          <mc:Choice Requires="wps">
-            <w:drawing>
-              <wp:anchor distT="0" distB="0" distL="114300" distR="114300" simplePos="0" relativeHeight="251704320" behindDoc="0" locked="0" layoutInCell="1" allowOverlap="1" wp14:anchorId="17C4B829" wp14:editId="49002FC0">
-                <wp:simplePos x="0" y="0"/>
-                <wp:positionH relativeFrom="column">
-                  <wp:posOffset>3897161</wp:posOffset>
-                </wp:positionH>
-                <wp:positionV relativeFrom="paragraph">
-                  <wp:posOffset>2689501</wp:posOffset>
+                  <wp:posOffset>54610</wp:posOffset>
                 </wp:positionV>
                 <wp:extent cx="196850" cy="0"/>
                 <wp:effectExtent l="0" t="0" r="0" b="0"/>
                 <wp:wrapNone/>
-                <wp:docPr id="32" name="Straight Connector 32"/>
+                <wp:docPr id="50" name="Straight Connector 50"/>
                 <wp:cNvGraphicFramePr/>
                 <a:graphic xmlns:a="http://schemas.openxmlformats.org/drawingml/2006/main">
                   <a:graphicData uri="http://schemas.microsoft.com/office/word/2010/wordprocessingShape">
@@ -13430,7 +13793,7 @@
           </mc:Choice>
           <mc:Fallback>
             <w:pict>
-              <v:line w14:anchorId="1F136280" id="Straight Connector 32" o:spid="_x0000_s1026" style="position:absolute;z-index:251704320;visibility:visible;mso-wrap-style:square;mso-width-percent:0;mso-height-percent:0;mso-wrap-distance-left:9pt;mso-wrap-distance-top:0;mso-wrap-distance-right:9pt;mso-wrap-distance-bottom:0;mso-position-horizontal:absolute;mso-position-horizontal-relative:text;mso-position-vertical:absolute;mso-position-vertical-relative:text;mso-width-percent:0;mso-height-percent:0;mso-width-relative:margin;mso-height-relative:margin" from="306.85pt,211.75pt" to="322.35pt,211.75pt" o:gfxdata="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" strokecolor="black [3200]" strokeweight=".5pt">
+              <v:line w14:anchorId="00D8EF66" id="Straight Connector 50" o:spid="_x0000_s1026" style="position:absolute;z-index:251728896;visibility:visible;mso-wrap-style:square;mso-width-percent:0;mso-height-percent:0;mso-wrap-distance-left:9pt;mso-wrap-distance-top:0;mso-wrap-distance-right:9pt;mso-wrap-distance-bottom:0;mso-position-horizontal:absolute;mso-position-horizontal-relative:text;mso-position-vertical:absolute;mso-position-vertical-relative:text;mso-width-percent:0;mso-height-percent:0;mso-width-relative:margin;mso-height-relative:margin" from="348.7pt,4.3pt" to="364.2pt,4.3pt" o:gfxdata="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" strokecolor="black [3200]" strokeweight=".5pt">
                 <v:stroke joinstyle="miter"/>
               </v:line>
             </w:pict>
@@ -13443,46 +13806,213 @@
           <w:sz w:val="24"/>
           <w:szCs w:val="24"/>
         </w:rPr>
-        <w:t>m</w:t>
-      </w:r>
-      <w:r>
-        <w:rPr>
-          <w:rFonts w:ascii="Times New Roman" w:eastAsiaTheme="minorEastAsia" w:hAnsi="Times New Roman" w:cs="Times New Roman"/>
-          <w:sz w:val="24"/>
-          <w:szCs w:val="24"/>
-        </w:rPr>
-        <w:t xml:space="preserve">ethod, each of the smaller diagonal matrices give values of u along </w:t>
-      </w:r>
-      <w:r>
-        <w:rPr>
-          <w:rFonts w:ascii="Times New Roman" w:eastAsiaTheme="minorEastAsia" w:hAnsi="Times New Roman" w:cs="Times New Roman"/>
-          <w:sz w:val="24"/>
-          <w:szCs w:val="24"/>
-        </w:rPr>
-        <w:t>a column for the second half of the time step. With this setup, lots of memory can be saved and extra number of iterations over a, b, c using for loop can be omitted because a, b and c are always constant. The only the thing change is the right side of the matrix equation. They can be divided into block as the result of the partitions of the huge diagonal matrix and arranged in to a matrix whose each column contains the right side for each of the small diagonal matrices.</w:t>
-      </w:r>
-      <w:r>
-        <w:rPr>
-          <w:rFonts w:ascii="Times New Roman" w:eastAsiaTheme="minorEastAsia" w:hAnsi="Times New Roman" w:cs="Times New Roman"/>
-          <w:sz w:val="24"/>
-          <w:szCs w:val="24"/>
-        </w:rPr>
-        <w:t xml:space="preserve"> The same is done for the iterations of the second half of the time step. The only different is the first c value for each of the small diagonal matrices</w:t>
-      </w:r>
-    </w:p>
-    <w:p>
-      <w:pPr>
-        <w:pStyle w:val="PlainText"/>
-        <w:tabs>
-          <w:tab w:val="left" w:pos="990"/>
-        </w:tabs>
-        <w:spacing w:line="480" w:lineRule="auto"/>
-        <w:rPr>
-          <w:rFonts w:ascii="Times New Roman" w:eastAsiaTheme="minorEastAsia" w:hAnsi="Times New Roman" w:cs="Times New Roman"/>
-          <w:sz w:val="24"/>
-          <w:szCs w:val="24"/>
-        </w:rPr>
-      </w:pPr>
+        <mc:AlternateContent>
+          <mc:Choice Requires="wps">
+            <w:drawing>
+              <wp:anchor distT="0" distB="0" distL="114300" distR="114300" simplePos="0" relativeHeight="251727872" behindDoc="0" locked="0" layoutInCell="1" allowOverlap="1" wp14:anchorId="78741248" wp14:editId="113601C9">
+                <wp:simplePos x="0" y="0"/>
+                <wp:positionH relativeFrom="column">
+                  <wp:posOffset>4430202</wp:posOffset>
+                </wp:positionH>
+                <wp:positionV relativeFrom="paragraph">
+                  <wp:posOffset>53119</wp:posOffset>
+                </wp:positionV>
+                <wp:extent cx="0" cy="2520315"/>
+                <wp:effectExtent l="0" t="0" r="38100" b="32385"/>
+                <wp:wrapNone/>
+                <wp:docPr id="49" name="Straight Connector 49"/>
+                <wp:cNvGraphicFramePr/>
+                <a:graphic xmlns:a="http://schemas.openxmlformats.org/drawingml/2006/main">
+                  <a:graphicData uri="http://schemas.microsoft.com/office/word/2010/wordprocessingShape">
+                    <wps:wsp>
+                      <wps:cNvCnPr/>
+                      <wps:spPr>
+                        <a:xfrm>
+                          <a:off x="0" y="0"/>
+                          <a:ext cx="0" cy="2520315"/>
+                        </a:xfrm>
+                        <a:prstGeom prst="line">
+                          <a:avLst/>
+                        </a:prstGeom>
+                      </wps:spPr>
+                      <wps:style>
+                        <a:lnRef idx="1">
+                          <a:schemeClr val="dk1"/>
+                        </a:lnRef>
+                        <a:fillRef idx="0">
+                          <a:schemeClr val="dk1"/>
+                        </a:fillRef>
+                        <a:effectRef idx="0">
+                          <a:schemeClr val="dk1"/>
+                        </a:effectRef>
+                        <a:fontRef idx="minor">
+                          <a:schemeClr val="tx1"/>
+                        </a:fontRef>
+                      </wps:style>
+                      <wps:bodyPr/>
+                    </wps:wsp>
+                  </a:graphicData>
+                </a:graphic>
+                <wp14:sizeRelH relativeFrom="margin">
+                  <wp14:pctWidth>0</wp14:pctWidth>
+                </wp14:sizeRelH>
+                <wp14:sizeRelV relativeFrom="margin">
+                  <wp14:pctHeight>0</wp14:pctHeight>
+                </wp14:sizeRelV>
+              </wp:anchor>
+            </w:drawing>
+          </mc:Choice>
+          <mc:Fallback>
+            <w:pict>
+              <v:line w14:anchorId="490A1AE8" id="Straight Connector 49" o:spid="_x0000_s1026" style="position:absolute;z-index:251727872;visibility:visible;mso-wrap-style:square;mso-width-percent:0;mso-height-percent:0;mso-wrap-distance-left:9pt;mso-wrap-distance-top:0;mso-wrap-distance-right:9pt;mso-wrap-distance-bottom:0;mso-position-horizontal:absolute;mso-position-horizontal-relative:text;mso-position-vertical:absolute;mso-position-vertical-relative:text;mso-width-percent:0;mso-height-percent:0;mso-width-relative:margin;mso-height-relative:margin" from="348.85pt,4.2pt" to="348.85pt,202.65pt" o:gfxdata="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" strokecolor="black [3200]" strokeweight=".5pt">
+                <v:stroke joinstyle="miter"/>
+              </v:line>
+            </w:pict>
+          </mc:Fallback>
+        </mc:AlternateContent>
+      </w:r>
+      <w:r>
+        <w:rPr>
+          <w:rFonts w:ascii="Times New Roman" w:eastAsiaTheme="minorEastAsia" w:hAnsi="Times New Roman" w:cs="Times New Roman"/>
+          <w:sz w:val="24"/>
+          <w:szCs w:val="24"/>
+        </w:rPr>
+        <mc:AlternateContent>
+          <mc:Choice Requires="wps">
+            <w:drawing>
+              <wp:anchor distT="0" distB="0" distL="114300" distR="114300" simplePos="0" relativeHeight="251725824" behindDoc="0" locked="0" layoutInCell="1" allowOverlap="1" wp14:anchorId="35311431" wp14:editId="5FEF33FD">
+                <wp:simplePos x="0" y="0"/>
+                <wp:positionH relativeFrom="column">
+                  <wp:posOffset>3587115</wp:posOffset>
+                </wp:positionH>
+                <wp:positionV relativeFrom="paragraph">
+                  <wp:posOffset>45720</wp:posOffset>
+                </wp:positionV>
+                <wp:extent cx="196850" cy="0"/>
+                <wp:effectExtent l="0" t="0" r="0" b="0"/>
+                <wp:wrapNone/>
+                <wp:docPr id="48" name="Straight Connector 48"/>
+                <wp:cNvGraphicFramePr/>
+                <a:graphic xmlns:a="http://schemas.openxmlformats.org/drawingml/2006/main">
+                  <a:graphicData uri="http://schemas.microsoft.com/office/word/2010/wordprocessingShape">
+                    <wps:wsp>
+                      <wps:cNvCnPr/>
+                      <wps:spPr>
+                        <a:xfrm>
+                          <a:off x="0" y="0"/>
+                          <a:ext cx="196850" cy="0"/>
+                        </a:xfrm>
+                        <a:prstGeom prst="line">
+                          <a:avLst/>
+                        </a:prstGeom>
+                      </wps:spPr>
+                      <wps:style>
+                        <a:lnRef idx="1">
+                          <a:schemeClr val="dk1"/>
+                        </a:lnRef>
+                        <a:fillRef idx="0">
+                          <a:schemeClr val="dk1"/>
+                        </a:fillRef>
+                        <a:effectRef idx="0">
+                          <a:schemeClr val="dk1"/>
+                        </a:effectRef>
+                        <a:fontRef idx="minor">
+                          <a:schemeClr val="tx1"/>
+                        </a:fontRef>
+                      </wps:style>
+                      <wps:bodyPr/>
+                    </wps:wsp>
+                  </a:graphicData>
+                </a:graphic>
+                <wp14:sizeRelH relativeFrom="margin">
+                  <wp14:pctWidth>0</wp14:pctWidth>
+                </wp14:sizeRelH>
+                <wp14:sizeRelV relativeFrom="margin">
+                  <wp14:pctHeight>0</wp14:pctHeight>
+                </wp14:sizeRelV>
+              </wp:anchor>
+            </w:drawing>
+          </mc:Choice>
+          <mc:Fallback>
+            <w:pict>
+              <v:line w14:anchorId="79D84445" id="Straight Connector 48" o:spid="_x0000_s1026" style="position:absolute;z-index:251725824;visibility:visible;mso-wrap-style:square;mso-width-percent:0;mso-height-percent:0;mso-wrap-distance-left:9pt;mso-wrap-distance-top:0;mso-wrap-distance-right:9pt;mso-wrap-distance-bottom:0;mso-position-horizontal:absolute;mso-position-horizontal-relative:text;mso-position-vertical:absolute;mso-position-vertical-relative:text;mso-width-percent:0;mso-height-percent:0;mso-width-relative:margin;mso-height-relative:margin" from="282.45pt,3.6pt" to="297.95pt,3.6pt" o:gfxdata="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" strokecolor="black [3200]" strokeweight=".5pt">
+                <v:stroke joinstyle="miter"/>
+              </v:line>
+            </w:pict>
+          </mc:Fallback>
+        </mc:AlternateContent>
+      </w:r>
+      <w:r>
+        <w:rPr>
+          <w:rFonts w:ascii="Times New Roman" w:eastAsiaTheme="minorEastAsia" w:hAnsi="Times New Roman" w:cs="Times New Roman"/>
+          <w:sz w:val="24"/>
+          <w:szCs w:val="24"/>
+        </w:rPr>
+        <mc:AlternateContent>
+          <mc:Choice Requires="wps">
+            <w:drawing>
+              <wp:anchor distT="0" distB="0" distL="114300" distR="114300" simplePos="0" relativeHeight="251724800" behindDoc="0" locked="0" layoutInCell="1" allowOverlap="1" wp14:anchorId="7E25B982" wp14:editId="76AA650C">
+                <wp:simplePos x="0" y="0"/>
+                <wp:positionH relativeFrom="column">
+                  <wp:posOffset>3588551</wp:posOffset>
+                </wp:positionH>
+                <wp:positionV relativeFrom="paragraph">
+                  <wp:posOffset>44367</wp:posOffset>
+                </wp:positionV>
+                <wp:extent cx="0" cy="2520315"/>
+                <wp:effectExtent l="0" t="0" r="38100" b="32385"/>
+                <wp:wrapNone/>
+                <wp:docPr id="47" name="Straight Connector 47"/>
+                <wp:cNvGraphicFramePr/>
+                <a:graphic xmlns:a="http://schemas.openxmlformats.org/drawingml/2006/main">
+                  <a:graphicData uri="http://schemas.microsoft.com/office/word/2010/wordprocessingShape">
+                    <wps:wsp>
+                      <wps:cNvCnPr/>
+                      <wps:spPr>
+                        <a:xfrm>
+                          <a:off x="0" y="0"/>
+                          <a:ext cx="0" cy="2520315"/>
+                        </a:xfrm>
+                        <a:prstGeom prst="line">
+                          <a:avLst/>
+                        </a:prstGeom>
+                      </wps:spPr>
+                      <wps:style>
+                        <a:lnRef idx="1">
+                          <a:schemeClr val="dk1"/>
+                        </a:lnRef>
+                        <a:fillRef idx="0">
+                          <a:schemeClr val="dk1"/>
+                        </a:fillRef>
+                        <a:effectRef idx="0">
+                          <a:schemeClr val="dk1"/>
+                        </a:effectRef>
+                        <a:fontRef idx="minor">
+                          <a:schemeClr val="tx1"/>
+                        </a:fontRef>
+                      </wps:style>
+                      <wps:bodyPr/>
+                    </wps:wsp>
+                  </a:graphicData>
+                </a:graphic>
+                <wp14:sizeRelH relativeFrom="margin">
+                  <wp14:pctWidth>0</wp14:pctWidth>
+                </wp14:sizeRelH>
+                <wp14:sizeRelV relativeFrom="margin">
+                  <wp14:pctHeight>0</wp14:pctHeight>
+                </wp14:sizeRelV>
+              </wp:anchor>
+            </w:drawing>
+          </mc:Choice>
+          <mc:Fallback>
+            <w:pict>
+              <v:line w14:anchorId="4C38E72B" id="Straight Connector 47" o:spid="_x0000_s1026" style="position:absolute;z-index:251724800;visibility:visible;mso-wrap-style:square;mso-width-percent:0;mso-height-percent:0;mso-wrap-distance-left:9pt;mso-wrap-distance-top:0;mso-wrap-distance-right:9pt;mso-wrap-distance-bottom:0;mso-position-horizontal:absolute;mso-position-horizontal-relative:text;mso-position-vertical:absolute;mso-position-vertical-relative:text;mso-width-percent:0;mso-height-percent:0;mso-width-relative:margin;mso-height-relative:margin" from="282.55pt,3.5pt" to="282.55pt,201.95pt" o:gfxdata="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" strokecolor="black [3200]" strokeweight=".5pt">
+                <v:stroke joinstyle="miter"/>
+              </v:line>
+            </w:pict>
+          </mc:Fallback>
+        </mc:AlternateContent>
+      </w:r>
       <w:r>
         <w:rPr>
           <w:rFonts w:ascii="Times New Roman" w:eastAsiaTheme="minorEastAsia" w:hAnsi="Times New Roman" w:cs="Times New Roman"/>
@@ -13490,13 +14020,6 @@
           <w:szCs w:val="24"/>
         </w:rPr>
         <w:tab/>
-      </w:r>
-      <w:r>
-        <w:rPr>
-          <w:rFonts w:ascii="Times New Roman" w:eastAsiaTheme="minorEastAsia" w:hAnsi="Times New Roman" w:cs="Times New Roman"/>
-          <w:sz w:val="24"/>
-          <w:szCs w:val="24"/>
-        </w:rPr>
         <w:t xml:space="preserve">     [ (1+</w:t>
       </w:r>
       <m:oMath>
@@ -13627,6 +14150,14 @@
         </w:rPr>
         <w:t xml:space="preserve">                  </w:t>
       </w:r>
+      <w:r>
+        <w:rPr>
+          <w:rFonts w:ascii="Times New Roman" w:eastAsiaTheme="minorEastAsia" w:hAnsi="Times New Roman" w:cs="Times New Roman"/>
+          <w:sz w:val="24"/>
+          <w:szCs w:val="24"/>
+        </w:rPr>
+        <w:t xml:space="preserve"> </w:t>
+      </w:r>
     </w:p>
     <w:p>
       <w:pPr>
@@ -13651,7 +14182,7 @@
         <mc:AlternateContent>
           <mc:Choice Requires="wps">
             <w:drawing>
-              <wp:anchor distT="0" distB="0" distL="114300" distR="114300" simplePos="0" relativeHeight="251699200" behindDoc="0" locked="0" layoutInCell="1" allowOverlap="1" wp14:anchorId="36534985" wp14:editId="343848F6">
+              <wp:anchor distT="0" distB="0" distL="114300" distR="114300" simplePos="0" relativeHeight="251699200" behindDoc="0" locked="0" layoutInCell="1" allowOverlap="1" wp14:anchorId="36534985" wp14:editId="55DFB437">
                 <wp:simplePos x="0" y="0"/>
                 <wp:positionH relativeFrom="column">
                   <wp:posOffset>1160585</wp:posOffset>
@@ -13706,7 +14237,7 @@
           </mc:Choice>
           <mc:Fallback>
             <w:pict>
-              <v:line w14:anchorId="341F07D0" id="Straight Connector 25" o:spid="_x0000_s1026" style="position:absolute;z-index:251699200;visibility:visible;mso-wrap-style:square;mso-width-percent:0;mso-height-percent:0;mso-wrap-distance-left:9pt;mso-wrap-distance-top:0;mso-wrap-distance-right:9pt;mso-wrap-distance-bottom:0;mso-position-horizontal:absolute;mso-position-horizontal-relative:text;mso-position-vertical:absolute;mso-position-vertical-relative:text;mso-width-percent:0;mso-height-percent:0;mso-width-relative:margin;mso-height-relative:margin" from="91.4pt,18.95pt" to="109.1pt,38.35pt" o:gfxdata="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" strokecolor="#4472c4 [3204]" strokeweight=".5pt">
+              <v:line w14:anchorId="72B467ED" id="Straight Connector 25" o:spid="_x0000_s1026" style="position:absolute;z-index:251699200;visibility:visible;mso-wrap-style:square;mso-width-percent:0;mso-height-percent:0;mso-wrap-distance-left:9pt;mso-wrap-distance-top:0;mso-wrap-distance-right:9pt;mso-wrap-distance-bottom:0;mso-position-horizontal:absolute;mso-position-horizontal-relative:text;mso-position-vertical:absolute;mso-position-vertical-relative:text;mso-width-percent:0;mso-height-percent:0;mso-width-relative:margin;mso-height-relative:margin" from="91.4pt,18.95pt" to="109.1pt,38.35pt" o:gfxdata="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" strokecolor="#4472c4 [3204]" strokeweight=".5pt">
                 <v:stroke joinstyle="miter"/>
               </v:line>
             </w:pict>
@@ -13723,7 +14254,7 @@
         <mc:AlternateContent>
           <mc:Choice Requires="wps">
             <w:drawing>
-              <wp:anchor distT="0" distB="0" distL="114300" distR="114300" simplePos="0" relativeHeight="251697152" behindDoc="0" locked="0" layoutInCell="1" allowOverlap="1" wp14:anchorId="6E53D071" wp14:editId="20707F68">
+              <wp:anchor distT="0" distB="0" distL="114300" distR="114300" simplePos="0" relativeHeight="251697152" behindDoc="0" locked="0" layoutInCell="1" allowOverlap="1" wp14:anchorId="6E53D071" wp14:editId="02118D6F">
                 <wp:simplePos x="0" y="0"/>
                 <wp:positionH relativeFrom="column">
                   <wp:posOffset>1656423</wp:posOffset>
@@ -13778,7 +14309,7 @@
           </mc:Choice>
           <mc:Fallback>
             <w:pict>
-              <v:line w14:anchorId="6FF65044" id="Straight Connector 26" o:spid="_x0000_s1026" style="position:absolute;z-index:251697152;visibility:visible;mso-wrap-style:square;mso-width-percent:0;mso-height-percent:0;mso-wrap-distance-left:9pt;mso-wrap-distance-top:0;mso-wrap-distance-right:9pt;mso-wrap-distance-bottom:0;mso-position-horizontal:absolute;mso-position-horizontal-relative:text;mso-position-vertical:absolute;mso-position-vertical-relative:text;mso-width-percent:0;mso-height-percent:0;mso-width-relative:margin;mso-height-relative:margin" from="130.45pt,21.75pt" to="145.35pt,38.35pt" o:gfxdata="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" strokecolor="#4472c4 [3204]" strokeweight=".5pt">
+              <v:line w14:anchorId="4647DC4E" id="Straight Connector 26" o:spid="_x0000_s1026" style="position:absolute;z-index:251697152;visibility:visible;mso-wrap-style:square;mso-width-percent:0;mso-height-percent:0;mso-wrap-distance-left:9pt;mso-wrap-distance-top:0;mso-wrap-distance-right:9pt;mso-wrap-distance-bottom:0;mso-position-horizontal:absolute;mso-position-horizontal-relative:text;mso-position-vertical:absolute;mso-position-vertical-relative:text;mso-width-percent:0;mso-height-percent:0;mso-width-relative:margin;mso-height-relative:margin" from="130.45pt,21.75pt" to="145.35pt,38.35pt" o:gfxdata="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" strokecolor="#4472c4 [3204]" strokeweight=".5pt">
                 <v:stroke joinstyle="miter"/>
               </v:line>
             </w:pict>
@@ -13795,7 +14326,7 @@
         <mc:AlternateContent>
           <mc:Choice Requires="wps">
             <w:drawing>
-              <wp:anchor distT="0" distB="0" distL="114300" distR="114300" simplePos="0" relativeHeight="251696128" behindDoc="0" locked="0" layoutInCell="1" allowOverlap="1" wp14:anchorId="16D4721B" wp14:editId="6F2A278F">
+              <wp:anchor distT="0" distB="0" distL="114300" distR="114300" simplePos="0" relativeHeight="251696128" behindDoc="0" locked="0" layoutInCell="1" allowOverlap="1" wp14:anchorId="16D4721B" wp14:editId="766B7A91">
                 <wp:simplePos x="0" y="0"/>
                 <wp:positionH relativeFrom="column">
                   <wp:posOffset>2152357</wp:posOffset>
@@ -13850,7 +14381,7 @@
           </mc:Choice>
           <mc:Fallback>
             <w:pict>
-              <v:line w14:anchorId="13B91BA4" id="Straight Connector 27" o:spid="_x0000_s1026" style="position:absolute;z-index:251696128;visibility:visible;mso-wrap-style:square;mso-width-percent:0;mso-height-percent:0;mso-wrap-distance-left:9pt;mso-wrap-distance-top:0;mso-wrap-distance-right:9pt;mso-wrap-distance-bottom:0;mso-position-horizontal:absolute;mso-position-horizontal-relative:text;mso-position-vertical:absolute;mso-position-vertical-relative:text;mso-width-percent:0;mso-height-percent:0;mso-width-relative:margin;mso-height-relative:margin" from="169.5pt,20.5pt" to="186.65pt,38.2pt" o:gfxdata="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" strokecolor="#4472c4 [3204]" strokeweight=".5pt">
+              <v:line w14:anchorId="67F05112" id="Straight Connector 27" o:spid="_x0000_s1026" style="position:absolute;z-index:251696128;visibility:visible;mso-wrap-style:square;mso-width-percent:0;mso-height-percent:0;mso-wrap-distance-left:9pt;mso-wrap-distance-top:0;mso-wrap-distance-right:9pt;mso-wrap-distance-bottom:0;mso-position-horizontal:absolute;mso-position-horizontal-relative:text;mso-position-vertical:absolute;mso-position-vertical-relative:text;mso-width-percent:0;mso-height-percent:0;mso-width-relative:margin;mso-height-relative:margin" from="169.5pt,20.5pt" to="186.65pt,38.2pt" o:gfxdata="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" strokecolor="#4472c4 [3204]" strokeweight=".5pt">
                 <v:stroke joinstyle="miter"/>
               </v:line>
             </w:pict>
@@ -14072,11 +14603,10 @@
           <w:sz w:val="24"/>
           <w:szCs w:val="24"/>
         </w:rPr>
-        <w:lastRenderedPageBreak/>
         <mc:AlternateContent>
           <mc:Choice Requires="wps">
             <w:drawing>
-              <wp:anchor distT="0" distB="0" distL="114300" distR="114300" simplePos="0" relativeHeight="251700224" behindDoc="0" locked="0" layoutInCell="1" allowOverlap="1" wp14:anchorId="3F3C8A2B" wp14:editId="108D58C8">
+              <wp:anchor distT="0" distB="0" distL="114300" distR="114300" simplePos="0" relativeHeight="251700224" behindDoc="0" locked="0" layoutInCell="1" allowOverlap="1" wp14:anchorId="3F3C8A2B" wp14:editId="144A0311">
                 <wp:simplePos x="0" y="0"/>
                 <wp:positionH relativeFrom="column">
                   <wp:posOffset>1602886</wp:posOffset>
@@ -14131,7 +14661,7 @@
           </mc:Choice>
           <mc:Fallback>
             <w:pict>
-              <v:line w14:anchorId="7D7F9265" id="Straight Connector 28" o:spid="_x0000_s1026" style="position:absolute;z-index:251700224;visibility:visible;mso-wrap-style:square;mso-width-percent:0;mso-height-percent:0;mso-wrap-distance-left:9pt;mso-wrap-distance-top:0;mso-wrap-distance-right:9pt;mso-wrap-distance-bottom:0;mso-position-horizontal:absolute;mso-position-horizontal-relative:text;mso-position-vertical:absolute;mso-position-vertical-relative:text;mso-width-percent:0;mso-height-percent:0;mso-width-relative:margin;mso-height-relative:margin" from="126.2pt,18.35pt" to="143.9pt,37.75pt" o:gfxdata="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" strokecolor="#4472c4 [3204]" strokeweight=".5pt">
+              <v:line w14:anchorId="034AD73E" id="Straight Connector 28" o:spid="_x0000_s1026" style="position:absolute;z-index:251700224;visibility:visible;mso-wrap-style:square;mso-width-percent:0;mso-height-percent:0;mso-wrap-distance-left:9pt;mso-wrap-distance-top:0;mso-wrap-distance-right:9pt;mso-wrap-distance-bottom:0;mso-position-horizontal:absolute;mso-position-horizontal-relative:text;mso-position-vertical:absolute;mso-position-vertical-relative:text;mso-width-percent:0;mso-height-percent:0;mso-width-relative:margin;mso-height-relative:margin" from="126.2pt,18.35pt" to="143.9pt,37.75pt" o:gfxdata="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" strokecolor="#4472c4 [3204]" strokeweight=".5pt">
                 <v:stroke joinstyle="miter"/>
               </v:line>
             </w:pict>
@@ -14148,7 +14678,7 @@
         <mc:AlternateContent>
           <mc:Choice Requires="wps">
             <w:drawing>
-              <wp:anchor distT="0" distB="0" distL="114300" distR="114300" simplePos="0" relativeHeight="251698176" behindDoc="0" locked="0" layoutInCell="1" allowOverlap="1" wp14:anchorId="1993BD3C" wp14:editId="53CF72B3">
+              <wp:anchor distT="0" distB="0" distL="114300" distR="114300" simplePos="0" relativeHeight="251698176" behindDoc="0" locked="0" layoutInCell="1" allowOverlap="1" wp14:anchorId="1993BD3C" wp14:editId="76646D6D">
                 <wp:simplePos x="0" y="0"/>
                 <wp:positionH relativeFrom="column">
                   <wp:posOffset>2145860</wp:posOffset>
@@ -14203,7 +14733,7 @@
           </mc:Choice>
           <mc:Fallback>
             <w:pict>
-              <v:line w14:anchorId="0EEB22AB" id="Straight Connector 29" o:spid="_x0000_s1026" style="position:absolute;z-index:251698176;visibility:visible;mso-wrap-style:square;mso-width-percent:0;mso-height-percent:0;mso-wrap-distance-left:9pt;mso-wrap-distance-top:0;mso-wrap-distance-right:9pt;mso-wrap-distance-bottom:0;mso-position-horizontal:absolute;mso-position-horizontal-relative:text;mso-position-vertical:absolute;mso-position-vertical-relative:text;mso-width-percent:0;mso-height-percent:0;mso-width-relative:margin;mso-height-relative:margin" from="168.95pt,18.15pt" to="186.65pt,37.55pt" o:gfxdata="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" strokecolor="#4472c4 [3204]" strokeweight=".5pt">
+              <v:line w14:anchorId="0A293923" id="Straight Connector 29" o:spid="_x0000_s1026" style="position:absolute;z-index:251698176;visibility:visible;mso-wrap-style:square;mso-width-percent:0;mso-height-percent:0;mso-wrap-distance-left:9pt;mso-wrap-distance-top:0;mso-wrap-distance-right:9pt;mso-wrap-distance-bottom:0;mso-position-horizontal:absolute;mso-position-horizontal-relative:text;mso-position-vertical:absolute;mso-position-vertical-relative:text;mso-width-percent:0;mso-height-percent:0;mso-width-relative:margin;mso-height-relative:margin" from="168.95pt,18.15pt" to="186.65pt,37.55pt" o:gfxdata="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" strokecolor="#4472c4 [3204]" strokeweight=".5pt">
                 <v:stroke joinstyle="miter"/>
               </v:line>
             </w:pict>
@@ -14397,7 +14927,7 @@
         <mc:AlternateContent>
           <mc:Choice Requires="wps">
             <w:drawing>
-              <wp:anchor distT="0" distB="0" distL="114300" distR="114300" simplePos="0" relativeHeight="251701248" behindDoc="0" locked="0" layoutInCell="1" allowOverlap="1" wp14:anchorId="587016F1" wp14:editId="5F2CF430">
+              <wp:anchor distT="0" distB="0" distL="114300" distR="114300" simplePos="0" relativeHeight="251701248" behindDoc="0" locked="0" layoutInCell="1" allowOverlap="1" wp14:anchorId="587016F1" wp14:editId="1A01A0A9">
                 <wp:simplePos x="0" y="0"/>
                 <wp:positionH relativeFrom="column">
                   <wp:posOffset>3584229</wp:posOffset>
@@ -14446,7 +14976,7 @@
           </mc:Choice>
           <mc:Fallback>
             <w:pict>
-              <v:line w14:anchorId="443194F9" id="Straight Connector 30" o:spid="_x0000_s1026" style="position:absolute;z-index:251701248;visibility:visible;mso-wrap-style:square;mso-wrap-distance-left:9pt;mso-wrap-distance-top:0;mso-wrap-distance-right:9pt;mso-wrap-distance-bottom:0;mso-position-horizontal:absolute;mso-position-horizontal-relative:text;mso-position-vertical:absolute;mso-position-vertical-relative:text" from="282.2pt,20.95pt" to="512.7pt,20.95pt" o:gfxdata="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" strokecolor="#4472c4 [3204]" strokeweight=".5pt">
+              <v:line w14:anchorId="3A327554" id="Straight Connector 30" o:spid="_x0000_s1026" style="position:absolute;z-index:251701248;visibility:visible;mso-wrap-style:square;mso-wrap-distance-left:9pt;mso-wrap-distance-top:0;mso-wrap-distance-right:9pt;mso-wrap-distance-bottom:0;mso-position-horizontal:absolute;mso-position-horizontal-relative:text;mso-position-vertical:absolute;mso-position-vertical-relative:text" from="282.2pt,20.95pt" to="512.7pt,20.95pt" o:gfxdata="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" strokecolor="#4472c4 [3204]" strokeweight=".5pt">
                 <v:stroke joinstyle="miter"/>
               </v:line>
             </w:pict>
@@ -14728,150 +15258,6 @@
           <w:szCs w:val="24"/>
         </w:rPr>
       </w:pPr>
-      <w:r>
-        <w:rPr>
-          <w:rFonts w:ascii="Times New Roman" w:eastAsiaTheme="minorEastAsia" w:hAnsi="Times New Roman" w:cs="Times New Roman"/>
-          <w:noProof/>
-          <w:sz w:val="24"/>
-          <w:szCs w:val="24"/>
-        </w:rPr>
-        <mc:AlternateContent>
-          <mc:Choice Requires="wps">
-            <w:drawing>
-              <wp:anchor distT="0" distB="0" distL="114300" distR="114300" simplePos="0" relativeHeight="251719680" behindDoc="0" locked="0" layoutInCell="1" allowOverlap="1" wp14:anchorId="5B902FB0" wp14:editId="77A2181B">
-                <wp:simplePos x="0" y="0"/>
-                <wp:positionH relativeFrom="column">
-                  <wp:posOffset>4052228</wp:posOffset>
-                </wp:positionH>
-                <wp:positionV relativeFrom="paragraph">
-                  <wp:posOffset>-311589</wp:posOffset>
-                </wp:positionV>
-                <wp:extent cx="0" cy="921434"/>
-                <wp:effectExtent l="0" t="0" r="38100" b="31115"/>
-                <wp:wrapNone/>
-                <wp:docPr id="42" name="Straight Connector 42"/>
-                <wp:cNvGraphicFramePr/>
-                <a:graphic xmlns:a="http://schemas.openxmlformats.org/drawingml/2006/main">
-                  <a:graphicData uri="http://schemas.microsoft.com/office/word/2010/wordprocessingShape">
-                    <wps:wsp>
-                      <wps:cNvCnPr/>
-                      <wps:spPr>
-                        <a:xfrm>
-                          <a:off x="0" y="0"/>
-                          <a:ext cx="0" cy="921434"/>
-                        </a:xfrm>
-                        <a:prstGeom prst="line">
-                          <a:avLst/>
-                        </a:prstGeom>
-                      </wps:spPr>
-                      <wps:style>
-                        <a:lnRef idx="1">
-                          <a:schemeClr val="accent1"/>
-                        </a:lnRef>
-                        <a:fillRef idx="0">
-                          <a:schemeClr val="accent1"/>
-                        </a:fillRef>
-                        <a:effectRef idx="0">
-                          <a:schemeClr val="accent1"/>
-                        </a:effectRef>
-                        <a:fontRef idx="minor">
-                          <a:schemeClr val="tx1"/>
-                        </a:fontRef>
-                      </wps:style>
-                      <wps:bodyPr/>
-                    </wps:wsp>
-                  </a:graphicData>
-                </a:graphic>
-                <wp14:sizeRelH relativeFrom="margin">
-                  <wp14:pctWidth>0</wp14:pctWidth>
-                </wp14:sizeRelH>
-                <wp14:sizeRelV relativeFrom="margin">
-                  <wp14:pctHeight>0</wp14:pctHeight>
-                </wp14:sizeRelV>
-              </wp:anchor>
-            </w:drawing>
-          </mc:Choice>
-          <mc:Fallback>
-            <w:pict>
-              <v:line w14:anchorId="01A1FFB3" id="Straight Connector 42" o:spid="_x0000_s1026" style="position:absolute;z-index:251719680;visibility:visible;mso-wrap-style:square;mso-width-percent:0;mso-height-percent:0;mso-wrap-distance-left:9pt;mso-wrap-distance-top:0;mso-wrap-distance-right:9pt;mso-wrap-distance-bottom:0;mso-position-horizontal:absolute;mso-position-horizontal-relative:text;mso-position-vertical:absolute;mso-position-vertical-relative:text;mso-width-percent:0;mso-height-percent:0;mso-width-relative:margin;mso-height-relative:margin" from="319.05pt,-24.55pt" to="319.05pt,48pt" o:gfxdata="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" strokecolor="#4472c4 [3204]" strokeweight=".5pt">
-                <v:stroke joinstyle="miter"/>
-              </v:line>
-            </w:pict>
-          </mc:Fallback>
-        </mc:AlternateContent>
-      </w:r>
-      <w:r>
-        <w:rPr>
-          <w:rFonts w:ascii="Times New Roman" w:eastAsiaTheme="minorEastAsia" w:hAnsi="Times New Roman" w:cs="Times New Roman"/>
-          <w:noProof/>
-          <w:sz w:val="24"/>
-          <w:szCs w:val="24"/>
-        </w:rPr>
-        <mc:AlternateContent>
-          <mc:Choice Requires="wps">
-            <w:drawing>
-              <wp:anchor distT="0" distB="0" distL="114300" distR="114300" simplePos="0" relativeHeight="251714560" behindDoc="0" locked="0" layoutInCell="1" allowOverlap="1" wp14:anchorId="1025067F" wp14:editId="2CF732E0">
-                <wp:simplePos x="0" y="0"/>
-                <wp:positionH relativeFrom="column">
-                  <wp:posOffset>3492257</wp:posOffset>
-                </wp:positionH>
-                <wp:positionV relativeFrom="paragraph">
-                  <wp:posOffset>-309489</wp:posOffset>
-                </wp:positionV>
-                <wp:extent cx="0" cy="921434"/>
-                <wp:effectExtent l="0" t="0" r="38100" b="31115"/>
-                <wp:wrapNone/>
-                <wp:docPr id="39" name="Straight Connector 39"/>
-                <wp:cNvGraphicFramePr/>
-                <a:graphic xmlns:a="http://schemas.openxmlformats.org/drawingml/2006/main">
-                  <a:graphicData uri="http://schemas.microsoft.com/office/word/2010/wordprocessingShape">
-                    <wps:wsp>
-                      <wps:cNvCnPr/>
-                      <wps:spPr>
-                        <a:xfrm>
-                          <a:off x="0" y="0"/>
-                          <a:ext cx="0" cy="921434"/>
-                        </a:xfrm>
-                        <a:prstGeom prst="line">
-                          <a:avLst/>
-                        </a:prstGeom>
-                      </wps:spPr>
-                      <wps:style>
-                        <a:lnRef idx="1">
-                          <a:schemeClr val="accent1"/>
-                        </a:lnRef>
-                        <a:fillRef idx="0">
-                          <a:schemeClr val="accent1"/>
-                        </a:fillRef>
-                        <a:effectRef idx="0">
-                          <a:schemeClr val="accent1"/>
-                        </a:effectRef>
-                        <a:fontRef idx="minor">
-                          <a:schemeClr val="tx1"/>
-                        </a:fontRef>
-                      </wps:style>
-                      <wps:bodyPr/>
-                    </wps:wsp>
-                  </a:graphicData>
-                </a:graphic>
-                <wp14:sizeRelH relativeFrom="margin">
-                  <wp14:pctWidth>0</wp14:pctWidth>
-                </wp14:sizeRelH>
-                <wp14:sizeRelV relativeFrom="margin">
-                  <wp14:pctHeight>0</wp14:pctHeight>
-                </wp14:sizeRelV>
-              </wp:anchor>
-            </w:drawing>
-          </mc:Choice>
-          <mc:Fallback>
-            <w:pict>
-              <v:line w14:anchorId="219AC914" id="Straight Connector 39" o:spid="_x0000_s1026" style="position:absolute;z-index:251714560;visibility:visible;mso-wrap-style:square;mso-width-percent:0;mso-height-percent:0;mso-wrap-distance-left:9pt;mso-wrap-distance-top:0;mso-wrap-distance-right:9pt;mso-wrap-distance-bottom:0;mso-position-horizontal:absolute;mso-position-horizontal-relative:text;mso-position-vertical:absolute;mso-position-vertical-relative:text;mso-width-percent:0;mso-height-percent:0;mso-width-relative:margin;mso-height-relative:margin" from="275pt,-24.35pt" to="275pt,48.2pt" o:gfxdata="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" strokecolor="#4472c4 [3204]" strokeweight=".5pt">
-                <v:stroke joinstyle="miter"/>
-              </v:line>
-            </w:pict>
-          </mc:Fallback>
-        </mc:AlternateContent>
-      </w:r>
       <w:r>
         <w:rPr>
           <w:rFonts w:ascii="Times New Roman" w:eastAsiaTheme="minorEastAsia" w:hAnsi="Times New Roman" w:cs="Times New Roman"/>
@@ -15147,14 +15533,25 @@
           <w:szCs w:val="24"/>
         </w:rPr>
         <w:tab/>
-      </w:r>
-      <w:r>
-        <w:rPr>
-          <w:rFonts w:ascii="Times New Roman" w:eastAsiaTheme="minorEastAsia" w:hAnsi="Times New Roman" w:cs="Times New Roman"/>
-          <w:sz w:val="24"/>
-          <w:szCs w:val="24"/>
-        </w:rPr>
-        <w:t>Value of a</w:t>
+        <w:t xml:space="preserve">Value of </w:t>
+      </w:r>
+      <w:proofErr w:type="spellStart"/>
+      <w:r>
+        <w:rPr>
+          <w:rFonts w:ascii="Times New Roman" w:eastAsiaTheme="minorEastAsia" w:hAnsi="Times New Roman" w:cs="Times New Roman"/>
+          <w:sz w:val="24"/>
+          <w:szCs w:val="24"/>
+        </w:rPr>
+        <w:t>N_x</w:t>
+      </w:r>
+      <w:proofErr w:type="spellEnd"/>
+      <w:r>
+        <w:rPr>
+          <w:rFonts w:ascii="Times New Roman" w:eastAsiaTheme="minorEastAsia" w:hAnsi="Times New Roman" w:cs="Times New Roman"/>
+          <w:sz w:val="24"/>
+          <w:szCs w:val="24"/>
+        </w:rPr>
+        <w:t xml:space="preserve"> (number of internal points in x direction)</w:t>
       </w:r>
     </w:p>
     <w:p>
@@ -15185,14 +15582,25 @@
           <w:szCs w:val="24"/>
         </w:rPr>
         <w:tab/>
-      </w:r>
-      <w:r>
-        <w:rPr>
-          <w:rFonts w:ascii="Times New Roman" w:eastAsiaTheme="minorEastAsia" w:hAnsi="Times New Roman" w:cs="Times New Roman"/>
-          <w:sz w:val="24"/>
-          <w:szCs w:val="24"/>
-        </w:rPr>
-        <w:t>Value of b</w:t>
+        <w:t xml:space="preserve">Value of </w:t>
+      </w:r>
+      <w:proofErr w:type="spellStart"/>
+      <w:r>
+        <w:rPr>
+          <w:rFonts w:ascii="Times New Roman" w:eastAsiaTheme="minorEastAsia" w:hAnsi="Times New Roman" w:cs="Times New Roman"/>
+          <w:sz w:val="24"/>
+          <w:szCs w:val="24"/>
+        </w:rPr>
+        <w:t>N_y</w:t>
+      </w:r>
+      <w:proofErr w:type="spellEnd"/>
+      <w:r>
+        <w:rPr>
+          <w:rFonts w:ascii="Times New Roman" w:eastAsiaTheme="minorEastAsia" w:hAnsi="Times New Roman" w:cs="Times New Roman"/>
+          <w:sz w:val="24"/>
+          <w:szCs w:val="24"/>
+        </w:rPr>
+        <w:t xml:space="preserve"> (number of internal points in y direction</w:t>
       </w:r>
     </w:p>
     <w:p>
@@ -15214,6 +15622,83 @@
           <w:sz w:val="24"/>
           <w:szCs w:val="24"/>
         </w:rPr>
+        <w:tab/>
+      </w:r>
+      <w:r>
+        <w:rPr>
+          <w:rFonts w:ascii="Times New Roman" w:eastAsiaTheme="minorEastAsia" w:hAnsi="Times New Roman" w:cs="Times New Roman"/>
+          <w:sz w:val="24"/>
+          <w:szCs w:val="24"/>
+        </w:rPr>
+        <w:tab/>
+      </w:r>
+      <w:r>
+        <w:rPr>
+          <w:rFonts w:ascii="Times New Roman" w:eastAsiaTheme="minorEastAsia" w:hAnsi="Times New Roman" w:cs="Times New Roman"/>
+          <w:sz w:val="24"/>
+          <w:szCs w:val="24"/>
+        </w:rPr>
+        <w:t>Value of a</w:t>
+      </w:r>
+    </w:p>
+    <w:p>
+      <w:pPr>
+        <w:pStyle w:val="PlainText"/>
+        <w:tabs>
+          <w:tab w:val="left" w:pos="990"/>
+        </w:tabs>
+        <w:spacing w:line="480" w:lineRule="auto"/>
+        <w:rPr>
+          <w:rFonts w:ascii="Times New Roman" w:eastAsiaTheme="minorEastAsia" w:hAnsi="Times New Roman" w:cs="Times New Roman"/>
+          <w:sz w:val="24"/>
+          <w:szCs w:val="24"/>
+        </w:rPr>
+      </w:pPr>
+      <w:r>
+        <w:rPr>
+          <w:rFonts w:ascii="Times New Roman" w:eastAsiaTheme="minorEastAsia" w:hAnsi="Times New Roman" w:cs="Times New Roman"/>
+          <w:sz w:val="24"/>
+          <w:szCs w:val="24"/>
+        </w:rPr>
+        <w:tab/>
+      </w:r>
+      <w:r>
+        <w:rPr>
+          <w:rFonts w:ascii="Times New Roman" w:eastAsiaTheme="minorEastAsia" w:hAnsi="Times New Roman" w:cs="Times New Roman"/>
+          <w:sz w:val="24"/>
+          <w:szCs w:val="24"/>
+        </w:rPr>
+        <w:tab/>
+      </w:r>
+      <w:r>
+        <w:rPr>
+          <w:rFonts w:ascii="Times New Roman" w:eastAsiaTheme="minorEastAsia" w:hAnsi="Times New Roman" w:cs="Times New Roman"/>
+          <w:sz w:val="24"/>
+          <w:szCs w:val="24"/>
+        </w:rPr>
+        <w:t>Value of b</w:t>
+      </w:r>
+    </w:p>
+    <w:p>
+      <w:pPr>
+        <w:pStyle w:val="PlainText"/>
+        <w:tabs>
+          <w:tab w:val="left" w:pos="990"/>
+        </w:tabs>
+        <w:spacing w:line="480" w:lineRule="auto"/>
+        <w:rPr>
+          <w:rFonts w:ascii="Times New Roman" w:eastAsiaTheme="minorEastAsia" w:hAnsi="Times New Roman" w:cs="Times New Roman"/>
+          <w:sz w:val="24"/>
+          <w:szCs w:val="24"/>
+        </w:rPr>
+      </w:pPr>
+      <w:r>
+        <w:rPr>
+          <w:rFonts w:ascii="Times New Roman" w:eastAsiaTheme="minorEastAsia" w:hAnsi="Times New Roman" w:cs="Times New Roman"/>
+          <w:sz w:val="24"/>
+          <w:szCs w:val="24"/>
+        </w:rPr>
+        <w:lastRenderedPageBreak/>
         <w:tab/>
       </w:r>
       <w:r>
@@ -15513,23 +15998,7 @@
           <w:sz w:val="24"/>
           <w:szCs w:val="24"/>
         </w:rPr>
-        <w:t xml:space="preserve">For the first column to the last column of the matrix that contains the right-side values for each of the small diagonal </w:t>
-      </w:r>
-      <w:r>
-        <w:rPr>
-          <w:rFonts w:ascii="Times New Roman" w:eastAsiaTheme="minorEastAsia" w:hAnsi="Times New Roman" w:cs="Times New Roman"/>
-          <w:sz w:val="24"/>
-          <w:szCs w:val="24"/>
-        </w:rPr>
-        <w:t>matrix</w:t>
-      </w:r>
-      <w:r>
-        <w:rPr>
-          <w:rFonts w:ascii="Times New Roman" w:eastAsiaTheme="minorEastAsia" w:hAnsi="Times New Roman" w:cs="Times New Roman"/>
-          <w:sz w:val="24"/>
-          <w:szCs w:val="24"/>
-        </w:rPr>
-        <w:t>.</w:t>
+        <w:t>For the first column to the last column of the matrix that contains the right-side values for each of the small diagonal matrix.</w:t>
       </w:r>
     </w:p>
     <w:p>
@@ -15552,7 +16021,6 @@
           <w:sz w:val="24"/>
           <w:szCs w:val="24"/>
         </w:rPr>
-        <w:lastRenderedPageBreak/>
         <w:t xml:space="preserve">Iterate using u values at a half newer time step to </w:t>
       </w:r>
       <w:r>
@@ -15731,6 +16199,50 @@
         </w:rPr>
         <w:tab/>
       </w:r>
+      <w:r>
+        <w:rPr>
+          <w:rFonts w:ascii="Times New Roman" w:eastAsiaTheme="minorEastAsia" w:hAnsi="Times New Roman" w:cs="Times New Roman"/>
+          <w:sz w:val="24"/>
+          <w:szCs w:val="24"/>
+        </w:rPr>
+        <w:t xml:space="preserve">The </w:t>
+      </w:r>
+      <w:proofErr w:type="spellStart"/>
+      <w:r>
+        <w:rPr>
+          <w:rFonts w:ascii="Times New Roman" w:eastAsiaTheme="minorEastAsia" w:hAnsi="Times New Roman" w:cs="Times New Roman"/>
+          <w:sz w:val="24"/>
+          <w:szCs w:val="24"/>
+        </w:rPr>
+        <w:t>matlab</w:t>
+      </w:r>
+      <w:proofErr w:type="spellEnd"/>
+      <w:r>
+        <w:rPr>
+          <w:rFonts w:ascii="Times New Roman" w:eastAsiaTheme="minorEastAsia" w:hAnsi="Times New Roman" w:cs="Times New Roman"/>
+          <w:sz w:val="24"/>
+          <w:szCs w:val="24"/>
+        </w:rPr>
+        <w:t xml:space="preserve"> codes from both discretization methods were run on a laptop with operation system as Windows 10. The lap</w:t>
+      </w:r>
+      <w:r>
+        <w:rPr>
+          <w:rFonts w:ascii="Times New Roman" w:eastAsiaTheme="minorEastAsia" w:hAnsi="Times New Roman" w:cs="Times New Roman"/>
+          <w:sz w:val="24"/>
+          <w:szCs w:val="24"/>
+        </w:rPr>
+        <w:t xml:space="preserve">top has a process Intel ® Core ™ i5-7200U CPU @2.50 </w:t>
+      </w:r>
+      <w:proofErr w:type="spellStart"/>
+      <w:r>
+        <w:rPr>
+          <w:rFonts w:ascii="Times New Roman" w:eastAsiaTheme="minorEastAsia" w:hAnsi="Times New Roman" w:cs="Times New Roman"/>
+          <w:sz w:val="24"/>
+          <w:szCs w:val="24"/>
+        </w:rPr>
+        <w:t>Ghz.</w:t>
+      </w:r>
+      <w:proofErr w:type="spellEnd"/>
     </w:p>
     <w:p>
       <w:pPr>
@@ -15739,6 +16251,975 @@
           <w:tab w:val="left" w:pos="990"/>
         </w:tabs>
         <w:spacing w:line="480" w:lineRule="auto"/>
+        <w:ind w:left="360"/>
+        <w:rPr>
+          <w:rFonts w:ascii="Times New Roman" w:eastAsiaTheme="minorEastAsia" w:hAnsi="Times New Roman" w:cs="Times New Roman"/>
+          <w:sz w:val="24"/>
+          <w:szCs w:val="24"/>
+        </w:rPr>
+      </w:pPr>
+      <w:r>
+        <w:rPr>
+          <w:rFonts w:ascii="Times New Roman" w:eastAsiaTheme="minorEastAsia" w:hAnsi="Times New Roman" w:cs="Times New Roman"/>
+          <w:sz w:val="24"/>
+          <w:szCs w:val="24"/>
+        </w:rPr>
+        <w:lastRenderedPageBreak/>
+        <w:tab/>
+        <w:t xml:space="preserve">To make sure the results produced by </w:t>
+      </w:r>
+      <w:proofErr w:type="spellStart"/>
+      <w:r>
+        <w:rPr>
+          <w:rFonts w:ascii="Times New Roman" w:eastAsiaTheme="minorEastAsia" w:hAnsi="Times New Roman" w:cs="Times New Roman"/>
+          <w:sz w:val="24"/>
+          <w:szCs w:val="24"/>
+        </w:rPr>
+        <w:t>matlab</w:t>
+      </w:r>
+      <w:proofErr w:type="spellEnd"/>
+      <w:r>
+        <w:rPr>
+          <w:rFonts w:ascii="Times New Roman" w:eastAsiaTheme="minorEastAsia" w:hAnsi="Times New Roman" w:cs="Times New Roman"/>
+          <w:sz w:val="24"/>
+          <w:szCs w:val="24"/>
+        </w:rPr>
+        <w:t xml:space="preserve"> codes from two methods</w:t>
+      </w:r>
+      <w:r>
+        <w:rPr>
+          <w:rFonts w:ascii="Times New Roman" w:eastAsiaTheme="minorEastAsia" w:hAnsi="Times New Roman" w:cs="Times New Roman"/>
+          <w:sz w:val="24"/>
+          <w:szCs w:val="24"/>
+        </w:rPr>
+        <w:t xml:space="preserve"> are verified, both codes from both methods are run with 200 points in x and y direction. The error that exists between the results from ADI and explicit are extremely small</w:t>
+      </w:r>
+      <w:r>
+        <w:rPr>
+          <w:rFonts w:ascii="Times New Roman" w:eastAsiaTheme="minorEastAsia" w:hAnsi="Times New Roman" w:cs="Times New Roman"/>
+          <w:sz w:val="24"/>
+          <w:szCs w:val="24"/>
+        </w:rPr>
+        <w:t xml:space="preserve"> (9.95e-09). This shows that the results from both codes are verified by each other and more or less grid independence with regards to temporal direction.</w:t>
+      </w:r>
+    </w:p>
+    <w:p>
+      <w:pPr>
+        <w:pStyle w:val="PlainText"/>
+        <w:tabs>
+          <w:tab w:val="left" w:pos="990"/>
+        </w:tabs>
+        <w:spacing w:line="480" w:lineRule="auto"/>
+        <w:ind w:left="360"/>
+        <w:jc w:val="center"/>
+        <w:rPr>
+          <w:rFonts w:ascii="Times New Roman" w:eastAsiaTheme="minorEastAsia" w:hAnsi="Times New Roman" w:cs="Times New Roman"/>
+          <w:sz w:val="24"/>
+          <w:szCs w:val="24"/>
+        </w:rPr>
+      </w:pPr>
+      <w:r>
+        <w:rPr>
+          <w:noProof/>
+        </w:rPr>
+        <w:drawing>
+          <wp:inline distT="0" distB="0" distL="0" distR="0" wp14:anchorId="3D24A15C" wp14:editId="5F31F830">
+            <wp:extent cx="5765960" cy="3155473"/>
+            <wp:effectExtent l="0" t="0" r="6350" b="6985"/>
+            <wp:docPr id="57" name="Picture 57"/>
+            <wp:cNvGraphicFramePr>
+              <a:graphicFrameLocks xmlns:a="http://schemas.openxmlformats.org/drawingml/2006/main" noChangeAspect="1"/>
+            </wp:cNvGraphicFramePr>
+            <a:graphic xmlns:a="http://schemas.openxmlformats.org/drawingml/2006/main">
+              <a:graphicData uri="http://schemas.openxmlformats.org/drawingml/2006/picture">
+                <pic:pic xmlns:pic="http://schemas.openxmlformats.org/drawingml/2006/picture">
+                  <pic:nvPicPr>
+                    <pic:cNvPr id="1" name=""/>
+                    <pic:cNvPicPr/>
+                  </pic:nvPicPr>
+                  <pic:blipFill>
+                    <a:blip r:embed="rId8"/>
+                    <a:stretch>
+                      <a:fillRect/>
+                    </a:stretch>
+                  </pic:blipFill>
+                  <pic:spPr>
+                    <a:xfrm>
+                      <a:off x="0" y="0"/>
+                      <a:ext cx="5787158" cy="3167074"/>
+                    </a:xfrm>
+                    <a:prstGeom prst="rect">
+                      <a:avLst/>
+                    </a:prstGeom>
+                  </pic:spPr>
+                </pic:pic>
+              </a:graphicData>
+            </a:graphic>
+          </wp:inline>
+        </w:drawing>
+      </w:r>
+    </w:p>
+    <w:p>
+      <w:pPr>
+        <w:pStyle w:val="PlainText"/>
+        <w:tabs>
+          <w:tab w:val="left" w:pos="990"/>
+        </w:tabs>
+        <w:spacing w:line="480" w:lineRule="auto"/>
+        <w:ind w:left="360"/>
+        <w:rPr>
+          <w:rFonts w:ascii="Times New Roman" w:eastAsiaTheme="minorEastAsia" w:hAnsi="Times New Roman" w:cs="Times New Roman"/>
+          <w:sz w:val="24"/>
+          <w:szCs w:val="24"/>
+        </w:rPr>
+      </w:pPr>
+      <w:r>
+        <w:rPr>
+          <w:rFonts w:ascii="Times New Roman" w:eastAsiaTheme="minorEastAsia" w:hAnsi="Times New Roman" w:cs="Times New Roman"/>
+          <w:sz w:val="24"/>
+          <w:szCs w:val="24"/>
+        </w:rPr>
+        <w:t>Figure 1: Temperature distribution result from ADI method.</w:t>
+      </w:r>
+    </w:p>
+    <w:p>
+      <w:pPr>
+        <w:pStyle w:val="PlainText"/>
+        <w:tabs>
+          <w:tab w:val="left" w:pos="990"/>
+        </w:tabs>
+        <w:spacing w:line="480" w:lineRule="auto"/>
+        <w:jc w:val="center"/>
+        <w:rPr>
+          <w:rFonts w:ascii="Times New Roman" w:eastAsiaTheme="minorEastAsia" w:hAnsi="Times New Roman" w:cs="Times New Roman"/>
+          <w:sz w:val="24"/>
+          <w:szCs w:val="24"/>
+        </w:rPr>
+      </w:pPr>
+      <w:r>
+        <w:rPr>
+          <w:noProof/>
+        </w:rPr>
+        <w:lastRenderedPageBreak/>
+        <w:drawing>
+          <wp:inline distT="0" distB="0" distL="0" distR="0" wp14:anchorId="1C4CC078" wp14:editId="14AD62B9">
+            <wp:extent cx="6004384" cy="3309231"/>
+            <wp:effectExtent l="0" t="0" r="0" b="5715"/>
+            <wp:docPr id="58" name="Picture 58"/>
+            <wp:cNvGraphicFramePr>
+              <a:graphicFrameLocks xmlns:a="http://schemas.openxmlformats.org/drawingml/2006/main" noChangeAspect="1"/>
+            </wp:cNvGraphicFramePr>
+            <a:graphic xmlns:a="http://schemas.openxmlformats.org/drawingml/2006/main">
+              <a:graphicData uri="http://schemas.openxmlformats.org/drawingml/2006/picture">
+                <pic:pic xmlns:pic="http://schemas.openxmlformats.org/drawingml/2006/picture">
+                  <pic:nvPicPr>
+                    <pic:cNvPr id="1" name=""/>
+                    <pic:cNvPicPr/>
+                  </pic:nvPicPr>
+                  <pic:blipFill>
+                    <a:blip r:embed="rId9"/>
+                    <a:stretch>
+                      <a:fillRect/>
+                    </a:stretch>
+                  </pic:blipFill>
+                  <pic:spPr>
+                    <a:xfrm>
+                      <a:off x="0" y="0"/>
+                      <a:ext cx="6046331" cy="3332350"/>
+                    </a:xfrm>
+                    <a:prstGeom prst="rect">
+                      <a:avLst/>
+                    </a:prstGeom>
+                  </pic:spPr>
+                </pic:pic>
+              </a:graphicData>
+            </a:graphic>
+          </wp:inline>
+        </w:drawing>
+      </w:r>
+    </w:p>
+    <w:p>
+      <w:pPr>
+        <w:pStyle w:val="PlainText"/>
+        <w:tabs>
+          <w:tab w:val="left" w:pos="990"/>
+        </w:tabs>
+        <w:spacing w:line="480" w:lineRule="auto"/>
+        <w:rPr>
+          <w:rFonts w:ascii="Times New Roman" w:eastAsiaTheme="minorEastAsia" w:hAnsi="Times New Roman" w:cs="Times New Roman"/>
+          <w:sz w:val="24"/>
+          <w:szCs w:val="24"/>
+        </w:rPr>
+      </w:pPr>
+      <w:r>
+        <w:rPr>
+          <w:rFonts w:ascii="Times New Roman" w:eastAsiaTheme="minorEastAsia" w:hAnsi="Times New Roman" w:cs="Times New Roman"/>
+          <w:sz w:val="24"/>
+          <w:szCs w:val="24"/>
+        </w:rPr>
+        <w:tab/>
+        <w:t>Figure 2: Temperature distribution result from Explicit method.</w:t>
+      </w:r>
+    </w:p>
+    <w:p>
+      <w:pPr>
+        <w:pStyle w:val="PlainText"/>
+        <w:tabs>
+          <w:tab w:val="left" w:pos="990"/>
+        </w:tabs>
+        <w:spacing w:line="480" w:lineRule="auto"/>
+        <w:rPr>
+          <w:rFonts w:ascii="Times New Roman" w:eastAsiaTheme="minorEastAsia" w:hAnsi="Times New Roman" w:cs="Times New Roman"/>
+          <w:sz w:val="24"/>
+          <w:szCs w:val="24"/>
+        </w:rPr>
+      </w:pPr>
+      <w:r>
+        <w:rPr>
+          <w:rFonts w:ascii="Times New Roman" w:eastAsiaTheme="minorEastAsia" w:hAnsi="Times New Roman" w:cs="Times New Roman"/>
+          <w:sz w:val="24"/>
+          <w:szCs w:val="24"/>
+        </w:rPr>
+        <w:tab/>
+        <w:t>To study grid independence, both codes again run at the same set of number of points in x and y (number of points in x and y this are different) so that they can be verified by one another at each run</w:t>
+      </w:r>
+      <w:r>
+        <w:rPr>
+          <w:rFonts w:ascii="Times New Roman" w:eastAsiaTheme="minorEastAsia" w:hAnsi="Times New Roman" w:cs="Times New Roman"/>
+          <w:sz w:val="24"/>
+          <w:szCs w:val="24"/>
+        </w:rPr>
+        <w:t>.</w:t>
+      </w:r>
+    </w:p>
+    <w:p>
+      <w:pPr>
+        <w:pStyle w:val="PlainText"/>
+        <w:tabs>
+          <w:tab w:val="left" w:pos="990"/>
+        </w:tabs>
+        <w:spacing w:line="480" w:lineRule="auto"/>
+        <w:rPr>
+          <w:rFonts w:ascii="Times New Roman" w:eastAsiaTheme="minorEastAsia" w:hAnsi="Times New Roman" w:cs="Times New Roman"/>
+          <w:sz w:val="24"/>
+          <w:szCs w:val="24"/>
+        </w:rPr>
+      </w:pPr>
+      <w:r>
+        <w:rPr>
+          <w:noProof/>
+        </w:rPr>
+        <w:drawing>
+          <wp:inline distT="0" distB="0" distL="0" distR="0" wp14:anchorId="3687DE8D" wp14:editId="055E0088">
+            <wp:extent cx="5865495" cy="2947035"/>
+            <wp:effectExtent l="0" t="0" r="1905" b="5715"/>
+            <wp:docPr id="59" name="Picture 59"/>
+            <wp:cNvGraphicFramePr>
+              <a:graphicFrameLocks xmlns:a="http://schemas.openxmlformats.org/drawingml/2006/main" noChangeAspect="1"/>
+            </wp:cNvGraphicFramePr>
+            <a:graphic xmlns:a="http://schemas.openxmlformats.org/drawingml/2006/main">
+              <a:graphicData uri="http://schemas.openxmlformats.org/drawingml/2006/picture">
+                <pic:pic xmlns:pic="http://schemas.openxmlformats.org/drawingml/2006/picture">
+                  <pic:nvPicPr>
+                    <pic:cNvPr id="1" name=""/>
+                    <pic:cNvPicPr/>
+                  </pic:nvPicPr>
+                  <pic:blipFill>
+                    <a:blip r:embed="rId10"/>
+                    <a:stretch>
+                      <a:fillRect/>
+                    </a:stretch>
+                  </pic:blipFill>
+                  <pic:spPr>
+                    <a:xfrm>
+                      <a:off x="0" y="0"/>
+                      <a:ext cx="5865495" cy="2947035"/>
+                    </a:xfrm>
+                    <a:prstGeom prst="rect">
+                      <a:avLst/>
+                    </a:prstGeom>
+                  </pic:spPr>
+                </pic:pic>
+              </a:graphicData>
+            </a:graphic>
+          </wp:inline>
+        </w:drawing>
+      </w:r>
+    </w:p>
+    <w:p>
+      <w:pPr>
+        <w:pStyle w:val="PlainText"/>
+        <w:tabs>
+          <w:tab w:val="left" w:pos="990"/>
+        </w:tabs>
+        <w:spacing w:line="480" w:lineRule="auto"/>
+        <w:rPr>
+          <w:rFonts w:ascii="Times New Roman" w:eastAsiaTheme="minorEastAsia" w:hAnsi="Times New Roman" w:cs="Times New Roman"/>
+          <w:sz w:val="24"/>
+          <w:szCs w:val="24"/>
+        </w:rPr>
+      </w:pPr>
+      <w:r>
+        <w:rPr>
+          <w:rFonts w:ascii="Times New Roman" w:eastAsiaTheme="minorEastAsia" w:hAnsi="Times New Roman" w:cs="Times New Roman"/>
+          <w:sz w:val="24"/>
+          <w:szCs w:val="24"/>
+        </w:rPr>
+        <w:lastRenderedPageBreak/>
+        <w:t>Figure 3: Temperature distribution result at different number of points in x and y direction from ADI Method</w:t>
+      </w:r>
+    </w:p>
+    <w:p>
+      <w:pPr>
+        <w:pStyle w:val="PlainText"/>
+        <w:tabs>
+          <w:tab w:val="left" w:pos="990"/>
+        </w:tabs>
+        <w:spacing w:line="480" w:lineRule="auto"/>
+        <w:rPr>
+          <w:rFonts w:ascii="Times New Roman" w:eastAsiaTheme="minorEastAsia" w:hAnsi="Times New Roman" w:cs="Times New Roman"/>
+          <w:sz w:val="24"/>
+          <w:szCs w:val="24"/>
+        </w:rPr>
+      </w:pPr>
+      <w:r>
+        <w:rPr>
+          <w:rFonts w:ascii="Times New Roman" w:eastAsiaTheme="minorEastAsia" w:hAnsi="Times New Roman" w:cs="Times New Roman"/>
+          <w:sz w:val="24"/>
+          <w:szCs w:val="24"/>
+        </w:rPr>
+        <w:tab/>
+      </w:r>
+      <w:r>
+        <w:rPr>
+          <w:noProof/>
+        </w:rPr>
+        <w:drawing>
+          <wp:inline distT="0" distB="0" distL="0" distR="0" wp14:anchorId="78D48E56" wp14:editId="4221D065">
+            <wp:extent cx="5865495" cy="2867025"/>
+            <wp:effectExtent l="0" t="0" r="1905" b="9525"/>
+            <wp:docPr id="60" name="Picture 60"/>
+            <wp:cNvGraphicFramePr>
+              <a:graphicFrameLocks xmlns:a="http://schemas.openxmlformats.org/drawingml/2006/main" noChangeAspect="1"/>
+            </wp:cNvGraphicFramePr>
+            <a:graphic xmlns:a="http://schemas.openxmlformats.org/drawingml/2006/main">
+              <a:graphicData uri="http://schemas.openxmlformats.org/drawingml/2006/picture">
+                <pic:pic xmlns:pic="http://schemas.openxmlformats.org/drawingml/2006/picture">
+                  <pic:nvPicPr>
+                    <pic:cNvPr id="1" name=""/>
+                    <pic:cNvPicPr/>
+                  </pic:nvPicPr>
+                  <pic:blipFill>
+                    <a:blip r:embed="rId11"/>
+                    <a:stretch>
+                      <a:fillRect/>
+                    </a:stretch>
+                  </pic:blipFill>
+                  <pic:spPr>
+                    <a:xfrm>
+                      <a:off x="0" y="0"/>
+                      <a:ext cx="5865495" cy="2867025"/>
+                    </a:xfrm>
+                    <a:prstGeom prst="rect">
+                      <a:avLst/>
+                    </a:prstGeom>
+                  </pic:spPr>
+                </pic:pic>
+              </a:graphicData>
+            </a:graphic>
+          </wp:inline>
+        </w:drawing>
+      </w:r>
+    </w:p>
+    <w:p>
+      <w:pPr>
+        <w:pStyle w:val="PlainText"/>
+        <w:tabs>
+          <w:tab w:val="left" w:pos="990"/>
+        </w:tabs>
+        <w:spacing w:line="480" w:lineRule="auto"/>
+        <w:rPr>
+          <w:rFonts w:ascii="Times New Roman" w:eastAsiaTheme="minorEastAsia" w:hAnsi="Times New Roman" w:cs="Times New Roman"/>
+          <w:sz w:val="24"/>
+          <w:szCs w:val="24"/>
+        </w:rPr>
+      </w:pPr>
+      <w:r>
+        <w:rPr>
+          <w:rFonts w:ascii="Times New Roman" w:eastAsiaTheme="minorEastAsia" w:hAnsi="Times New Roman" w:cs="Times New Roman"/>
+          <w:sz w:val="24"/>
+          <w:szCs w:val="24"/>
+        </w:rPr>
+        <w:t>Figure 4: Temperature distribution at different number of points in x and y directions from Explicit method</w:t>
+      </w:r>
+    </w:p>
+    <w:p>
+      <w:pPr>
+        <w:pStyle w:val="PlainText"/>
+        <w:tabs>
+          <w:tab w:val="left" w:pos="990"/>
+        </w:tabs>
+        <w:spacing w:line="480" w:lineRule="auto"/>
+        <w:rPr>
+          <w:rFonts w:ascii="Times New Roman" w:eastAsiaTheme="minorEastAsia" w:hAnsi="Times New Roman" w:cs="Times New Roman"/>
+          <w:sz w:val="24"/>
+          <w:szCs w:val="24"/>
+        </w:rPr>
+      </w:pPr>
+      <w:r>
+        <w:rPr>
+          <w:noProof/>
+        </w:rPr>
+        <w:lastRenderedPageBreak/>
+        <w:drawing>
+          <wp:inline distT="0" distB="0" distL="0" distR="0" wp14:anchorId="2E90805D" wp14:editId="5128B70B">
+            <wp:extent cx="5865495" cy="4453255"/>
+            <wp:effectExtent l="0" t="0" r="1905" b="4445"/>
+            <wp:docPr id="61" name="Picture 61"/>
+            <wp:cNvGraphicFramePr>
+              <a:graphicFrameLocks xmlns:a="http://schemas.openxmlformats.org/drawingml/2006/main" noChangeAspect="1"/>
+            </wp:cNvGraphicFramePr>
+            <a:graphic xmlns:a="http://schemas.openxmlformats.org/drawingml/2006/main">
+              <a:graphicData uri="http://schemas.openxmlformats.org/drawingml/2006/picture">
+                <pic:pic xmlns:pic="http://schemas.openxmlformats.org/drawingml/2006/picture">
+                  <pic:nvPicPr>
+                    <pic:cNvPr id="1" name=""/>
+                    <pic:cNvPicPr/>
+                  </pic:nvPicPr>
+                  <pic:blipFill>
+                    <a:blip r:embed="rId12"/>
+                    <a:stretch>
+                      <a:fillRect/>
+                    </a:stretch>
+                  </pic:blipFill>
+                  <pic:spPr>
+                    <a:xfrm>
+                      <a:off x="0" y="0"/>
+                      <a:ext cx="5865495" cy="4453255"/>
+                    </a:xfrm>
+                    <a:prstGeom prst="rect">
+                      <a:avLst/>
+                    </a:prstGeom>
+                  </pic:spPr>
+                </pic:pic>
+              </a:graphicData>
+            </a:graphic>
+          </wp:inline>
+        </w:drawing>
+      </w:r>
+    </w:p>
+    <w:p>
+      <w:pPr>
+        <w:pStyle w:val="NoSpacing"/>
+      </w:pPr>
+      <w:r>
+        <w:t>Figure 5: Temp</w:t>
+      </w:r>
+      <w:r>
+        <w:t>erature distribution at different number of points in x and y directions from ADI method</w:t>
+      </w:r>
+    </w:p>
+    <w:p>
+      <w:pPr>
+        <w:pStyle w:val="PlainText"/>
+        <w:tabs>
+          <w:tab w:val="left" w:pos="990"/>
+        </w:tabs>
+        <w:spacing w:line="480" w:lineRule="auto"/>
+        <w:rPr>
+          <w:rFonts w:ascii="Times New Roman" w:eastAsiaTheme="minorEastAsia" w:hAnsi="Times New Roman" w:cs="Times New Roman"/>
+          <w:sz w:val="24"/>
+          <w:szCs w:val="24"/>
+        </w:rPr>
+      </w:pPr>
+      <w:r>
+        <w:rPr>
+          <w:noProof/>
+        </w:rPr>
+        <w:lastRenderedPageBreak/>
+        <w:drawing>
+          <wp:inline distT="0" distB="0" distL="0" distR="0" wp14:anchorId="09854ECC" wp14:editId="594BCEC9">
+            <wp:extent cx="5865495" cy="4406265"/>
+            <wp:effectExtent l="0" t="0" r="1905" b="0"/>
+            <wp:docPr id="62" name="Picture 62"/>
+            <wp:cNvGraphicFramePr>
+              <a:graphicFrameLocks xmlns:a="http://schemas.openxmlformats.org/drawingml/2006/main" noChangeAspect="1"/>
+            </wp:cNvGraphicFramePr>
+            <a:graphic xmlns:a="http://schemas.openxmlformats.org/drawingml/2006/main">
+              <a:graphicData uri="http://schemas.openxmlformats.org/drawingml/2006/picture">
+                <pic:pic xmlns:pic="http://schemas.openxmlformats.org/drawingml/2006/picture">
+                  <pic:nvPicPr>
+                    <pic:cNvPr id="1" name=""/>
+                    <pic:cNvPicPr/>
+                  </pic:nvPicPr>
+                  <pic:blipFill>
+                    <a:blip r:embed="rId13"/>
+                    <a:stretch>
+                      <a:fillRect/>
+                    </a:stretch>
+                  </pic:blipFill>
+                  <pic:spPr>
+                    <a:xfrm>
+                      <a:off x="0" y="0"/>
+                      <a:ext cx="5865495" cy="4406265"/>
+                    </a:xfrm>
+                    <a:prstGeom prst="rect">
+                      <a:avLst/>
+                    </a:prstGeom>
+                  </pic:spPr>
+                </pic:pic>
+              </a:graphicData>
+            </a:graphic>
+          </wp:inline>
+        </w:drawing>
+      </w:r>
+    </w:p>
+    <w:p>
+      <w:pPr>
+        <w:pStyle w:val="PlainText"/>
+        <w:tabs>
+          <w:tab w:val="left" w:pos="990"/>
+        </w:tabs>
+        <w:spacing w:line="480" w:lineRule="auto"/>
+        <w:rPr>
+          <w:rFonts w:ascii="Times New Roman" w:eastAsiaTheme="minorEastAsia" w:hAnsi="Times New Roman" w:cs="Times New Roman"/>
+          <w:sz w:val="24"/>
+          <w:szCs w:val="24"/>
+        </w:rPr>
+      </w:pPr>
+      <w:r>
+        <w:rPr>
+          <w:rFonts w:ascii="Times New Roman" w:eastAsiaTheme="minorEastAsia" w:hAnsi="Times New Roman" w:cs="Times New Roman"/>
+          <w:sz w:val="24"/>
+          <w:szCs w:val="24"/>
+        </w:rPr>
+        <w:t xml:space="preserve">Figure 6: Temperature distribution at different number of points in x and y </w:t>
+      </w:r>
+      <w:proofErr w:type="gramStart"/>
+      <w:r>
+        <w:rPr>
+          <w:rFonts w:ascii="Times New Roman" w:eastAsiaTheme="minorEastAsia" w:hAnsi="Times New Roman" w:cs="Times New Roman"/>
+          <w:sz w:val="24"/>
+          <w:szCs w:val="24"/>
+        </w:rPr>
+        <w:t>directions  from</w:t>
+      </w:r>
+      <w:proofErr w:type="gramEnd"/>
+      <w:r>
+        <w:rPr>
+          <w:rFonts w:ascii="Times New Roman" w:eastAsiaTheme="minorEastAsia" w:hAnsi="Times New Roman" w:cs="Times New Roman"/>
+          <w:sz w:val="24"/>
+          <w:szCs w:val="24"/>
+        </w:rPr>
+        <w:t xml:space="preserve"> Explicit method</w:t>
+      </w:r>
+      <w:r>
+        <w:rPr>
+          <w:rFonts w:ascii="Times New Roman" w:eastAsiaTheme="minorEastAsia" w:hAnsi="Times New Roman" w:cs="Times New Roman"/>
+          <w:sz w:val="24"/>
+          <w:szCs w:val="24"/>
+        </w:rPr>
+        <w:t>.</w:t>
+      </w:r>
+    </w:p>
+    <w:p>
+      <w:pPr>
+        <w:pStyle w:val="PlainText"/>
+        <w:tabs>
+          <w:tab w:val="left" w:pos="990"/>
+        </w:tabs>
+        <w:spacing w:line="480" w:lineRule="auto"/>
+        <w:rPr>
+          <w:rFonts w:ascii="Times New Roman" w:eastAsiaTheme="minorEastAsia" w:hAnsi="Times New Roman" w:cs="Times New Roman"/>
+          <w:sz w:val="24"/>
+          <w:szCs w:val="24"/>
+        </w:rPr>
+      </w:pPr>
+      <w:r>
+        <w:rPr>
+          <w:rFonts w:ascii="Times New Roman" w:eastAsiaTheme="minorEastAsia" w:hAnsi="Times New Roman" w:cs="Times New Roman"/>
+          <w:sz w:val="24"/>
+          <w:szCs w:val="24"/>
+        </w:rPr>
+        <w:t>Table 1: Summary of code runs</w:t>
+      </w:r>
+    </w:p>
+    <w:tbl>
+      <w:tblPr>
+        <w:tblStyle w:val="TableGrid"/>
+        <w:tblW w:w="9337" w:type="dxa"/>
+        <w:tblLook w:val="04A0" w:firstRow="1" w:lastRow="0" w:firstColumn="1" w:lastColumn="0" w:noHBand="0" w:noVBand="1"/>
+      </w:tblPr>
+      <w:tblGrid>
+        <w:gridCol w:w="3111"/>
+        <w:gridCol w:w="3113"/>
+        <w:gridCol w:w="3113"/>
+      </w:tblGrid>
+      <w:tr>
+        <w:trPr>
+          <w:trHeight w:val="632"/>
+        </w:trPr>
+        <w:tc>
+          <w:tcPr>
+            <w:tcW w:w="3111" w:type="dxa"/>
+          </w:tcPr>
+          <w:p>
+            <w:pPr>
+              <w:pStyle w:val="PlainText"/>
+              <w:tabs>
+                <w:tab w:val="left" w:pos="990"/>
+              </w:tabs>
+              <w:spacing w:line="480" w:lineRule="auto"/>
+              <w:jc w:val="center"/>
+              <w:rPr>
+                <w:rFonts w:ascii="Times New Roman" w:eastAsiaTheme="minorEastAsia" w:hAnsi="Times New Roman" w:cs="Times New Roman"/>
+                <w:sz w:val="24"/>
+                <w:szCs w:val="24"/>
+              </w:rPr>
+            </w:pPr>
+            <w:r>
+              <w:rPr>
+                <w:rFonts w:ascii="Times New Roman" w:eastAsiaTheme="minorEastAsia" w:hAnsi="Times New Roman" w:cs="Times New Roman"/>
+                <w:sz w:val="24"/>
+                <w:szCs w:val="24"/>
+              </w:rPr>
+              <w:t>Discretization Methods</w:t>
+            </w:r>
+          </w:p>
+        </w:tc>
+        <w:tc>
+          <w:tcPr>
+            <w:tcW w:w="3113" w:type="dxa"/>
+          </w:tcPr>
+          <w:p>
+            <w:pPr>
+              <w:pStyle w:val="PlainText"/>
+              <w:tabs>
+                <w:tab w:val="left" w:pos="990"/>
+              </w:tabs>
+              <w:spacing w:line="480" w:lineRule="auto"/>
+              <w:jc w:val="center"/>
+              <w:rPr>
+                <w:rFonts w:ascii="Times New Roman" w:eastAsiaTheme="minorEastAsia" w:hAnsi="Times New Roman" w:cs="Times New Roman"/>
+                <w:sz w:val="24"/>
+                <w:szCs w:val="24"/>
+              </w:rPr>
+            </w:pPr>
+            <w:r>
+              <w:rPr>
+                <w:rFonts w:ascii="Times New Roman" w:eastAsiaTheme="minorEastAsia" w:hAnsi="Times New Roman" w:cs="Times New Roman"/>
+                <w:sz w:val="24"/>
+                <w:szCs w:val="24"/>
+              </w:rPr>
+              <w:t>Grid size</w:t>
+            </w:r>
+          </w:p>
+        </w:tc>
+        <w:tc>
+          <w:tcPr>
+            <w:tcW w:w="3113" w:type="dxa"/>
+          </w:tcPr>
+          <w:p>
+            <w:pPr>
+              <w:pStyle w:val="PlainText"/>
+              <w:tabs>
+                <w:tab w:val="left" w:pos="990"/>
+              </w:tabs>
+              <w:spacing w:line="480" w:lineRule="auto"/>
+              <w:jc w:val="center"/>
+              <w:rPr>
+                <w:rFonts w:ascii="Times New Roman" w:eastAsiaTheme="minorEastAsia" w:hAnsi="Times New Roman" w:cs="Times New Roman"/>
+                <w:sz w:val="24"/>
+                <w:szCs w:val="24"/>
+              </w:rPr>
+            </w:pPr>
+            <w:r>
+              <w:rPr>
+                <w:rFonts w:ascii="Times New Roman" w:eastAsiaTheme="minorEastAsia" w:hAnsi="Times New Roman" w:cs="Times New Roman"/>
+                <w:sz w:val="24"/>
+                <w:szCs w:val="24"/>
+              </w:rPr>
+              <w:t>Error</w:t>
+            </w:r>
+          </w:p>
+        </w:tc>
+      </w:tr>
+      <w:tr>
+        <w:trPr>
+          <w:trHeight w:val="632"/>
+        </w:trPr>
+        <w:tc>
+          <w:tcPr>
+            <w:tcW w:w="3111" w:type="dxa"/>
+          </w:tcPr>
+          <w:p>
+            <w:pPr>
+              <w:pStyle w:val="PlainText"/>
+              <w:tabs>
+                <w:tab w:val="left" w:pos="990"/>
+              </w:tabs>
+              <w:spacing w:line="480" w:lineRule="auto"/>
+              <w:jc w:val="center"/>
+              <w:rPr>
+                <w:rFonts w:ascii="Times New Roman" w:eastAsiaTheme="minorEastAsia" w:hAnsi="Times New Roman" w:cs="Times New Roman"/>
+                <w:sz w:val="24"/>
+                <w:szCs w:val="24"/>
+              </w:rPr>
+            </w:pPr>
+            <w:r>
+              <w:rPr>
+                <w:rFonts w:ascii="Times New Roman" w:eastAsiaTheme="minorEastAsia" w:hAnsi="Times New Roman" w:cs="Times New Roman"/>
+                <w:sz w:val="24"/>
+                <w:szCs w:val="24"/>
+              </w:rPr>
+              <w:t>ADI and Explicit</w:t>
+            </w:r>
+          </w:p>
+        </w:tc>
+        <w:tc>
+          <w:tcPr>
+            <w:tcW w:w="3113" w:type="dxa"/>
+          </w:tcPr>
+          <w:p>
+            <w:pPr>
+              <w:pStyle w:val="PlainText"/>
+              <w:tabs>
+                <w:tab w:val="left" w:pos="990"/>
+              </w:tabs>
+              <w:spacing w:line="480" w:lineRule="auto"/>
+              <w:jc w:val="center"/>
+              <w:rPr>
+                <w:rFonts w:ascii="Times New Roman" w:eastAsiaTheme="minorEastAsia" w:hAnsi="Times New Roman" w:cs="Times New Roman"/>
+                <w:sz w:val="24"/>
+                <w:szCs w:val="24"/>
+              </w:rPr>
+            </w:pPr>
+            <w:r>
+              <w:rPr>
+                <w:rFonts w:ascii="Times New Roman" w:eastAsiaTheme="minorEastAsia" w:hAnsi="Times New Roman" w:cs="Times New Roman"/>
+                <w:sz w:val="24"/>
+                <w:szCs w:val="24"/>
+              </w:rPr>
+              <w:t>200 X 200</w:t>
+            </w:r>
+          </w:p>
+        </w:tc>
+        <w:tc>
+          <w:tcPr>
+            <w:tcW w:w="3113" w:type="dxa"/>
+          </w:tcPr>
+          <w:p>
+            <w:pPr>
+              <w:pStyle w:val="PlainText"/>
+              <w:tabs>
+                <w:tab w:val="left" w:pos="990"/>
+              </w:tabs>
+              <w:spacing w:line="480" w:lineRule="auto"/>
+              <w:jc w:val="center"/>
+              <w:rPr>
+                <w:rFonts w:ascii="Times New Roman" w:eastAsiaTheme="minorEastAsia" w:hAnsi="Times New Roman" w:cs="Times New Roman"/>
+                <w:sz w:val="24"/>
+                <w:szCs w:val="24"/>
+              </w:rPr>
+            </w:pPr>
+            <w:r>
+              <w:rPr>
+                <w:rFonts w:ascii="Times New Roman" w:eastAsiaTheme="minorEastAsia" w:hAnsi="Times New Roman" w:cs="Times New Roman"/>
+                <w:sz w:val="24"/>
+                <w:szCs w:val="24"/>
+              </w:rPr>
+              <w:t>9.95E-09</w:t>
+            </w:r>
+          </w:p>
+        </w:tc>
+      </w:tr>
+      <w:tr>
+        <w:trPr>
+          <w:trHeight w:val="632"/>
+        </w:trPr>
+        <w:tc>
+          <w:tcPr>
+            <w:tcW w:w="3111" w:type="dxa"/>
+          </w:tcPr>
+          <w:p>
+            <w:pPr>
+              <w:pStyle w:val="PlainText"/>
+              <w:tabs>
+                <w:tab w:val="left" w:pos="990"/>
+              </w:tabs>
+              <w:spacing w:line="480" w:lineRule="auto"/>
+              <w:jc w:val="center"/>
+              <w:rPr>
+                <w:rFonts w:ascii="Times New Roman" w:eastAsiaTheme="minorEastAsia" w:hAnsi="Times New Roman" w:cs="Times New Roman"/>
+                <w:sz w:val="24"/>
+                <w:szCs w:val="24"/>
+              </w:rPr>
+            </w:pPr>
+            <w:r>
+              <w:rPr>
+                <w:rFonts w:ascii="Times New Roman" w:eastAsiaTheme="minorEastAsia" w:hAnsi="Times New Roman" w:cs="Times New Roman"/>
+                <w:sz w:val="24"/>
+                <w:szCs w:val="24"/>
+              </w:rPr>
+              <w:t>ADI and Explicit</w:t>
+            </w:r>
+          </w:p>
+        </w:tc>
+        <w:tc>
+          <w:tcPr>
+            <w:tcW w:w="3113" w:type="dxa"/>
+          </w:tcPr>
+          <w:p>
+            <w:pPr>
+              <w:pStyle w:val="PlainText"/>
+              <w:tabs>
+                <w:tab w:val="left" w:pos="990"/>
+              </w:tabs>
+              <w:spacing w:line="480" w:lineRule="auto"/>
+              <w:jc w:val="center"/>
+              <w:rPr>
+                <w:rFonts w:ascii="Times New Roman" w:eastAsiaTheme="minorEastAsia" w:hAnsi="Times New Roman" w:cs="Times New Roman"/>
+                <w:sz w:val="24"/>
+                <w:szCs w:val="24"/>
+              </w:rPr>
+            </w:pPr>
+            <w:r>
+              <w:rPr>
+                <w:rFonts w:ascii="Times New Roman" w:eastAsiaTheme="minorEastAsia" w:hAnsi="Times New Roman" w:cs="Times New Roman"/>
+                <w:sz w:val="24"/>
+                <w:szCs w:val="24"/>
+              </w:rPr>
+              <w:t>100 X 200</w:t>
+            </w:r>
+          </w:p>
+        </w:tc>
+        <w:tc>
+          <w:tcPr>
+            <w:tcW w:w="3113" w:type="dxa"/>
+          </w:tcPr>
+          <w:p>
+            <w:pPr>
+              <w:pStyle w:val="PlainText"/>
+              <w:tabs>
+                <w:tab w:val="left" w:pos="990"/>
+              </w:tabs>
+              <w:spacing w:line="480" w:lineRule="auto"/>
+              <w:jc w:val="center"/>
+              <w:rPr>
+                <w:rFonts w:ascii="Times New Roman" w:eastAsiaTheme="minorEastAsia" w:hAnsi="Times New Roman" w:cs="Times New Roman"/>
+                <w:sz w:val="24"/>
+                <w:szCs w:val="24"/>
+              </w:rPr>
+            </w:pPr>
+            <w:r>
+              <w:rPr>
+                <w:rFonts w:ascii="Times New Roman" w:eastAsiaTheme="minorEastAsia" w:hAnsi="Times New Roman" w:cs="Times New Roman"/>
+                <w:sz w:val="24"/>
+                <w:szCs w:val="24"/>
+              </w:rPr>
+              <w:t>4.9958E-09</w:t>
+            </w:r>
+          </w:p>
+        </w:tc>
+      </w:tr>
+      <w:tr>
+        <w:trPr>
+          <w:trHeight w:val="632"/>
+        </w:trPr>
+        <w:tc>
+          <w:tcPr>
+            <w:tcW w:w="3111" w:type="dxa"/>
+          </w:tcPr>
+          <w:p>
+            <w:pPr>
+              <w:pStyle w:val="PlainText"/>
+              <w:tabs>
+                <w:tab w:val="left" w:pos="990"/>
+              </w:tabs>
+              <w:spacing w:line="480" w:lineRule="auto"/>
+              <w:jc w:val="center"/>
+              <w:rPr>
+                <w:rFonts w:ascii="Times New Roman" w:eastAsiaTheme="minorEastAsia" w:hAnsi="Times New Roman" w:cs="Times New Roman"/>
+                <w:sz w:val="24"/>
+                <w:szCs w:val="24"/>
+              </w:rPr>
+            </w:pPr>
+            <w:r>
+              <w:rPr>
+                <w:rFonts w:ascii="Times New Roman" w:eastAsiaTheme="minorEastAsia" w:hAnsi="Times New Roman" w:cs="Times New Roman"/>
+                <w:sz w:val="24"/>
+                <w:szCs w:val="24"/>
+              </w:rPr>
+              <w:t>ADI and Explicit</w:t>
+            </w:r>
+          </w:p>
+        </w:tc>
+        <w:tc>
+          <w:tcPr>
+            <w:tcW w:w="3113" w:type="dxa"/>
+          </w:tcPr>
+          <w:p>
+            <w:pPr>
+              <w:pStyle w:val="PlainText"/>
+              <w:tabs>
+                <w:tab w:val="left" w:pos="990"/>
+              </w:tabs>
+              <w:spacing w:line="480" w:lineRule="auto"/>
+              <w:jc w:val="center"/>
+              <w:rPr>
+                <w:rFonts w:ascii="Times New Roman" w:eastAsiaTheme="minorEastAsia" w:hAnsi="Times New Roman" w:cs="Times New Roman"/>
+                <w:sz w:val="24"/>
+                <w:szCs w:val="24"/>
+              </w:rPr>
+            </w:pPr>
+            <w:r>
+              <w:rPr>
+                <w:rFonts w:ascii="Times New Roman" w:eastAsiaTheme="minorEastAsia" w:hAnsi="Times New Roman" w:cs="Times New Roman"/>
+                <w:sz w:val="24"/>
+                <w:szCs w:val="24"/>
+              </w:rPr>
+              <w:t>50 X 200</w:t>
+            </w:r>
+          </w:p>
+        </w:tc>
+        <w:tc>
+          <w:tcPr>
+            <w:tcW w:w="3113" w:type="dxa"/>
+          </w:tcPr>
+          <w:p>
+            <w:pPr>
+              <w:pStyle w:val="PlainText"/>
+              <w:tabs>
+                <w:tab w:val="left" w:pos="990"/>
+              </w:tabs>
+              <w:spacing w:line="480" w:lineRule="auto"/>
+              <w:jc w:val="center"/>
+              <w:rPr>
+                <w:rFonts w:ascii="Times New Roman" w:eastAsiaTheme="minorEastAsia" w:hAnsi="Times New Roman" w:cs="Times New Roman"/>
+                <w:sz w:val="24"/>
+                <w:szCs w:val="24"/>
+              </w:rPr>
+            </w:pPr>
+            <w:r>
+              <w:rPr>
+                <w:rFonts w:ascii="Times New Roman" w:eastAsiaTheme="minorEastAsia" w:hAnsi="Times New Roman" w:cs="Times New Roman"/>
+                <w:sz w:val="24"/>
+                <w:szCs w:val="24"/>
+              </w:rPr>
+              <w:t>3.709E-09</w:t>
+            </w:r>
+          </w:p>
+        </w:tc>
+      </w:tr>
+    </w:tbl>
+    <w:p>
+      <w:pPr>
+        <w:pStyle w:val="PlainText"/>
+        <w:tabs>
+          <w:tab w:val="left" w:pos="990"/>
+        </w:tabs>
+        <w:spacing w:line="480" w:lineRule="auto"/>
+        <w:jc w:val="center"/>
         <w:rPr>
           <w:rFonts w:ascii="Times New Roman" w:eastAsiaTheme="minorEastAsia" w:hAnsi="Times New Roman" w:cs="Times New Roman"/>
           <w:sz w:val="24"/>
@@ -15759,6 +17240,39 @@
           <w:szCs w:val="24"/>
         </w:rPr>
       </w:pPr>
+      <w:r>
+        <w:rPr>
+          <w:rFonts w:ascii="Times New Roman" w:eastAsiaTheme="minorEastAsia" w:hAnsi="Times New Roman" w:cs="Times New Roman"/>
+          <w:sz w:val="24"/>
+          <w:szCs w:val="24"/>
+        </w:rPr>
+        <w:lastRenderedPageBreak/>
+        <w:t xml:space="preserve"> </w:t>
+      </w:r>
+      <w:r>
+        <w:rPr>
+          <w:rFonts w:ascii="Times New Roman" w:eastAsiaTheme="minorEastAsia" w:hAnsi="Times New Roman" w:cs="Times New Roman"/>
+          <w:sz w:val="24"/>
+          <w:szCs w:val="24"/>
+        </w:rPr>
+        <w:tab/>
+      </w:r>
+      <w:r>
+        <w:rPr>
+          <w:rFonts w:ascii="Times New Roman" w:eastAsiaTheme="minorEastAsia" w:hAnsi="Times New Roman" w:cs="Times New Roman"/>
+          <w:sz w:val="24"/>
+          <w:szCs w:val="24"/>
+        </w:rPr>
+        <w:t>As shown in the Graphs and summary table</w:t>
+      </w:r>
+      <w:r>
+        <w:rPr>
+          <w:rFonts w:ascii="Times New Roman" w:eastAsiaTheme="minorEastAsia" w:hAnsi="Times New Roman" w:cs="Times New Roman"/>
+          <w:sz w:val="24"/>
+          <w:szCs w:val="24"/>
+        </w:rPr>
+        <w:t>, no matter how the grid size changes, errors exist between the results produced by 2 different codes using different discretization methods remain at the same order</w:t>
+      </w:r>
     </w:p>
     <w:p>
       <w:pPr>
@@ -15773,6 +17287,62 @@
           <w:szCs w:val="24"/>
         </w:rPr>
       </w:pPr>
+      <w:r>
+        <w:rPr>
+          <w:rFonts w:ascii="Times New Roman" w:eastAsiaTheme="minorEastAsia" w:hAnsi="Times New Roman" w:cs="Times New Roman"/>
+          <w:sz w:val="24"/>
+          <w:szCs w:val="24"/>
+        </w:rPr>
+        <w:tab/>
+      </w:r>
+    </w:p>
+    <w:p>
+      <w:pPr>
+        <w:pStyle w:val="PlainText"/>
+        <w:tabs>
+          <w:tab w:val="left" w:pos="990"/>
+        </w:tabs>
+        <w:spacing w:line="480" w:lineRule="auto"/>
+        <w:rPr>
+          <w:rFonts w:ascii="Times New Roman" w:eastAsiaTheme="minorEastAsia" w:hAnsi="Times New Roman" w:cs="Times New Roman"/>
+          <w:sz w:val="24"/>
+          <w:szCs w:val="24"/>
+        </w:rPr>
+      </w:pPr>
+      <w:r>
+        <w:rPr>
+          <w:rFonts w:ascii="Times New Roman" w:eastAsiaTheme="minorEastAsia" w:hAnsi="Times New Roman" w:cs="Times New Roman"/>
+          <w:sz w:val="24"/>
+          <w:szCs w:val="24"/>
+        </w:rPr>
+        <w:tab/>
+      </w:r>
+      <w:r>
+        <w:rPr>
+          <w:rFonts w:ascii="Times New Roman" w:eastAsiaTheme="minorEastAsia" w:hAnsi="Times New Roman" w:cs="Times New Roman"/>
+          <w:sz w:val="24"/>
+          <w:szCs w:val="24"/>
+        </w:rPr>
+        <w:t xml:space="preserve">The table and graphs from above provide strong evidence that </w:t>
+      </w:r>
+      <w:proofErr w:type="spellStart"/>
+      <w:r>
+        <w:rPr>
+          <w:rFonts w:ascii="Times New Roman" w:eastAsiaTheme="minorEastAsia" w:hAnsi="Times New Roman" w:cs="Times New Roman"/>
+          <w:sz w:val="24"/>
+          <w:szCs w:val="24"/>
+        </w:rPr>
+        <w:t>Matlab</w:t>
+      </w:r>
+      <w:proofErr w:type="spellEnd"/>
+      <w:r>
+        <w:rPr>
+          <w:rFonts w:ascii="Times New Roman" w:eastAsiaTheme="minorEastAsia" w:hAnsi="Times New Roman" w:cs="Times New Roman"/>
+          <w:sz w:val="24"/>
+          <w:szCs w:val="24"/>
+        </w:rPr>
+        <w:t xml:space="preserve"> codes produced by ADI and explicit methods are verified and grid independent.</w:t>
+      </w:r>
     </w:p>
     <w:p>
       <w:pPr>
@@ -16059,6 +17629,7 @@
       </w:pPr>
     </w:p>
     <w:sectPr>
+      <w:headerReference w:type="default" r:id="rId14"/>
       <w:pgSz w:w="12240" w:h="15840"/>
       <w:pgMar w:top="1440" w:right="1502" w:bottom="1440" w:left="1501" w:header="720" w:footer="720" w:gutter="0"/>
       <w:cols w:space="720"/>
@@ -16066,6 +17637,112 @@
     </w:sectPr>
   </w:body>
 </w:document>
+</file>
+
+<file path=word/endnotes.xml><?xml version="1.0" encoding="utf-8"?>
+<w:endnotes xmlns:wpc="http://schemas.microsoft.com/office/word/2010/wordprocessingCanvas" xmlns:cx="http://schemas.microsoft.com/office/drawing/2014/chartex" xmlns:cx1="http://schemas.microsoft.com/office/drawing/2015/9/8/chartex" xmlns:cx2="http://schemas.microsoft.com/office/drawing/2015/10/21/chartex" xmlns:cx3="http://schemas.microsoft.com/office/drawing/2016/5/9/chartex" xmlns:cx4="http://schemas.microsoft.com/office/drawing/2016/5/10/chartex" xmlns:cx5="http://schemas.microsoft.com/office/drawing/2016/5/11/chartex" xmlns:cx6="http://schemas.microsoft.com/office/drawing/2016/5/12/chartex" xmlns:cx7="http://schemas.microsoft.com/office/drawing/2016/5/13/chartex" xmlns:cx8="http://schemas.microsoft.com/office/drawing/2016/5/14/chartex" xmlns:mc="http://schemas.openxmlformats.org/markup-compatibility/2006" xmlns:aink="http://schemas.microsoft.com/office/drawing/2016/ink" xmlns:am3d="http://schemas.microsoft.com/office/drawing/2017/model3d" xmlns:o="urn:schemas-microsoft-com:office:office" xmlns:r="http://schemas.openxmlformats.org/officeDocument/2006/relationships" xmlns:m="http://schemas.openxmlformats.org/officeDocument/2006/math" xmlns:v="urn:schemas-microsoft-com:vml" xmlns:wp14="http://schemas.microsoft.com/office/word/2010/wordprocessingDrawing" xmlns:wp="http://schemas.openxmlformats.org/drawingml/2006/wordprocessingDrawing" xmlns:w10="urn:schemas-microsoft-com:office:word" xmlns:w="http://schemas.openxmlformats.org/wordprocessingml/2006/main" xmlns:w14="http://schemas.microsoft.com/office/word/2010/wordml" xmlns:w15="http://schemas.microsoft.com/office/word/2012/wordml" xmlns:w16cid="http://schemas.microsoft.com/office/word/2016/wordml/cid" xmlns:w16se="http://schemas.microsoft.com/office/word/2015/wordml/symex" xmlns:wpg="http://schemas.microsoft.com/office/word/2010/wordprocessingGroup" xmlns:wpi="http://schemas.microsoft.com/office/word/2010/wordprocessingInk" xmlns:wne="http://schemas.microsoft.com/office/word/2006/wordml" xmlns:wps="http://schemas.microsoft.com/office/word/2010/wordprocessingShape" mc:Ignorable="w14 w15 w16se w16cid wp14">
+  <w:endnote w:type="separator" w:id="-1">
+    <w:p>
+      <w:pPr>
+        <w:spacing w:after="0" w:line="240" w:lineRule="auto"/>
+      </w:pPr>
+      <w:r>
+        <w:separator/>
+      </w:r>
+    </w:p>
+  </w:endnote>
+  <w:endnote w:type="continuationSeparator" w:id="0">
+    <w:p>
+      <w:pPr>
+        <w:spacing w:after="0" w:line="240" w:lineRule="auto"/>
+      </w:pPr>
+      <w:r>
+        <w:continuationSeparator/>
+      </w:r>
+    </w:p>
+  </w:endnote>
+</w:endnotes>
+</file>
+
+<file path=word/footnotes.xml><?xml version="1.0" encoding="utf-8"?>
+<w:footnotes xmlns:wpc="http://schemas.microsoft.com/office/word/2010/wordprocessingCanvas" xmlns:cx="http://schemas.microsoft.com/office/drawing/2014/chartex" xmlns:cx1="http://schemas.microsoft.com/office/drawing/2015/9/8/chartex" xmlns:cx2="http://schemas.microsoft.com/office/drawing/2015/10/21/chartex" xmlns:cx3="http://schemas.microsoft.com/office/drawing/2016/5/9/chartex" xmlns:cx4="http://schemas.microsoft.com/office/drawing/2016/5/10/chartex" xmlns:cx5="http://schemas.microsoft.com/office/drawing/2016/5/11/chartex" xmlns:cx6="http://schemas.microsoft.com/office/drawing/2016/5/12/chartex" xmlns:cx7="http://schemas.microsoft.com/office/drawing/2016/5/13/chartex" xmlns:cx8="http://schemas.microsoft.com/office/drawing/2016/5/14/chartex" xmlns:mc="http://schemas.openxmlformats.org/markup-compatibility/2006" xmlns:aink="http://schemas.microsoft.com/office/drawing/2016/ink" xmlns:am3d="http://schemas.microsoft.com/office/drawing/2017/model3d" xmlns:o="urn:schemas-microsoft-com:office:office" xmlns:r="http://schemas.openxmlformats.org/officeDocument/2006/relationships" xmlns:m="http://schemas.openxmlformats.org/officeDocument/2006/math" xmlns:v="urn:schemas-microsoft-com:vml" xmlns:wp14="http://schemas.microsoft.com/office/word/2010/wordprocessingDrawing" xmlns:wp="http://schemas.openxmlformats.org/drawingml/2006/wordprocessingDrawing" xmlns:w10="urn:schemas-microsoft-com:office:word" xmlns:w="http://schemas.openxmlformats.org/wordprocessingml/2006/main" xmlns:w14="http://schemas.microsoft.com/office/word/2010/wordml" xmlns:w15="http://schemas.microsoft.com/office/word/2012/wordml" xmlns:w16cid="http://schemas.microsoft.com/office/word/2016/wordml/cid" xmlns:w16se="http://schemas.microsoft.com/office/word/2015/wordml/symex" xmlns:wpg="http://schemas.microsoft.com/office/word/2010/wordprocessingGroup" xmlns:wpi="http://schemas.microsoft.com/office/word/2010/wordprocessingInk" xmlns:wne="http://schemas.microsoft.com/office/word/2006/wordml" xmlns:wps="http://schemas.microsoft.com/office/word/2010/wordprocessingShape" mc:Ignorable="w14 w15 w16se w16cid wp14">
+  <w:footnote w:type="separator" w:id="-1">
+    <w:p>
+      <w:pPr>
+        <w:spacing w:after="0" w:line="240" w:lineRule="auto"/>
+      </w:pPr>
+      <w:r>
+        <w:separator/>
+      </w:r>
+    </w:p>
+  </w:footnote>
+  <w:footnote w:type="continuationSeparator" w:id="0">
+    <w:p>
+      <w:pPr>
+        <w:spacing w:after="0" w:line="240" w:lineRule="auto"/>
+      </w:pPr>
+      <w:r>
+        <w:continuationSeparator/>
+      </w:r>
+    </w:p>
+  </w:footnote>
+</w:footnotes>
+</file>
+
+<file path=word/header1.xml><?xml version="1.0" encoding="utf-8"?>
+<w:hdr xmlns:wpc="http://schemas.microsoft.com/office/word/2010/wordprocessingCanvas" xmlns:cx="http://schemas.microsoft.com/office/drawing/2014/chartex" xmlns:cx1="http://schemas.microsoft.com/office/drawing/2015/9/8/chartex" xmlns:cx2="http://schemas.microsoft.com/office/drawing/2015/10/21/chartex" xmlns:cx3="http://schemas.microsoft.com/office/drawing/2016/5/9/chartex" xmlns:cx4="http://schemas.microsoft.com/office/drawing/2016/5/10/chartex" xmlns:cx5="http://schemas.microsoft.com/office/drawing/2016/5/11/chartex" xmlns:cx6="http://schemas.microsoft.com/office/drawing/2016/5/12/chartex" xmlns:cx7="http://schemas.microsoft.com/office/drawing/2016/5/13/chartex" xmlns:cx8="http://schemas.microsoft.com/office/drawing/2016/5/14/chartex" xmlns:mc="http://schemas.openxmlformats.org/markup-compatibility/2006" xmlns:aink="http://schemas.microsoft.com/office/drawing/2016/ink" xmlns:am3d="http://schemas.microsoft.com/office/drawing/2017/model3d" xmlns:o="urn:schemas-microsoft-com:office:office" xmlns:r="http://schemas.openxmlformats.org/officeDocument/2006/relationships" xmlns:m="http://schemas.openxmlformats.org/officeDocument/2006/math" xmlns:v="urn:schemas-microsoft-com:vml" xmlns:wp14="http://schemas.microsoft.com/office/word/2010/wordprocessingDrawing" xmlns:wp="http://schemas.openxmlformats.org/drawingml/2006/wordprocessingDrawing" xmlns:w10="urn:schemas-microsoft-com:office:word" xmlns:w="http://schemas.openxmlformats.org/wordprocessingml/2006/main" xmlns:w14="http://schemas.microsoft.com/office/word/2010/wordml" xmlns:w15="http://schemas.microsoft.com/office/word/2012/wordml" xmlns:w16cid="http://schemas.microsoft.com/office/word/2016/wordml/cid" xmlns:w16se="http://schemas.microsoft.com/office/word/2015/wordml/symex" xmlns:wpg="http://schemas.microsoft.com/office/word/2010/wordprocessingGroup" xmlns:wpi="http://schemas.microsoft.com/office/word/2010/wordprocessingInk" xmlns:wne="http://schemas.microsoft.com/office/word/2006/wordml" xmlns:wps="http://schemas.microsoft.com/office/word/2010/wordprocessingShape" mc:Ignorable="w14 w15 w16se w16cid wp14">
+  <w:sdt>
+    <w:sdtPr>
+      <w:id w:val="-423112707"/>
+      <w:docPartObj>
+        <w:docPartGallery w:val="Page Numbers (Top of Page)"/>
+        <w:docPartUnique/>
+      </w:docPartObj>
+    </w:sdtPr>
+    <w:sdtEndPr>
+      <w:rPr>
+        <w:noProof/>
+      </w:rPr>
+    </w:sdtEndPr>
+    <w:sdtContent>
+      <w:p>
+        <w:pPr>
+          <w:pStyle w:val="Header"/>
+          <w:jc w:val="right"/>
+        </w:pPr>
+        <w:r>
+          <w:t xml:space="preserve">Nguyen </w:t>
+        </w:r>
+        <w:r>
+          <w:fldChar w:fldCharType="begin"/>
+        </w:r>
+        <w:r>
+          <w:instrText xml:space="preserve"> PAGE   \* MERGEFORMAT </w:instrText>
+        </w:r>
+        <w:r>
+          <w:fldChar w:fldCharType="separate"/>
+        </w:r>
+        <w:r>
+          <w:rPr>
+            <w:noProof/>
+          </w:rPr>
+          <w:t>2</w:t>
+        </w:r>
+        <w:r>
+          <w:rPr>
+            <w:noProof/>
+          </w:rPr>
+          <w:fldChar w:fldCharType="end"/>
+        </w:r>
+      </w:p>
+    </w:sdtContent>
+  </w:sdt>
+  <w:p>
+    <w:pPr>
+      <w:pStyle w:val="Header"/>
+    </w:pPr>
+  </w:p>
+</w:hdr>
 </file>
 
 <file path=word/numbering.xml><?xml version="1.0" encoding="utf-8"?>
@@ -16672,6 +18349,59 @@
       </w:tblBorders>
     </w:tblPr>
   </w:style>
+  <w:style w:type="paragraph" w:styleId="NoSpacing">
+    <w:name w:val="No Spacing"/>
+    <w:uiPriority w:val="1"/>
+    <w:qFormat/>
+    <w:rsid w:val="00350596"/>
+    <w:pPr>
+      <w:spacing w:after="0" w:line="240" w:lineRule="auto"/>
+    </w:pPr>
+  </w:style>
+  <w:style w:type="paragraph" w:styleId="Header">
+    <w:name w:val="header"/>
+    <w:basedOn w:val="Normal"/>
+    <w:link w:val="HeaderChar"/>
+    <w:uiPriority w:val="99"/>
+    <w:unhideWhenUsed/>
+    <w:rsid w:val="00EF16D1"/>
+    <w:pPr>
+      <w:tabs>
+        <w:tab w:val="center" w:pos="4680"/>
+        <w:tab w:val="right" w:pos="9360"/>
+      </w:tabs>
+      <w:spacing w:after="0" w:line="240" w:lineRule="auto"/>
+    </w:pPr>
+  </w:style>
+  <w:style w:type="character" w:customStyle="1" w:styleId="HeaderChar">
+    <w:name w:val="Header Char"/>
+    <w:basedOn w:val="DefaultParagraphFont"/>
+    <w:link w:val="Header"/>
+    <w:uiPriority w:val="99"/>
+    <w:rsid w:val="00EF16D1"/>
+  </w:style>
+  <w:style w:type="paragraph" w:styleId="Footer">
+    <w:name w:val="footer"/>
+    <w:basedOn w:val="Normal"/>
+    <w:link w:val="FooterChar"/>
+    <w:uiPriority w:val="99"/>
+    <w:unhideWhenUsed/>
+    <w:rsid w:val="00EF16D1"/>
+    <w:pPr>
+      <w:tabs>
+        <w:tab w:val="center" w:pos="4680"/>
+        <w:tab w:val="right" w:pos="9360"/>
+      </w:tabs>
+      <w:spacing w:after="0" w:line="240" w:lineRule="auto"/>
+    </w:pPr>
+  </w:style>
+  <w:style w:type="character" w:customStyle="1" w:styleId="FooterChar">
+    <w:name w:val="Footer Char"/>
+    <w:basedOn w:val="DefaultParagraphFont"/>
+    <w:link w:val="Footer"/>
+    <w:uiPriority w:val="99"/>
+    <w:rsid w:val="00EF16D1"/>
+  </w:style>
 </w:styles>
 </file>
 
@@ -16975,7 +18705,7 @@
 </file>
 
 <file path=customXml/itemProps1.xml><?xml version="1.0" encoding="utf-8"?>
-<ds:datastoreItem xmlns:ds="http://schemas.openxmlformats.org/officeDocument/2006/customXml" ds:itemID="{730CBCAC-C09E-4366-84D2-EC975DCD03AB}">
+<ds:datastoreItem xmlns:ds="http://schemas.openxmlformats.org/officeDocument/2006/customXml" ds:itemID="{449F8F31-F7D2-4475-AED4-C544DDC09708}">
   <ds:schemaRefs>
     <ds:schemaRef ds:uri="http://schemas.openxmlformats.org/officeDocument/2006/bibliography"/>
   </ds:schemaRefs>

</xml_diff>